<commit_message>
Updated with ServicePath exercise.
</commit_message>
<xml_diff>
--- a/SIF3Training/localeSetup/AU/Exercises/SIF3 Training Exercises (2 Day) - Java.docx
+++ b/SIF3Training/localeSetup/AU/Exercises/SIF3 Training Exercises (2 Day) - Java.docx
@@ -33,41 +33,21 @@
       <w:r>
         <w:t xml:space="preserve">ersion </w:t>
       </w:r>
-      <w:r>
-        <w:fldChar w:fldCharType="begin"/>
-      </w:r>
-      <w:r>
-        <w:instrText xml:space="preserve"> DOCPROPERTY "SystemVersion" </w:instrText>
-      </w:r>
-      <w:r>
-        <w:fldChar w:fldCharType="separate"/>
-      </w:r>
-      <w:r>
-        <w:t>1.0</w:t>
-      </w:r>
-      <w:r>
-        <w:fldChar w:fldCharType="end"/>
-      </w:r>
+      <w:fldSimple w:instr=" DOCPROPERTY &quot;SystemVersion&quot; ">
+        <w:r>
+          <w:t>1.1</w:t>
+        </w:r>
+      </w:fldSimple>
     </w:p>
     <w:p>
       <w:pPr>
         <w:pStyle w:val="DocumentTitleBlock"/>
       </w:pPr>
-      <w:r>
-        <w:fldChar w:fldCharType="begin"/>
-      </w:r>
-      <w:r>
-        <w:instrText xml:space="preserve"> DOCPROPERTY "Title" </w:instrText>
-      </w:r>
-      <w:r>
-        <w:fldChar w:fldCharType="separate"/>
-      </w:r>
-      <w:r>
-        <w:t>SIF3 Training Exercises - Java</w:t>
-      </w:r>
-      <w:r>
-        <w:fldChar w:fldCharType="end"/>
-      </w:r>
+      <w:fldSimple w:instr=" DOCPROPERTY &quot;Title&quot; ">
+        <w:r>
+          <w:t>SIF3 Training Exercises - Java</w:t>
+        </w:r>
+      </w:fldSimple>
     </w:p>
     <w:p>
       <w:pPr>
@@ -91,46 +71,31 @@
       <w:r>
         <w:t xml:space="preserve"> </w:t>
       </w:r>
+      <w:fldSimple w:instr=" DOCPROPERTY &quot;Author&quot; ">
+        <w:r>
+          <w:t>Joerg Huber</w:t>
+        </w:r>
+      </w:fldSimple>
+      <w:r>
+        <w:t xml:space="preserve">, </w:t>
+      </w:r>
       <w:r>
         <w:fldChar w:fldCharType="begin"/>
       </w:r>
       <w:r>
-        <w:instrText xml:space="preserve"> DOCPROPERTY "Author" </w:instrText>
+        <w:instrText xml:space="preserve"> DOCPROPERTY "</w:instrText>
+      </w:r>
+      <w:r>
+        <w:instrText>AuthorRole</w:instrText>
+      </w:r>
+      <w:r>
+        <w:instrText xml:space="preserve">" </w:instrText>
       </w:r>
       <w:r>
         <w:fldChar w:fldCharType="separate"/>
       </w:r>
       <w:r>
-        <w:t>Joerg Huber</w:t>
-      </w:r>
-      <w:r>
-        <w:fldChar w:fldCharType="end"/>
-      </w:r>
-      <w:r>
-        <w:t xml:space="preserve">, </w:t>
-      </w:r>
-      <w:r>
-        <w:fldChar w:fldCharType="begin"/>
-      </w:r>
-      <w:r>
-        <w:instrText xml:space="preserve"> DOCPROPERTY "</w:instrText>
-      </w:r>
-      <w:r>
-        <w:instrText>AuthorRole</w:instrText>
-      </w:r>
-      <w:r>
-        <w:instrText xml:space="preserve">" </w:instrText>
-      </w:r>
-      <w:r>
-        <w:fldChar w:fldCharType="separate"/>
-      </w:r>
-      <w:r>
-        <w:t>SIF Solution Archi</w:t>
-      </w:r>
-      <w:bookmarkStart w:id="0" w:name="_GoBack"/>
-      <w:bookmarkEnd w:id="0"/>
-      <w:r>
-        <w:t>tect</w:t>
+        <w:t>SIF Solution Architect</w:t>
       </w:r>
       <w:r>
         <w:fldChar w:fldCharType="end"/>
@@ -166,7 +131,7 @@
         <w:fldChar w:fldCharType="separate"/>
       </w:r>
       <w:r>
-        <w:t>1.1</w:t>
+        <w:t>1.2</w:t>
       </w:r>
       <w:r>
         <w:fldChar w:fldCharType="end"/>
@@ -183,21 +148,11 @@
       <w:r>
         <w:instrText xml:space="preserve">F </w:instrText>
       </w:r>
-      <w:r>
-        <w:fldChar w:fldCharType="begin"/>
-      </w:r>
-      <w:r>
-        <w:instrText xml:space="preserve"> DOCPROPERTY "Status" </w:instrText>
-      </w:r>
-      <w:r>
-        <w:fldChar w:fldCharType="separate"/>
-      </w:r>
-      <w:r>
-        <w:instrText>draft</w:instrText>
-      </w:r>
-      <w:r>
-        <w:fldChar w:fldCharType="end"/>
-      </w:r>
+      <w:fldSimple w:instr=" DOCPROPERTY &quot;Status&quot; ">
+        <w:r>
+          <w:instrText>draft</w:instrText>
+        </w:r>
+      </w:fldSimple>
       <w:r>
         <w:instrText xml:space="preserve"> = "draft" " (</w:instrText>
       </w:r>
@@ -298,7 +253,7 @@
         <w:fldChar w:fldCharType="separate"/>
       </w:r>
       <w:r>
-        <w:t>Mar 2015</w:t>
+        <w:t>Sep 2015</w:t>
       </w:r>
       <w:r>
         <w:fldChar w:fldCharType="end"/>
@@ -333,21 +288,11 @@
       <w:r>
         <w:t xml:space="preserve">, </w:t>
       </w:r>
-      <w:r>
-        <w:fldChar w:fldCharType="begin"/>
-      </w:r>
-      <w:r>
-        <w:instrText xml:space="preserve"> DOCPROPERTY "Company" </w:instrText>
-      </w:r>
-      <w:r>
-        <w:fldChar w:fldCharType="separate"/>
-      </w:r>
-      <w:r>
-        <w:t>Systemic Pty Ltd</w:t>
-      </w:r>
-      <w:r>
-        <w:fldChar w:fldCharType="end"/>
-      </w:r>
+      <w:fldSimple w:instr=" DOCPROPERTY &quot;Company&quot; ">
+        <w:r>
+          <w:t>Systemic Pty Ltd</w:t>
+        </w:r>
+      </w:fldSimple>
     </w:p>
     <w:p>
       <w:pPr>
@@ -2720,7 +2665,13 @@
         <w:rPr>
           <w:noProof/>
         </w:rPr>
-        <w:t>15</w:t>
+        <w:t>1</w:t>
+      </w:r>
+      <w:r>
+        <w:rPr>
+          <w:noProof/>
+        </w:rPr>
+        <w:t>5</w:t>
       </w:r>
       <w:r>
         <w:rPr>
@@ -2747,12 +2698,12 @@
         <w:pStyle w:val="Title"/>
         <w:jc w:val="left"/>
       </w:pPr>
-      <w:bookmarkStart w:id="1" w:name="_Toc415143039"/>
+      <w:bookmarkStart w:id="0" w:name="_Toc415143039"/>
       <w:r>
         <w:lastRenderedPageBreak/>
         <w:t>General Notes</w:t>
       </w:r>
-      <w:bookmarkEnd w:id="1"/>
+      <w:bookmarkEnd w:id="0"/>
     </w:p>
     <w:p>
       <w:r>
@@ -2869,14 +2820,14 @@
       <w:pPr>
         <w:pStyle w:val="Heading1"/>
       </w:pPr>
-      <w:bookmarkStart w:id="2" w:name="_Toc415143040"/>
+      <w:bookmarkStart w:id="1" w:name="_Toc415143040"/>
       <w:r>
         <w:t xml:space="preserve">Exercise 1: </w:t>
       </w:r>
       <w:r>
         <w:t>SIF3 Framework Installation &amp; Verification</w:t>
       </w:r>
-      <w:bookmarkEnd w:id="2"/>
+      <w:bookmarkEnd w:id="1"/>
       <w:r>
         <w:tab/>
       </w:r>
@@ -2945,14 +2896,14 @@
       <w:pPr>
         <w:pStyle w:val="Heading2"/>
       </w:pPr>
-      <w:bookmarkStart w:id="3" w:name="_Toc415143041"/>
+      <w:bookmarkStart w:id="2" w:name="_Toc415143041"/>
       <w:r>
         <w:t>SIF3 Framework</w:t>
       </w:r>
       <w:r>
         <w:t xml:space="preserve"> Installation</w:t>
       </w:r>
-      <w:bookmarkEnd w:id="3"/>
+      <w:bookmarkEnd w:id="2"/>
     </w:p>
     <w:p>
       <w:pPr>
@@ -2990,7 +2941,7 @@
       <w:pPr>
         <w:pStyle w:val="Heading3"/>
       </w:pPr>
-      <w:bookmarkStart w:id="4" w:name="_Toc415143042"/>
+      <w:bookmarkStart w:id="3" w:name="_Toc415143042"/>
       <w:r>
         <w:t xml:space="preserve">DB </w:t>
       </w:r>
@@ -2998,7 +2949,7 @@
       <w:r>
         <w:t>Config</w:t>
       </w:r>
-      <w:bookmarkEnd w:id="4"/>
+      <w:bookmarkEnd w:id="3"/>
       <w:proofErr w:type="spellEnd"/>
     </w:p>
     <w:p>
@@ -3193,21 +3144,21 @@
       <w:pPr>
         <w:pStyle w:val="Heading2"/>
       </w:pPr>
-      <w:bookmarkStart w:id="5" w:name="_Toc415143043"/>
+      <w:bookmarkStart w:id="4" w:name="_Toc415143043"/>
       <w:r>
         <w:t>Modify Configurations</w:t>
       </w:r>
+      <w:bookmarkEnd w:id="4"/>
+    </w:p>
+    <w:p>
+      <w:pPr>
+        <w:pStyle w:val="Heading3"/>
+      </w:pPr>
+      <w:bookmarkStart w:id="5" w:name="_Toc415143044"/>
+      <w:r>
+        <w:t>JDBC Setup</w:t>
+      </w:r>
       <w:bookmarkEnd w:id="5"/>
-    </w:p>
-    <w:p>
-      <w:pPr>
-        <w:pStyle w:val="Heading3"/>
-      </w:pPr>
-      <w:bookmarkStart w:id="6" w:name="_Toc415143044"/>
-      <w:r>
-        <w:t>JDBC Setup</w:t>
-      </w:r>
-      <w:bookmarkEnd w:id="6"/>
     </w:p>
     <w:p>
       <w:pPr>
@@ -3285,12 +3236,12 @@
       <w:pPr>
         <w:pStyle w:val="Heading3"/>
       </w:pPr>
-      <w:bookmarkStart w:id="7" w:name="_Toc415143045"/>
+      <w:bookmarkStart w:id="6" w:name="_Toc415143045"/>
       <w:r>
         <w:lastRenderedPageBreak/>
         <w:t>Configuration Files</w:t>
       </w:r>
-      <w:bookmarkEnd w:id="7"/>
+      <w:bookmarkEnd w:id="6"/>
     </w:p>
     <w:p>
       <w:r>
@@ -3646,7 +3597,7 @@
       <w:pPr>
         <w:pStyle w:val="Heading2"/>
       </w:pPr>
-      <w:bookmarkStart w:id="8" w:name="_Toc415143046"/>
+      <w:bookmarkStart w:id="7" w:name="_Toc415143046"/>
       <w:proofErr w:type="spellStart"/>
       <w:r>
         <w:t>Classpath</w:t>
@@ -3672,33 +3623,33 @@
       <w:r>
         <w:t>, Deployment</w:t>
       </w:r>
+      <w:bookmarkEnd w:id="7"/>
+    </w:p>
+    <w:p>
+      <w:r>
+        <w:t xml:space="preserve">Please refer to Appendix A for details on </w:t>
+      </w:r>
+      <w:proofErr w:type="spellStart"/>
+      <w:r>
+        <w:t>config</w:t>
+      </w:r>
+      <w:proofErr w:type="spellEnd"/>
+      <w:r>
+        <w:t>/property</w:t>
+      </w:r>
+      <w:r>
+        <w:t xml:space="preserve"> files and deployment of your provider.</w:t>
+      </w:r>
+    </w:p>
+    <w:p>
+      <w:pPr>
+        <w:pStyle w:val="Heading2"/>
+      </w:pPr>
+      <w:bookmarkStart w:id="8" w:name="_Toc415143047"/>
+      <w:r>
+        <w:t>Verify Installation</w:t>
+      </w:r>
       <w:bookmarkEnd w:id="8"/>
-    </w:p>
-    <w:p>
-      <w:r>
-        <w:t xml:space="preserve">Please refer to Appendix A for details on </w:t>
-      </w:r>
-      <w:proofErr w:type="spellStart"/>
-      <w:r>
-        <w:t>config</w:t>
-      </w:r>
-      <w:proofErr w:type="spellEnd"/>
-      <w:r>
-        <w:t>/property</w:t>
-      </w:r>
-      <w:r>
-        <w:t xml:space="preserve"> files and deployment of your provider.</w:t>
-      </w:r>
-    </w:p>
-    <w:p>
-      <w:pPr>
-        <w:pStyle w:val="Heading2"/>
-      </w:pPr>
-      <w:bookmarkStart w:id="9" w:name="_Toc415143047"/>
-      <w:r>
-        <w:t>Verify Installation</w:t>
-      </w:r>
-      <w:bookmarkEnd w:id="9"/>
     </w:p>
     <w:p/>
     <w:p>
@@ -3928,7 +3879,7 @@
       <w:pPr>
         <w:pStyle w:val="Heading1"/>
       </w:pPr>
-      <w:bookmarkStart w:id="10" w:name="_Toc415143048"/>
+      <w:bookmarkStart w:id="9" w:name="_Toc415143048"/>
       <w:r>
         <w:t>Exercise</w:t>
       </w:r>
@@ -3941,7 +3892,7 @@
       <w:r>
         <w:t>First Consumer</w:t>
       </w:r>
-      <w:bookmarkEnd w:id="10"/>
+      <w:bookmarkEnd w:id="9"/>
     </w:p>
     <w:p>
       <w:pPr>
@@ -3965,7 +3916,7 @@
       <w:pPr>
         <w:pStyle w:val="Heading2"/>
       </w:pPr>
-      <w:bookmarkStart w:id="11" w:name="_Toc415143049"/>
+      <w:bookmarkStart w:id="10" w:name="_Toc415143049"/>
       <w:r>
         <w:t xml:space="preserve">Write </w:t>
       </w:r>
@@ -3973,7 +3924,7 @@
       <w:r>
         <w:t>StudentPersonalConsumer</w:t>
       </w:r>
-      <w:bookmarkEnd w:id="11"/>
+      <w:bookmarkEnd w:id="10"/>
       <w:proofErr w:type="spellEnd"/>
     </w:p>
     <w:p>
@@ -4256,7 +4207,7 @@
       <w:pPr>
         <w:pStyle w:val="Heading2"/>
       </w:pPr>
-      <w:bookmarkStart w:id="12" w:name="_Toc415143050"/>
+      <w:bookmarkStart w:id="11" w:name="_Toc415143050"/>
       <w:r>
         <w:t xml:space="preserve">Write </w:t>
       </w:r>
@@ -4264,7 +4215,7 @@
       <w:r>
         <w:t>DemoConsumer</w:t>
       </w:r>
-      <w:bookmarkEnd w:id="12"/>
+      <w:bookmarkEnd w:id="11"/>
       <w:proofErr w:type="spellEnd"/>
     </w:p>
     <w:p>
@@ -4512,7 +4463,7 @@
       <w:pPr>
         <w:pStyle w:val="Heading2"/>
       </w:pPr>
-      <w:bookmarkStart w:id="13" w:name="_Toc415143051"/>
+      <w:bookmarkStart w:id="12" w:name="_Toc415143051"/>
       <w:r>
         <w:t xml:space="preserve">Run </w:t>
       </w:r>
@@ -4520,7 +4471,7 @@
       <w:r>
         <w:t>DemoConsumer</w:t>
       </w:r>
-      <w:bookmarkEnd w:id="13"/>
+      <w:bookmarkEnd w:id="12"/>
       <w:proofErr w:type="spellEnd"/>
     </w:p>
     <w:p>
@@ -4727,12 +4678,12 @@
       <w:pPr>
         <w:pStyle w:val="Heading2"/>
       </w:pPr>
-      <w:bookmarkStart w:id="14" w:name="_Toc415143052"/>
+      <w:bookmarkStart w:id="13" w:name="_Toc415143052"/>
       <w:r>
         <w:lastRenderedPageBreak/>
         <w:t>Advanced Exercise</w:t>
       </w:r>
-      <w:bookmarkEnd w:id="14"/>
+      <w:bookmarkEnd w:id="13"/>
     </w:p>
     <w:p>
       <w:pPr>
@@ -4747,7 +4698,7 @@
       <w:pPr>
         <w:pStyle w:val="Heading1"/>
       </w:pPr>
-      <w:bookmarkStart w:id="15" w:name="_Toc415143053"/>
+      <w:bookmarkStart w:id="14" w:name="_Toc415143053"/>
       <w:r>
         <w:t xml:space="preserve">Exercise </w:t>
       </w:r>
@@ -4760,7 +4711,7 @@
       <w:r>
         <w:t>Environment Template Management</w:t>
       </w:r>
-      <w:bookmarkEnd w:id="15"/>
+      <w:bookmarkEnd w:id="14"/>
     </w:p>
     <w:p>
       <w:pPr>
@@ -4775,13 +4726,13 @@
       <w:pPr>
         <w:pStyle w:val="Heading2"/>
       </w:pPr>
-      <w:bookmarkStart w:id="16" w:name="_Ref395786981"/>
-      <w:bookmarkStart w:id="17" w:name="_Toc415143054"/>
+      <w:bookmarkStart w:id="15" w:name="_Ref395786981"/>
+      <w:bookmarkStart w:id="16" w:name="_Toc415143054"/>
       <w:r>
         <w:t>Manage Consumer Environment Templates</w:t>
       </w:r>
+      <w:bookmarkEnd w:id="15"/>
       <w:bookmarkEnd w:id="16"/>
-      <w:bookmarkEnd w:id="17"/>
     </w:p>
     <w:p>
       <w:pPr>
@@ -5117,13 +5068,13 @@
       <w:pPr>
         <w:pStyle w:val="Heading2"/>
       </w:pPr>
-      <w:bookmarkStart w:id="18" w:name="_Ref395779626"/>
-      <w:bookmarkStart w:id="19" w:name="_Toc415143055"/>
+      <w:bookmarkStart w:id="17" w:name="_Ref395779626"/>
+      <w:bookmarkStart w:id="18" w:name="_Toc415143055"/>
       <w:r>
         <w:t>Manage DIRECT Provider Environment Templates</w:t>
       </w:r>
+      <w:bookmarkEnd w:id="17"/>
       <w:bookmarkEnd w:id="18"/>
-      <w:bookmarkEnd w:id="19"/>
     </w:p>
     <w:p>
       <w:pPr>
@@ -5431,11 +5382,11 @@
       <w:pPr>
         <w:pStyle w:val="Heading1"/>
       </w:pPr>
-      <w:bookmarkStart w:id="20" w:name="_Toc415143056"/>
+      <w:bookmarkStart w:id="19" w:name="_Toc415143056"/>
       <w:r>
         <w:t>Exercise 4: Consumer Multi-Object CRUD</w:t>
       </w:r>
-      <w:bookmarkEnd w:id="20"/>
+      <w:bookmarkEnd w:id="19"/>
     </w:p>
     <w:p>
       <w:pPr>
@@ -6154,7 +6105,7 @@
       <w:pPr>
         <w:pStyle w:val="Heading1"/>
       </w:pPr>
-      <w:bookmarkStart w:id="21" w:name="_Toc415143057"/>
+      <w:bookmarkStart w:id="20" w:name="_Toc415143057"/>
       <w:r>
         <w:lastRenderedPageBreak/>
         <w:t xml:space="preserve">Exercise 5: CRUD Provider – </w:t>
@@ -6163,7 +6114,7 @@
       <w:r>
         <w:t>SchoolInfo</w:t>
       </w:r>
-      <w:bookmarkEnd w:id="21"/>
+      <w:bookmarkEnd w:id="20"/>
       <w:proofErr w:type="spellEnd"/>
     </w:p>
     <w:p>
@@ -6240,7 +6191,7 @@
       <w:pPr>
         <w:pStyle w:val="Heading2"/>
       </w:pPr>
-      <w:bookmarkStart w:id="22" w:name="_Toc415143058"/>
+      <w:bookmarkStart w:id="21" w:name="_Toc415143058"/>
       <w:r>
         <w:t xml:space="preserve">Write </w:t>
       </w:r>
@@ -6248,7 +6199,7 @@
       <w:r>
         <w:t>SchoolInfoProvider</w:t>
       </w:r>
-      <w:bookmarkEnd w:id="22"/>
+      <w:bookmarkEnd w:id="21"/>
       <w:proofErr w:type="spellEnd"/>
     </w:p>
     <w:p>
@@ -6633,7 +6584,7 @@
       <w:pPr>
         <w:pStyle w:val="Heading2"/>
       </w:pPr>
-      <w:bookmarkStart w:id="23" w:name="_Toc415143059"/>
+      <w:bookmarkStart w:id="22" w:name="_Toc415143059"/>
       <w:r>
         <w:t>Deploy</w:t>
       </w:r>
@@ -6644,7 +6595,7 @@
       <w:r>
         <w:t>SchoolInfoProvider</w:t>
       </w:r>
-      <w:bookmarkEnd w:id="23"/>
+      <w:bookmarkEnd w:id="22"/>
       <w:proofErr w:type="spellEnd"/>
     </w:p>
     <w:p>
@@ -6927,7 +6878,7 @@
       <w:pPr>
         <w:pStyle w:val="Heading2"/>
       </w:pPr>
-      <w:bookmarkStart w:id="24" w:name="_Toc415143060"/>
+      <w:bookmarkStart w:id="23" w:name="_Toc415143060"/>
       <w:r>
         <w:lastRenderedPageBreak/>
         <w:t xml:space="preserve">Test your </w:t>
@@ -6940,23 +6891,23 @@
       <w:r>
         <w:t xml:space="preserve"> Provider</w:t>
       </w:r>
+      <w:bookmarkEnd w:id="23"/>
+    </w:p>
+    <w:p>
+      <w:pPr>
+        <w:pStyle w:val="Heading3"/>
+      </w:pPr>
+      <w:bookmarkStart w:id="24" w:name="_Toc415143061"/>
+      <w:r>
+        <w:t xml:space="preserve">Postman </w:t>
+      </w:r>
+      <w:r>
+        <w:t xml:space="preserve">(Chrome Plugin) </w:t>
+      </w:r>
+      <w:r>
+        <w:t>– Easy Test</w:t>
+      </w:r>
       <w:bookmarkEnd w:id="24"/>
-    </w:p>
-    <w:p>
-      <w:pPr>
-        <w:pStyle w:val="Heading3"/>
-      </w:pPr>
-      <w:bookmarkStart w:id="25" w:name="_Toc415143061"/>
-      <w:r>
-        <w:t xml:space="preserve">Postman </w:t>
-      </w:r>
-      <w:r>
-        <w:t xml:space="preserve">(Chrome Plugin) </w:t>
-      </w:r>
-      <w:r>
-        <w:t>– Easy Test</w:t>
-      </w:r>
-      <w:bookmarkEnd w:id="25"/>
     </w:p>
     <w:p>
       <w:r>
@@ -7229,7 +7180,7 @@
       <w:pPr>
         <w:pStyle w:val="Heading3"/>
       </w:pPr>
-      <w:bookmarkStart w:id="26" w:name="_Toc415143062"/>
+      <w:bookmarkStart w:id="25" w:name="_Toc415143062"/>
       <w:r>
         <w:t xml:space="preserve">Write </w:t>
       </w:r>
@@ -7241,7 +7192,7 @@
       <w:r>
         <w:t xml:space="preserve"> Consumer – More Work</w:t>
       </w:r>
-      <w:bookmarkEnd w:id="26"/>
+      <w:bookmarkEnd w:id="25"/>
     </w:p>
     <w:p>
       <w:r>
@@ -7362,11 +7313,11 @@
       <w:pPr>
         <w:pStyle w:val="Heading2"/>
       </w:pPr>
-      <w:bookmarkStart w:id="27" w:name="_Toc415143063"/>
+      <w:bookmarkStart w:id="26" w:name="_Toc415143063"/>
       <w:r>
         <w:t>Advanced Exercise</w:t>
       </w:r>
-      <w:bookmarkEnd w:id="27"/>
+      <w:bookmarkEnd w:id="26"/>
     </w:p>
     <w:p>
       <w:pPr>
@@ -7401,8 +7352,8 @@
       <w:pPr>
         <w:pStyle w:val="Heading1"/>
       </w:pPr>
-      <w:bookmarkStart w:id="28" w:name="_Toc415142692"/>
-      <w:bookmarkStart w:id="29" w:name="_Toc415143064"/>
+      <w:bookmarkStart w:id="27" w:name="_Toc415142692"/>
+      <w:bookmarkStart w:id="28" w:name="_Toc415143064"/>
       <w:r>
         <w:lastRenderedPageBreak/>
         <w:t xml:space="preserve">Exercise 7: </w:t>
@@ -7411,8 +7362,8 @@
       <w:r>
         <w:t>ServicePath</w:t>
       </w:r>
+      <w:bookmarkEnd w:id="27"/>
       <w:bookmarkEnd w:id="28"/>
-      <w:bookmarkEnd w:id="29"/>
       <w:proofErr w:type="spellEnd"/>
     </w:p>
     <w:p>
@@ -7429,15 +7380,15 @@
       <w:pPr>
         <w:pStyle w:val="Heading2"/>
       </w:pPr>
-      <w:bookmarkStart w:id="30" w:name="_Ref415141583"/>
-      <w:bookmarkStart w:id="31" w:name="_Toc415142693"/>
-      <w:bookmarkStart w:id="32" w:name="_Toc415143065"/>
+      <w:bookmarkStart w:id="29" w:name="_Ref415141583"/>
+      <w:bookmarkStart w:id="30" w:name="_Toc415142693"/>
+      <w:bookmarkStart w:id="31" w:name="_Toc415143065"/>
       <w:r>
         <w:t>Provider Implementation</w:t>
       </w:r>
+      <w:bookmarkEnd w:id="29"/>
       <w:bookmarkEnd w:id="30"/>
       <w:bookmarkEnd w:id="31"/>
-      <w:bookmarkEnd w:id="32"/>
     </w:p>
     <w:p>
       <w:r>
@@ -7737,13 +7688,13 @@
       <w:pPr>
         <w:pStyle w:val="Heading2"/>
       </w:pPr>
-      <w:bookmarkStart w:id="33" w:name="_Toc415142694"/>
-      <w:bookmarkStart w:id="34" w:name="_Toc415143066"/>
+      <w:bookmarkStart w:id="32" w:name="_Toc415142694"/>
+      <w:bookmarkStart w:id="33" w:name="_Toc415143066"/>
       <w:r>
         <w:t>Consumer Implementation</w:t>
       </w:r>
+      <w:bookmarkEnd w:id="32"/>
       <w:bookmarkEnd w:id="33"/>
-      <w:bookmarkEnd w:id="34"/>
     </w:p>
     <w:p>
       <w:r>
@@ -7973,6 +7924,8 @@
       <w:r>
         <w:t xml:space="preserve"> Class and run it.</w:t>
       </w:r>
+      <w:bookmarkStart w:id="34" w:name="_GoBack"/>
+      <w:bookmarkEnd w:id="34"/>
     </w:p>
     <w:p>
       <w:pPr>
@@ -9643,21 +9596,11 @@
     <w:r>
       <w:instrText xml:space="preserve"> QUOTE "Revision: " </w:instrText>
     </w:r>
-    <w:r>
-      <w:fldChar w:fldCharType="begin"/>
-    </w:r>
-    <w:r>
-      <w:instrText xml:space="preserve"> DOCPROPERTY "Revision" </w:instrText>
-    </w:r>
-    <w:r>
-      <w:fldChar w:fldCharType="separate"/>
-    </w:r>
-    <w:r>
-      <w:instrText>1.1</w:instrText>
-    </w:r>
-    <w:r>
-      <w:fldChar w:fldCharType="end"/>
-    </w:r>
+    <w:fldSimple w:instr=" DOCPROPERTY &quot;Revision&quot; ">
+      <w:r>
+        <w:instrText>1.2</w:instrText>
+      </w:r>
+    </w:fldSimple>
     <w:r>
       <w:fldChar w:fldCharType="begin"/>
     </w:r>
@@ -9670,21 +9613,11 @@
     <w:r>
       <w:instrText xml:space="preserve">F </w:instrText>
     </w:r>
-    <w:r>
-      <w:fldChar w:fldCharType="begin"/>
-    </w:r>
-    <w:r>
-      <w:instrText xml:space="preserve"> DOCPROPERTY "Status" </w:instrText>
-    </w:r>
-    <w:r>
-      <w:fldChar w:fldCharType="separate"/>
-    </w:r>
-    <w:r>
-      <w:instrText>draft</w:instrText>
-    </w:r>
-    <w:r>
-      <w:fldChar w:fldCharType="end"/>
-    </w:r>
+    <w:fldSimple w:instr=" DOCPROPERTY &quot;Status&quot; ">
+      <w:r>
+        <w:instrText>draft</w:instrText>
+      </w:r>
+    </w:fldSimple>
     <w:r>
       <w:instrText xml:space="preserve"> = "draft" " (</w:instrText>
     </w:r>
@@ -9753,7 +9686,7 @@
       <w:fldChar w:fldCharType="separate"/>
     </w:r>
     <w:r>
-      <w:t>Revision: 1.1</w:t>
+      <w:t>Revision: 1.2</w:t>
     </w:r>
     <w:r>
       <w:rPr>
@@ -9784,39 +9717,19 @@
     <w:r>
       <w:tab/>
     </w:r>
-    <w:r>
-      <w:fldChar w:fldCharType="begin"/>
-    </w:r>
-    <w:r>
-      <w:instrText xml:space="preserve"> DOCPROPERTY "Title" </w:instrText>
-    </w:r>
-    <w:r>
-      <w:fldChar w:fldCharType="separate"/>
-    </w:r>
-    <w:r>
-      <w:t>SIF3 Training Exercises - Java</w:t>
-    </w:r>
-    <w:r>
-      <w:fldChar w:fldCharType="end"/>
-    </w:r>
+    <w:fldSimple w:instr=" DOCPROPERTY &quot;Title&quot; ">
+      <w:r>
+        <w:t>SIF3 Training Exercises - Java</w:t>
+      </w:r>
+    </w:fldSimple>
     <w:r>
       <w:t xml:space="preserve"> (</w:t>
     </w:r>
-    <w:r>
-      <w:fldChar w:fldCharType="begin"/>
-    </w:r>
-    <w:r>
-      <w:instrText xml:space="preserve"> DOCPROPERTY "SystemAbbreviation" </w:instrText>
-    </w:r>
-    <w:r>
-      <w:fldChar w:fldCharType="separate"/>
-    </w:r>
-    <w:r>
-      <w:t>BC_EX_JAVA</w:t>
-    </w:r>
-    <w:r>
-      <w:fldChar w:fldCharType="end"/>
-    </w:r>
+    <w:fldSimple w:instr=" DOCPROPERTY &quot;SystemAbbreviation&quot; ">
+      <w:r>
+        <w:t>BC_EX_JAVA</w:t>
+      </w:r>
+    </w:fldSimple>
     <w:r>
       <w:t>)</w:t>
     </w:r>
@@ -9835,7 +9748,7 @@
       <w:fldChar w:fldCharType="separate"/>
     </w:r>
     <w:r>
-      <w:t>Mar 2015</w:t>
+      <w:t>Sep 2015</w:t>
     </w:r>
     <w:r>
       <w:fldChar w:fldCharType="end"/>
@@ -9857,7 +9770,7 @@
       <w:fldChar w:fldCharType="separate"/>
     </w:r>
     <w:r>
-      <w:t>1.0</w:t>
+      <w:t>1.1</w:t>
     </w:r>
     <w:r>
       <w:fldChar w:fldCharType="end"/>
@@ -9884,7 +9797,7 @@
       <w:rPr>
         <w:noProof/>
       </w:rPr>
-      <w:t>2</w:t>
+      <w:t>12</w:t>
     </w:r>
     <w:r>
       <w:fldChar w:fldCharType="end"/>
@@ -9892,27 +9805,14 @@
     <w:r>
       <w:t xml:space="preserve"> of </w:t>
     </w:r>
-    <w:r>
-      <w:fldChar w:fldCharType="begin"/>
-    </w:r>
-    <w:r>
-      <w:instrText xml:space="preserve"> NUMPAGES </w:instrText>
-    </w:r>
-    <w:r>
-      <w:fldChar w:fldCharType="separate"/>
-    </w:r>
-    <w:r>
-      <w:rPr>
-        <w:noProof/>
-      </w:rPr>
-      <w:t>15</w:t>
-    </w:r>
-    <w:r>
-      <w:rPr>
-        <w:noProof/>
-      </w:rPr>
-      <w:fldChar w:fldCharType="end"/>
-    </w:r>
+    <w:fldSimple w:instr=" NUMPAGES ">
+      <w:r>
+        <w:rPr>
+          <w:noProof/>
+        </w:rPr>
+        <w:t>15</w:t>
+      </w:r>
+    </w:fldSimple>
     <w:r>
       <w:rPr>
         <w:noProof/>
@@ -9920,7 +9820,7 @@
       <mc:AlternateContent>
         <mc:Choice Requires="wps">
           <w:drawing>
-            <wp:anchor distT="0" distB="0" distL="114300" distR="114300" simplePos="0" relativeHeight="251657216" behindDoc="0" locked="1" layoutInCell="0" allowOverlap="0">
+            <wp:anchor distT="0" distB="0" distL="114300" distR="114300" simplePos="0" relativeHeight="251657216" behindDoc="0" locked="1" layoutInCell="0" allowOverlap="0" wp14:anchorId="6852F89C" wp14:editId="521871FB">
               <wp:simplePos x="0" y="0"/>
               <wp:positionH relativeFrom="page">
                 <wp:posOffset>720090</wp:posOffset>
@@ -9999,39 +9899,19 @@
     <w:pPr>
       <w:pStyle w:val="Footer"/>
     </w:pPr>
-    <w:r>
-      <w:fldChar w:fldCharType="begin"/>
-    </w:r>
-    <w:r>
-      <w:instrText xml:space="preserve"> DOCPROPERTY "SystemAbbreviation" </w:instrText>
-    </w:r>
-    <w:r>
-      <w:fldChar w:fldCharType="separate"/>
-    </w:r>
-    <w:r>
-      <w:t>BC_EX_JAVA</w:t>
-    </w:r>
-    <w:r>
-      <w:fldChar w:fldCharType="end"/>
-    </w:r>
+    <w:fldSimple w:instr=" DOCPROPERTY &quot;SystemAbbreviation&quot; ">
+      <w:r>
+        <w:t>BC_EX_JAVA</w:t>
+      </w:r>
+    </w:fldSimple>
     <w:r>
       <w:t xml:space="preserve"> Version </w:t>
     </w:r>
-    <w:r>
-      <w:fldChar w:fldCharType="begin"/>
-    </w:r>
-    <w:r>
-      <w:instrText xml:space="preserve"> DOCPROPERTY "SystemVersion" </w:instrText>
-    </w:r>
-    <w:r>
-      <w:fldChar w:fldCharType="separate"/>
-    </w:r>
-    <w:r>
-      <w:t>1.0</w:t>
-    </w:r>
-    <w:r>
-      <w:fldChar w:fldCharType="end"/>
-    </w:r>
+    <w:fldSimple w:instr=" DOCPROPERTY &quot;SystemVersion&quot; ">
+      <w:r>
+        <w:t>1.1</w:t>
+      </w:r>
+    </w:fldSimple>
     <w:r>
       <w:tab/>
     </w:r>
@@ -10044,21 +9924,11 @@
     <w:r>
       <w:instrText xml:space="preserve"> QUOTE "Revision: " </w:instrText>
     </w:r>
-    <w:r>
-      <w:fldChar w:fldCharType="begin"/>
-    </w:r>
-    <w:r>
-      <w:instrText xml:space="preserve"> DOCPROPERTY "Revision" </w:instrText>
-    </w:r>
-    <w:r>
-      <w:fldChar w:fldCharType="separate"/>
-    </w:r>
-    <w:r>
-      <w:instrText>1.1</w:instrText>
-    </w:r>
-    <w:r>
-      <w:fldChar w:fldCharType="end"/>
-    </w:r>
+    <w:fldSimple w:instr=" DOCPROPERTY &quot;Revision&quot; ">
+      <w:r>
+        <w:instrText>1.2</w:instrText>
+      </w:r>
+    </w:fldSimple>
     <w:r>
       <w:fldChar w:fldCharType="begin"/>
     </w:r>
@@ -10071,21 +9941,11 @@
     <w:r>
       <w:instrText xml:space="preserve">F </w:instrText>
     </w:r>
-    <w:r>
-      <w:fldChar w:fldCharType="begin"/>
-    </w:r>
-    <w:r>
-      <w:instrText xml:space="preserve"> DOCPROPERTY "Status" </w:instrText>
-    </w:r>
-    <w:r>
-      <w:fldChar w:fldCharType="separate"/>
-    </w:r>
-    <w:r>
-      <w:instrText>draft</w:instrText>
-    </w:r>
-    <w:r>
-      <w:fldChar w:fldCharType="end"/>
-    </w:r>
+    <w:fldSimple w:instr=" DOCPROPERTY &quot;Status&quot; ">
+      <w:r>
+        <w:instrText>draft</w:instrText>
+      </w:r>
+    </w:fldSimple>
     <w:r>
       <w:instrText xml:space="preserve"> = "draft" " (</w:instrText>
     </w:r>
@@ -10154,7 +10014,7 @@
       <w:fldChar w:fldCharType="separate"/>
     </w:r>
     <w:r>
-      <w:t>Revision: 1.1</w:t>
+      <w:t>Revision: 1.2</w:t>
     </w:r>
     <w:r>
       <w:rPr>
@@ -10184,21 +10044,11 @@
     <w:pPr>
       <w:pStyle w:val="Footer"/>
     </w:pPr>
-    <w:r>
-      <w:fldChar w:fldCharType="begin"/>
-    </w:r>
-    <w:r>
-      <w:instrText xml:space="preserve"> DOCPROPERTY "Title" </w:instrText>
-    </w:r>
-    <w:r>
-      <w:fldChar w:fldCharType="separate"/>
-    </w:r>
-    <w:r>
-      <w:t>SIF3 Training Exercises - Java</w:t>
-    </w:r>
-    <w:r>
-      <w:fldChar w:fldCharType="end"/>
-    </w:r>
+    <w:fldSimple w:instr=" DOCPROPERTY &quot;Title&quot; ">
+      <w:r>
+        <w:t>SIF3 Training Exercises - Java</w:t>
+      </w:r>
+    </w:fldSimple>
     <w:r>
       <w:tab/>
     </w:r>
@@ -10215,7 +10065,7 @@
       <w:fldChar w:fldCharType="separate"/>
     </w:r>
     <w:r>
-      <w:t>Mar 2015</w:t>
+      <w:t>Sep 2015</w:t>
     </w:r>
     <w:r>
       <w:fldChar w:fldCharType="end"/>
@@ -10242,7 +10092,7 @@
       <w:rPr>
         <w:noProof/>
       </w:rPr>
-      <w:t>3</w:t>
+      <w:t>11</w:t>
     </w:r>
     <w:r>
       <w:fldChar w:fldCharType="end"/>
@@ -10250,27 +10100,14 @@
     <w:r>
       <w:t xml:space="preserve"> of </w:t>
     </w:r>
-    <w:r>
-      <w:fldChar w:fldCharType="begin"/>
-    </w:r>
-    <w:r>
-      <w:instrText xml:space="preserve"> NUMPAGES </w:instrText>
-    </w:r>
-    <w:r>
-      <w:fldChar w:fldCharType="separate"/>
-    </w:r>
-    <w:r>
-      <w:rPr>
-        <w:noProof/>
-      </w:rPr>
-      <w:t>15</w:t>
-    </w:r>
-    <w:r>
-      <w:rPr>
-        <w:noProof/>
-      </w:rPr>
-      <w:fldChar w:fldCharType="end"/>
-    </w:r>
+    <w:fldSimple w:instr=" NUMPAGES ">
+      <w:r>
+        <w:rPr>
+          <w:noProof/>
+        </w:rPr>
+        <w:t>15</w:t>
+      </w:r>
+    </w:fldSimple>
     <w:r>
       <w:rPr>
         <w:noProof/>
@@ -10278,7 +10115,7 @@
       <mc:AlternateContent>
         <mc:Choice Requires="wps">
           <w:drawing>
-            <wp:anchor distT="0" distB="0" distL="114300" distR="114300" simplePos="0" relativeHeight="251656192" behindDoc="0" locked="1" layoutInCell="0" allowOverlap="0" wp14:anchorId="67BC353E" wp14:editId="3A537A91">
+            <wp:anchor distT="0" distB="0" distL="114300" distR="114300" simplePos="0" relativeHeight="251656192" behindDoc="0" locked="1" layoutInCell="0" allowOverlap="0" wp14:anchorId="2517DDE9" wp14:editId="1FA8F2D0">
               <wp:simplePos x="0" y="0"/>
               <wp:positionH relativeFrom="page">
                 <wp:posOffset>900430</wp:posOffset>
@@ -10452,21 +10289,11 @@
         </mc:Fallback>
       </mc:AlternateContent>
     </w:r>
-    <w:r>
-      <w:fldChar w:fldCharType="begin"/>
-    </w:r>
-    <w:r>
-      <w:instrText xml:space="preserve"> DOCPROPERTY "SystemTitle" </w:instrText>
-    </w:r>
-    <w:r>
-      <w:fldChar w:fldCharType="separate"/>
-    </w:r>
-    <w:r>
-      <w:t>SIF3 Training Exercises</w:t>
-    </w:r>
-    <w:r>
-      <w:fldChar w:fldCharType="end"/>
-    </w:r>
+    <w:fldSimple w:instr=" DOCPROPERTY &quot;SystemTitle&quot; ">
+      <w:r>
+        <w:t>SIF3 Training Exercises</w:t>
+      </w:r>
+    </w:fldSimple>
     <w:r>
       <w:tab/>
     </w:r>
@@ -10671,21 +10498,11 @@
     <w:r>
       <w:tab/>
     </w:r>
-    <w:r>
-      <w:fldChar w:fldCharType="begin"/>
-    </w:r>
-    <w:r>
-      <w:instrText xml:space="preserve"> DOCPROPERTY "SystemTitle" </w:instrText>
-    </w:r>
-    <w:r>
-      <w:fldChar w:fldCharType="separate"/>
-    </w:r>
-    <w:r>
-      <w:t>SIF3 Training Exercises</w:t>
-    </w:r>
-    <w:r>
-      <w:fldChar w:fldCharType="end"/>
-    </w:r>
+    <w:fldSimple w:instr=" DOCPROPERTY &quot;SystemTitle&quot; ">
+      <w:r>
+        <w:t>SIF3 Training Exercises</w:t>
+      </w:r>
+    </w:fldSimple>
   </w:p>
 </w:hdr>
 </file>
@@ -18897,7 +18714,7 @@
 </file>
 
 <file path=customXml/itemProps1.xml><?xml version="1.0" encoding="utf-8"?>
-<ds:datastoreItem xmlns:ds="http://schemas.openxmlformats.org/officeDocument/2006/customXml" ds:itemID="{2DDBAD0D-76A7-4403-BCF4-06B41F25DA16}">
+<ds:datastoreItem xmlns:ds="http://schemas.openxmlformats.org/officeDocument/2006/customXml" ds:itemID="{3AD19C15-FFED-4D7E-B79C-F3273DD55573}">
   <ds:schemaRefs>
     <ds:schemaRef ds:uri="http://schemas.openxmlformats.org/officeDocument/2006/bibliography"/>
   </ds:schemaRefs>

</xml_diff>

<commit_message>
Updated instructions for ZIP install.
</commit_message>
<xml_diff>
--- a/SIF3Training/localeSetup/AU/Exercises/SIF3 Training Exercises (2 Day) - Java.docx
+++ b/SIF3Training/localeSetup/AU/Exercises/SIF3 Training Exercises (2 Day) - Java.docx
@@ -346,7 +346,7 @@
         <w:rPr>
           <w:noProof/>
         </w:rPr>
-        <w:instrText xml:space="preserve"> PAGEREF _Toc453229368 \h </w:instrText>
+        <w:instrText xml:space="preserve"> PAGEREF _Toc453659444 \h </w:instrText>
       </w:r>
       <w:r>
         <w:rPr>
@@ -409,7 +409,7 @@
         <w:rPr>
           <w:noProof/>
         </w:rPr>
-        <w:instrText xml:space="preserve"> PAGEREF _Toc453229369 \h </w:instrText>
+        <w:instrText xml:space="preserve"> PAGEREF _Toc453659445 \h </w:instrText>
       </w:r>
       <w:r>
         <w:rPr>
@@ -472,7 +472,7 @@
         <w:rPr>
           <w:noProof/>
         </w:rPr>
-        <w:instrText xml:space="preserve"> PAGEREF _Toc453229370 \h </w:instrText>
+        <w:instrText xml:space="preserve"> PAGEREF _Toc453659446 \h </w:instrText>
       </w:r>
       <w:r>
         <w:rPr>
@@ -517,6 +517,132 @@
         <w:rPr>
           <w:noProof/>
         </w:rPr>
+        <w:t xml:space="preserve"> Install from ZIP files with Development Environment</w:t>
+      </w:r>
+      <w:r>
+        <w:rPr>
+          <w:noProof/>
+        </w:rPr>
+        <w:tab/>
+      </w:r>
+      <w:r>
+        <w:rPr>
+          <w:noProof/>
+        </w:rPr>
+        <w:fldChar w:fldCharType="begin"/>
+      </w:r>
+      <w:r>
+        <w:rPr>
+          <w:noProof/>
+        </w:rPr>
+        <w:instrText xml:space="preserve"> PAGEREF _Toc453659447 \h </w:instrText>
+      </w:r>
+      <w:r>
+        <w:rPr>
+          <w:noProof/>
+        </w:rPr>
+      </w:r>
+      <w:r>
+        <w:rPr>
+          <w:noProof/>
+        </w:rPr>
+        <w:fldChar w:fldCharType="separate"/>
+      </w:r>
+      <w:r>
+        <w:rPr>
+          <w:noProof/>
+        </w:rPr>
+        <w:t>4</w:t>
+      </w:r>
+      <w:r>
+        <w:rPr>
+          <w:noProof/>
+        </w:rPr>
+        <w:fldChar w:fldCharType="end"/>
+      </w:r>
+    </w:p>
+    <w:p>
+      <w:pPr>
+        <w:pStyle w:val="TOC3"/>
+        <w:rPr>
+          <w:rFonts w:asciiTheme="minorHAnsi" w:eastAsiaTheme="minorEastAsia" w:hAnsiTheme="minorHAnsi" w:cstheme="minorBidi"/>
+          <w:noProof/>
+          <w:szCs w:val="22"/>
+        </w:rPr>
+      </w:pPr>
+      <w:r>
+        <w:rPr>
+          <w:noProof/>
+        </w:rPr>
+        <w:t>1.1.2.</w:t>
+      </w:r>
+      <w:r>
+        <w:rPr>
+          <w:noProof/>
+        </w:rPr>
+        <w:t xml:space="preserve"> Manual Install</w:t>
+      </w:r>
+      <w:r>
+        <w:rPr>
+          <w:noProof/>
+        </w:rPr>
+        <w:tab/>
+      </w:r>
+      <w:r>
+        <w:rPr>
+          <w:noProof/>
+        </w:rPr>
+        <w:fldChar w:fldCharType="begin"/>
+      </w:r>
+      <w:r>
+        <w:rPr>
+          <w:noProof/>
+        </w:rPr>
+        <w:instrText xml:space="preserve"> PAGEREF _Toc453659448 \h </w:instrText>
+      </w:r>
+      <w:r>
+        <w:rPr>
+          <w:noProof/>
+        </w:rPr>
+      </w:r>
+      <w:r>
+        <w:rPr>
+          <w:noProof/>
+        </w:rPr>
+        <w:fldChar w:fldCharType="separate"/>
+      </w:r>
+      <w:r>
+        <w:rPr>
+          <w:noProof/>
+        </w:rPr>
+        <w:t>5</w:t>
+      </w:r>
+      <w:r>
+        <w:rPr>
+          <w:noProof/>
+        </w:rPr>
+        <w:fldChar w:fldCharType="end"/>
+      </w:r>
+    </w:p>
+    <w:p>
+      <w:pPr>
+        <w:pStyle w:val="TOC3"/>
+        <w:rPr>
+          <w:rFonts w:asciiTheme="minorHAnsi" w:eastAsiaTheme="minorEastAsia" w:hAnsiTheme="minorHAnsi" w:cstheme="minorBidi"/>
+          <w:noProof/>
+          <w:szCs w:val="22"/>
+        </w:rPr>
+      </w:pPr>
+      <w:r>
+        <w:rPr>
+          <w:noProof/>
+        </w:rPr>
+        <w:t>1.1.3.</w:t>
+      </w:r>
+      <w:r>
+        <w:rPr>
+          <w:noProof/>
+        </w:rPr>
         <w:t xml:space="preserve"> Setup Training Project for your Locale (Australia)</w:t>
       </w:r>
       <w:r>
@@ -535,7 +661,7 @@
         <w:rPr>
           <w:noProof/>
         </w:rPr>
-        <w:instrText xml:space="preserve"> PAGEREF _Toc453229371 \h </w:instrText>
+        <w:instrText xml:space="preserve"> PAGEREF _Toc453659449 \h </w:instrText>
       </w:r>
       <w:r>
         <w:rPr>
@@ -552,7 +678,7 @@
         <w:rPr>
           <w:noProof/>
         </w:rPr>
-        <w:t>4</w:t>
+        <w:t>5</w:t>
       </w:r>
       <w:r>
         <w:rPr>
@@ -574,7 +700,7 @@
         <w:rPr>
           <w:noProof/>
         </w:rPr>
-        <w:t>1.1.2.</w:t>
+        <w:t>1.1.4.</w:t>
       </w:r>
       <w:r>
         <w:rPr>
@@ -598,7 +724,7 @@
         <w:rPr>
           <w:noProof/>
         </w:rPr>
-        <w:instrText xml:space="preserve"> PAGEREF _Toc453229372 \h </w:instrText>
+        <w:instrText xml:space="preserve"> PAGEREF _Toc453659450 \h </w:instrText>
       </w:r>
       <w:r>
         <w:rPr>
@@ -615,7 +741,7 @@
         <w:rPr>
           <w:noProof/>
         </w:rPr>
-        <w:t>4</w:t>
+        <w:t>5</w:t>
       </w:r>
       <w:r>
         <w:rPr>
@@ -661,7 +787,7 @@
         <w:rPr>
           <w:noProof/>
         </w:rPr>
-        <w:instrText xml:space="preserve"> PAGEREF _Toc453229373 \h </w:instrText>
+        <w:instrText xml:space="preserve"> PAGEREF _Toc453659451 \h </w:instrText>
       </w:r>
       <w:r>
         <w:rPr>
@@ -678,7 +804,7 @@
         <w:rPr>
           <w:noProof/>
         </w:rPr>
-        <w:t>5</w:t>
+        <w:t>6</w:t>
       </w:r>
       <w:r>
         <w:rPr>
@@ -724,7 +850,7 @@
         <w:rPr>
           <w:noProof/>
         </w:rPr>
-        <w:instrText xml:space="preserve"> PAGEREF _Toc453229374 \h </w:instrText>
+        <w:instrText xml:space="preserve"> PAGEREF _Toc453659452 \h </w:instrText>
       </w:r>
       <w:r>
         <w:rPr>
@@ -741,7 +867,7 @@
         <w:rPr>
           <w:noProof/>
         </w:rPr>
-        <w:t>5</w:t>
+        <w:t>6</w:t>
       </w:r>
       <w:r>
         <w:rPr>
@@ -787,7 +913,7 @@
         <w:rPr>
           <w:noProof/>
         </w:rPr>
-        <w:instrText xml:space="preserve"> PAGEREF _Toc453229375 \h </w:instrText>
+        <w:instrText xml:space="preserve"> PAGEREF _Toc453659453 \h </w:instrText>
       </w:r>
       <w:r>
         <w:rPr>
@@ -804,7 +930,7 @@
         <w:rPr>
           <w:noProof/>
         </w:rPr>
-        <w:t>5</w:t>
+        <w:t>6</w:t>
       </w:r>
       <w:r>
         <w:rPr>
@@ -850,7 +976,7 @@
         <w:rPr>
           <w:noProof/>
         </w:rPr>
-        <w:instrText xml:space="preserve"> PAGEREF _Toc453229376 \h </w:instrText>
+        <w:instrText xml:space="preserve"> PAGEREF _Toc453659454 \h </w:instrText>
       </w:r>
       <w:r>
         <w:rPr>
@@ -867,7 +993,7 @@
         <w:rPr>
           <w:noProof/>
         </w:rPr>
-        <w:t>5</w:t>
+        <w:t>6</w:t>
       </w:r>
       <w:r>
         <w:rPr>
@@ -913,7 +1039,7 @@
         <w:rPr>
           <w:noProof/>
         </w:rPr>
-        <w:instrText xml:space="preserve"> PAGEREF _Toc453229377 \h </w:instrText>
+        <w:instrText xml:space="preserve"> PAGEREF _Toc453659455 \h </w:instrText>
       </w:r>
       <w:r>
         <w:rPr>
@@ -976,7 +1102,7 @@
         <w:rPr>
           <w:noProof/>
         </w:rPr>
-        <w:instrText xml:space="preserve"> PAGEREF _Toc453229378 \h </w:instrText>
+        <w:instrText xml:space="preserve"> PAGEREF _Toc453659456 \h </w:instrText>
       </w:r>
       <w:r>
         <w:rPr>
@@ -993,7 +1119,7 @@
         <w:rPr>
           <w:noProof/>
         </w:rPr>
-        <w:t>6</w:t>
+        <w:t>7</w:t>
       </w:r>
       <w:r>
         <w:rPr>
@@ -1039,7 +1165,7 @@
         <w:rPr>
           <w:noProof/>
         </w:rPr>
-        <w:instrText xml:space="preserve"> PAGEREF _Toc453229379 \h </w:instrText>
+        <w:instrText xml:space="preserve"> PAGEREF _Toc453659457 \h </w:instrText>
       </w:r>
       <w:r>
         <w:rPr>
@@ -1056,7 +1182,7 @@
         <w:rPr>
           <w:noProof/>
         </w:rPr>
-        <w:t>6</w:t>
+        <w:t>7</w:t>
       </w:r>
       <w:r>
         <w:rPr>
@@ -1102,7 +1228,7 @@
         <w:rPr>
           <w:noProof/>
         </w:rPr>
-        <w:instrText xml:space="preserve"> PAGEREF _Toc453229380 \h </w:instrText>
+        <w:instrText xml:space="preserve"> PAGEREF _Toc453659458 \h </w:instrText>
       </w:r>
       <w:r>
         <w:rPr>
@@ -1119,7 +1245,7 @@
         <w:rPr>
           <w:noProof/>
         </w:rPr>
-        <w:t>6</w:t>
+        <w:t>7</w:t>
       </w:r>
       <w:r>
         <w:rPr>
@@ -1165,7 +1291,7 @@
         <w:rPr>
           <w:noProof/>
         </w:rPr>
-        <w:instrText xml:space="preserve"> PAGEREF _Toc453229381 \h </w:instrText>
+        <w:instrText xml:space="preserve"> PAGEREF _Toc453659459 \h </w:instrText>
       </w:r>
       <w:r>
         <w:rPr>
@@ -1182,7 +1308,7 @@
         <w:rPr>
           <w:noProof/>
         </w:rPr>
-        <w:t>7</w:t>
+        <w:t>8</w:t>
       </w:r>
       <w:r>
         <w:rPr>
@@ -1228,7 +1354,7 @@
         <w:rPr>
           <w:noProof/>
         </w:rPr>
-        <w:instrText xml:space="preserve"> PAGEREF _Toc453229382 \h </w:instrText>
+        <w:instrText xml:space="preserve"> PAGEREF _Toc453659460 \h </w:instrText>
       </w:r>
       <w:r>
         <w:rPr>
@@ -1245,7 +1371,7 @@
         <w:rPr>
           <w:noProof/>
         </w:rPr>
-        <w:t>7</w:t>
+        <w:t>8</w:t>
       </w:r>
       <w:r>
         <w:rPr>
@@ -1291,7 +1417,7 @@
         <w:rPr>
           <w:noProof/>
         </w:rPr>
-        <w:instrText xml:space="preserve"> PAGEREF _Toc453229383 \h </w:instrText>
+        <w:instrText xml:space="preserve"> PAGEREF _Toc453659461 \h </w:instrText>
       </w:r>
       <w:r>
         <w:rPr>
@@ -1308,7 +1434,7 @@
         <w:rPr>
           <w:noProof/>
         </w:rPr>
-        <w:t>7</w:t>
+        <w:t>8</w:t>
       </w:r>
       <w:r>
         <w:rPr>
@@ -1354,7 +1480,7 @@
         <w:rPr>
           <w:noProof/>
         </w:rPr>
-        <w:instrText xml:space="preserve"> PAGEREF _Toc453229384 \h </w:instrText>
+        <w:instrText xml:space="preserve"> PAGEREF _Toc453659462 \h </w:instrText>
       </w:r>
       <w:r>
         <w:rPr>
@@ -1371,7 +1497,7 @@
         <w:rPr>
           <w:noProof/>
         </w:rPr>
-        <w:t>7</w:t>
+        <w:t>8</w:t>
       </w:r>
       <w:r>
         <w:rPr>
@@ -1417,7 +1543,7 @@
         <w:rPr>
           <w:noProof/>
         </w:rPr>
-        <w:instrText xml:space="preserve"> PAGEREF _Toc453229385 \h </w:instrText>
+        <w:instrText xml:space="preserve"> PAGEREF _Toc453659463 \h </w:instrText>
       </w:r>
       <w:r>
         <w:rPr>
@@ -1434,7 +1560,7 @@
         <w:rPr>
           <w:noProof/>
         </w:rPr>
-        <w:t>8</w:t>
+        <w:t>9</w:t>
       </w:r>
       <w:r>
         <w:rPr>
@@ -1480,7 +1606,7 @@
         <w:rPr>
           <w:noProof/>
         </w:rPr>
-        <w:instrText xml:space="preserve"> PAGEREF _Toc453229386 \h </w:instrText>
+        <w:instrText xml:space="preserve"> PAGEREF _Toc453659464 \h </w:instrText>
       </w:r>
       <w:r>
         <w:rPr>
@@ -1497,7 +1623,7 @@
         <w:rPr>
           <w:noProof/>
         </w:rPr>
-        <w:t>8</w:t>
+        <w:t>9</w:t>
       </w:r>
       <w:r>
         <w:rPr>
@@ -1543,7 +1669,7 @@
         <w:rPr>
           <w:noProof/>
         </w:rPr>
-        <w:instrText xml:space="preserve"> PAGEREF _Toc453229387 \h </w:instrText>
+        <w:instrText xml:space="preserve"> PAGEREF _Toc453659465 \h </w:instrText>
       </w:r>
       <w:r>
         <w:rPr>
@@ -1560,7 +1686,7 @@
         <w:rPr>
           <w:noProof/>
         </w:rPr>
-        <w:t>8</w:t>
+        <w:t>9</w:t>
       </w:r>
       <w:r>
         <w:rPr>
@@ -1606,7 +1732,7 @@
         <w:rPr>
           <w:noProof/>
         </w:rPr>
-        <w:instrText xml:space="preserve"> PAGEREF _Toc453229388 \h </w:instrText>
+        <w:instrText xml:space="preserve"> PAGEREF _Toc453659466 \h </w:instrText>
       </w:r>
       <w:r>
         <w:rPr>
@@ -1623,7 +1749,7 @@
         <w:rPr>
           <w:noProof/>
         </w:rPr>
-        <w:t>8</w:t>
+        <w:t>9</w:t>
       </w:r>
       <w:r>
         <w:rPr>
@@ -1669,7 +1795,7 @@
         <w:rPr>
           <w:noProof/>
         </w:rPr>
-        <w:instrText xml:space="preserve"> PAGEREF _Toc453229389 \h </w:instrText>
+        <w:instrText xml:space="preserve"> PAGEREF _Toc453659467 \h </w:instrText>
       </w:r>
       <w:r>
         <w:rPr>
@@ -1686,7 +1812,7 @@
         <w:rPr>
           <w:noProof/>
         </w:rPr>
-        <w:t>9</w:t>
+        <w:t>10</w:t>
       </w:r>
       <w:r>
         <w:rPr>
@@ -1732,7 +1858,7 @@
         <w:rPr>
           <w:noProof/>
         </w:rPr>
-        <w:instrText xml:space="preserve"> PAGEREF _Toc453229390 \h </w:instrText>
+        <w:instrText xml:space="preserve"> PAGEREF _Toc453659468 \h </w:instrText>
       </w:r>
       <w:r>
         <w:rPr>
@@ -1749,7 +1875,7 @@
         <w:rPr>
           <w:noProof/>
         </w:rPr>
-        <w:t>9</w:t>
+        <w:t>10</w:t>
       </w:r>
       <w:r>
         <w:rPr>
@@ -1795,7 +1921,7 @@
         <w:rPr>
           <w:noProof/>
         </w:rPr>
-        <w:instrText xml:space="preserve"> PAGEREF _Toc453229391 \h </w:instrText>
+        <w:instrText xml:space="preserve"> PAGEREF _Toc453659469 \h </w:instrText>
       </w:r>
       <w:r>
         <w:rPr>
@@ -1812,7 +1938,7 @@
         <w:rPr>
           <w:noProof/>
         </w:rPr>
-        <w:t>9</w:t>
+        <w:t>10</w:t>
       </w:r>
       <w:r>
         <w:rPr>
@@ -1858,7 +1984,7 @@
         <w:rPr>
           <w:noProof/>
         </w:rPr>
-        <w:instrText xml:space="preserve"> PAGEREF _Toc453229392 \h </w:instrText>
+        <w:instrText xml:space="preserve"> PAGEREF _Toc453659470 \h </w:instrText>
       </w:r>
       <w:r>
         <w:rPr>
@@ -1875,7 +2001,7 @@
         <w:rPr>
           <w:noProof/>
         </w:rPr>
-        <w:t>9</w:t>
+        <w:t>10</w:t>
       </w:r>
       <w:r>
         <w:rPr>
@@ -1921,7 +2047,7 @@
         <w:rPr>
           <w:noProof/>
         </w:rPr>
-        <w:instrText xml:space="preserve"> PAGEREF _Toc453229393 \h </w:instrText>
+        <w:instrText xml:space="preserve"> PAGEREF _Toc453659471 \h </w:instrText>
       </w:r>
       <w:r>
         <w:rPr>
@@ -1938,7 +2064,7 @@
         <w:rPr>
           <w:noProof/>
         </w:rPr>
-        <w:t>10</w:t>
+        <w:t>11</w:t>
       </w:r>
       <w:r>
         <w:rPr>
@@ -1984,7 +2110,7 @@
         <w:rPr>
           <w:noProof/>
         </w:rPr>
-        <w:instrText xml:space="preserve"> PAGEREF _Toc453229394 \h </w:instrText>
+        <w:instrText xml:space="preserve"> PAGEREF _Toc453659472 \h </w:instrText>
       </w:r>
       <w:r>
         <w:rPr>
@@ -2001,7 +2127,7 @@
         <w:rPr>
           <w:noProof/>
         </w:rPr>
-        <w:t>11</w:t>
+        <w:t>12</w:t>
       </w:r>
       <w:r>
         <w:rPr>
@@ -2047,7 +2173,7 @@
         <w:rPr>
           <w:noProof/>
         </w:rPr>
-        <w:instrText xml:space="preserve"> PAGEREF _Toc453229395 \h </w:instrText>
+        <w:instrText xml:space="preserve"> PAGEREF _Toc453659473 \h </w:instrText>
       </w:r>
       <w:r>
         <w:rPr>
@@ -2064,7 +2190,7 @@
         <w:rPr>
           <w:noProof/>
         </w:rPr>
-        <w:t>11</w:t>
+        <w:t>12</w:t>
       </w:r>
       <w:r>
         <w:rPr>
@@ -2110,7 +2236,7 @@
         <w:rPr>
           <w:noProof/>
         </w:rPr>
-        <w:instrText xml:space="preserve"> PAGEREF _Toc453229396 \h </w:instrText>
+        <w:instrText xml:space="preserve"> PAGEREF _Toc453659474 \h </w:instrText>
       </w:r>
       <w:r>
         <w:rPr>
@@ -2127,7 +2253,7 @@
         <w:rPr>
           <w:noProof/>
         </w:rPr>
-        <w:t>11</w:t>
+        <w:t>12</w:t>
       </w:r>
       <w:r>
         <w:rPr>
@@ -2173,7 +2299,7 @@
         <w:rPr>
           <w:noProof/>
         </w:rPr>
-        <w:instrText xml:space="preserve"> PAGEREF _Toc453229397 \h </w:instrText>
+        <w:instrText xml:space="preserve"> PAGEREF _Toc453659475 \h </w:instrText>
       </w:r>
       <w:r>
         <w:rPr>
@@ -2190,7 +2316,7 @@
         <w:rPr>
           <w:noProof/>
         </w:rPr>
-        <w:t>12</w:t>
+        <w:t>13</w:t>
       </w:r>
       <w:r>
         <w:rPr>
@@ -2236,7 +2362,7 @@
         <w:rPr>
           <w:noProof/>
         </w:rPr>
-        <w:instrText xml:space="preserve"> PAGEREF _Toc453229398 \h </w:instrText>
+        <w:instrText xml:space="preserve"> PAGEREF _Toc453659476 \h </w:instrText>
       </w:r>
       <w:r>
         <w:rPr>
@@ -2253,7 +2379,7 @@
         <w:rPr>
           <w:noProof/>
         </w:rPr>
-        <w:t>12</w:t>
+        <w:t>13</w:t>
       </w:r>
       <w:r>
         <w:rPr>
@@ -2299,7 +2425,7 @@
         <w:rPr>
           <w:noProof/>
         </w:rPr>
-        <w:instrText xml:space="preserve"> PAGEREF _Toc453229399 \h </w:instrText>
+        <w:instrText xml:space="preserve"> PAGEREF _Toc453659477 \h </w:instrText>
       </w:r>
       <w:r>
         <w:rPr>
@@ -2316,7 +2442,7 @@
         <w:rPr>
           <w:noProof/>
         </w:rPr>
-        <w:t>12</w:t>
+        <w:t>13</w:t>
       </w:r>
       <w:r>
         <w:rPr>
@@ -2362,7 +2488,7 @@
         <w:rPr>
           <w:noProof/>
         </w:rPr>
-        <w:instrText xml:space="preserve"> PAGEREF _Toc453229400 \h </w:instrText>
+        <w:instrText xml:space="preserve"> PAGEREF _Toc453659478 \h </w:instrText>
       </w:r>
       <w:r>
         <w:rPr>
@@ -2379,7 +2505,7 @@
         <w:rPr>
           <w:noProof/>
         </w:rPr>
-        <w:t>12</w:t>
+        <w:t>13</w:t>
       </w:r>
       <w:r>
         <w:rPr>
@@ -2425,7 +2551,7 @@
         <w:rPr>
           <w:noProof/>
         </w:rPr>
-        <w:instrText xml:space="preserve"> PAGEREF _Toc453229401 \h </w:instrText>
+        <w:instrText xml:space="preserve"> PAGEREF _Toc453659479 \h </w:instrText>
       </w:r>
       <w:r>
         <w:rPr>
@@ -2442,7 +2568,7 @@
         <w:rPr>
           <w:noProof/>
         </w:rPr>
-        <w:t>12</w:t>
+        <w:t>13</w:t>
       </w:r>
       <w:r>
         <w:rPr>
@@ -2488,7 +2614,7 @@
         <w:rPr>
           <w:noProof/>
         </w:rPr>
-        <w:instrText xml:space="preserve"> PAGEREF _Toc453229402 \h </w:instrText>
+        <w:instrText xml:space="preserve"> PAGEREF _Toc453659480 \h </w:instrText>
       </w:r>
       <w:r>
         <w:rPr>
@@ -2505,7 +2631,7 @@
         <w:rPr>
           <w:noProof/>
         </w:rPr>
-        <w:t>13</w:t>
+        <w:t>14</w:t>
       </w:r>
       <w:r>
         <w:rPr>
@@ -2545,7 +2671,7 @@
         <w:rPr>
           <w:noProof/>
         </w:rPr>
-        <w:instrText xml:space="preserve"> PAGEREF _Toc453229403 \h </w:instrText>
+        <w:instrText xml:space="preserve"> PAGEREF _Toc453659481 \h </w:instrText>
       </w:r>
       <w:r>
         <w:rPr>
@@ -2562,7 +2688,7 @@
         <w:rPr>
           <w:noProof/>
         </w:rPr>
-        <w:t>14</w:t>
+        <w:t>15</w:t>
       </w:r>
       <w:r>
         <w:rPr>
@@ -2602,7 +2728,7 @@
         <w:rPr>
           <w:noProof/>
         </w:rPr>
-        <w:instrText xml:space="preserve"> PAGEREF _Toc453229404 \h </w:instrText>
+        <w:instrText xml:space="preserve"> PAGEREF _Toc453659482 \h </w:instrText>
       </w:r>
       <w:r>
         <w:rPr>
@@ -2619,7 +2745,7 @@
         <w:rPr>
           <w:noProof/>
         </w:rPr>
-        <w:t>14</w:t>
+        <w:t>15</w:t>
       </w:r>
       <w:r>
         <w:rPr>
@@ -2641,6 +2767,7 @@
         <w:rPr>
           <w:noProof/>
         </w:rPr>
+        <w:lastRenderedPageBreak/>
         <w:t>Provider</w:t>
       </w:r>
       <w:r>
@@ -2659,7 +2786,7 @@
         <w:rPr>
           <w:noProof/>
         </w:rPr>
-        <w:instrText xml:space="preserve"> PAGEREF _Toc453229405 \h </w:instrText>
+        <w:instrText xml:space="preserve"> PAGEREF _Toc453659483 \h </w:instrText>
       </w:r>
       <w:r>
         <w:rPr>
@@ -2676,7 +2803,7 @@
         <w:rPr>
           <w:noProof/>
         </w:rPr>
-        <w:t>14</w:t>
+        <w:t>15</w:t>
       </w:r>
       <w:r>
         <w:rPr>
@@ -2698,7 +2825,6 @@
         <w:rPr>
           <w:noProof/>
         </w:rPr>
-        <w:lastRenderedPageBreak/>
         <w:t>Consumer</w:t>
       </w:r>
       <w:r>
@@ -2717,7 +2843,7 @@
         <w:rPr>
           <w:noProof/>
         </w:rPr>
-        <w:instrText xml:space="preserve"> PAGEREF _Toc453229406 \h </w:instrText>
+        <w:instrText xml:space="preserve"> PAGEREF _Toc453659484 \h </w:instrText>
       </w:r>
       <w:r>
         <w:rPr>
@@ -2734,7 +2860,7 @@
         <w:rPr>
           <w:noProof/>
         </w:rPr>
-        <w:t>15</w:t>
+        <w:t>16</w:t>
       </w:r>
       <w:r>
         <w:rPr>
@@ -2774,7 +2900,7 @@
         <w:rPr>
           <w:noProof/>
         </w:rPr>
-        <w:instrText xml:space="preserve"> PAGEREF _Toc453229407 \h </w:instrText>
+        <w:instrText xml:space="preserve"> PAGEREF _Toc453659485 \h </w:instrText>
       </w:r>
       <w:r>
         <w:rPr>
@@ -2791,7 +2917,7 @@
         <w:rPr>
           <w:noProof/>
         </w:rPr>
-        <w:t>16</w:t>
+        <w:t>17</w:t>
       </w:r>
       <w:r>
         <w:rPr>
@@ -2818,7 +2944,7 @@
         <w:pStyle w:val="Title"/>
         <w:jc w:val="left"/>
       </w:pPr>
-      <w:bookmarkStart w:id="0" w:name="_Toc453229368"/>
+      <w:bookmarkStart w:id="0" w:name="_Toc453659444"/>
       <w:r>
         <w:lastRenderedPageBreak/>
         <w:t>General Notes</w:t>
@@ -2925,12 +3051,13 @@
         <w:t xml:space="preserve"> file.</w:t>
       </w:r>
     </w:p>
-    <w:p>
-      <w:pPr>
-        <w:pStyle w:val="Body1"/>
-        <w:spacing w:before="0"/>
-      </w:pPr>
-    </w:p>
+    <w:p/>
+    <w:p>
+      <w:r>
+        <w:t>If you have installed your development environment manually you may want to check out ‘Appendix A’. If you install your development environment from the provided ZIP file you do not need to check out ‘Appendix A’ as all is pre-configured for you.</w:t>
+      </w:r>
+    </w:p>
+    <w:p/>
     <w:p>
       <w:r>
         <w:t>‘Appendix A’ lists a number of options to consider for running either a consumer or provider. All exercises will use some deployment and will require various components to run, so it is strongly suggested to quickly browse through that Appendix to determine the steps or setups you require to run you project successfully.</w:t>
@@ -2946,7 +3073,7 @@
       <w:pPr>
         <w:pStyle w:val="Heading1"/>
       </w:pPr>
-      <w:bookmarkStart w:id="1" w:name="_Toc453229369"/>
+      <w:bookmarkStart w:id="1" w:name="_Toc453659445"/>
       <w:r>
         <w:t xml:space="preserve">Exercise 1: </w:t>
       </w:r>
@@ -2983,7 +3110,13 @@
         <w:spacing w:before="0"/>
       </w:pPr>
       <w:r>
-        <w:t>Install and configure components of SIF3 Framework or use pre-installed SIF3</w:t>
+        <w:t xml:space="preserve">Install and configure components of SIF3 Framework </w:t>
+      </w:r>
+      <w:r>
+        <w:t xml:space="preserve">if installed manually </w:t>
+      </w:r>
+      <w:r>
+        <w:t>or use pre-installed SIF3</w:t>
       </w:r>
       <w:r>
         <w:t>Training</w:t>
@@ -3056,7 +3189,7 @@
       <w:pPr>
         <w:pStyle w:val="Heading2"/>
       </w:pPr>
-      <w:bookmarkStart w:id="2" w:name="_Toc453229370"/>
+      <w:bookmarkStart w:id="2" w:name="_Toc453659446"/>
       <w:r>
         <w:t>SIF3 Framework</w:t>
       </w:r>
@@ -3064,6 +3197,196 @@
         <w:t xml:space="preserve"> Installation</w:t>
       </w:r>
       <w:bookmarkEnd w:id="2"/>
+    </w:p>
+    <w:p>
+      <w:pPr>
+        <w:pStyle w:val="Heading3"/>
+      </w:pPr>
+      <w:bookmarkStart w:id="3" w:name="_Toc453659447"/>
+      <w:r>
+        <w:t>Install from ZIP files with Development Environment</w:t>
+      </w:r>
+      <w:bookmarkEnd w:id="3"/>
+    </w:p>
+    <w:p>
+      <w:r>
+        <w:t>If you install the training software from a provided ZIP file with a full</w:t>
+      </w:r>
+      <w:r>
+        <w:t xml:space="preserve"> development</w:t>
+      </w:r>
+      <w:r>
+        <w:t xml:space="preserve"> environment then you need to do the following steps (Windows or Mac):</w:t>
+      </w:r>
+    </w:p>
+    <w:p>
+      <w:pPr>
+        <w:pStyle w:val="ListParagraph"/>
+        <w:numPr>
+          <w:ilvl w:val="0"/>
+          <w:numId w:val="45"/>
+        </w:numPr>
+      </w:pPr>
+      <w:r>
+        <w:t xml:space="preserve">Create a directory called SIF3Training (case-sensitive) at the root level of your machine (i.e. C:\SIF3Training </w:t>
+      </w:r>
+      <w:r>
+        <w:t>for W</w:t>
+      </w:r>
+      <w:r>
+        <w:t>indows).</w:t>
+      </w:r>
+    </w:p>
+    <w:p>
+      <w:pPr>
+        <w:pStyle w:val="ListParagraph"/>
+        <w:numPr>
+          <w:ilvl w:val="0"/>
+          <w:numId w:val="45"/>
+        </w:numPr>
+      </w:pPr>
+      <w:r>
+        <w:t xml:space="preserve">Unzip the SIF3Training_&lt;OS&gt;.zip file in that directory. Note on the Mac you may need to set the permissions for the SIF3Training directory and the ZIP file to 777 (i.e. </w:t>
+      </w:r>
+      <w:proofErr w:type="spellStart"/>
+      <w:r>
+        <w:t>chmod</w:t>
+      </w:r>
+      <w:proofErr w:type="spellEnd"/>
+      <w:r>
+        <w:t xml:space="preserve"> 777 SIF3Training)</w:t>
+      </w:r>
+    </w:p>
+    <w:p>
+      <w:pPr>
+        <w:pStyle w:val="ListParagraph"/>
+        <w:numPr>
+          <w:ilvl w:val="0"/>
+          <w:numId w:val="45"/>
+        </w:numPr>
+      </w:pPr>
+      <w:r>
+        <w:t>Done. You can now remove the original ZIP file.</w:t>
+      </w:r>
+    </w:p>
+    <w:p>
+      <w:r>
+        <w:t>Ensure that the directory structure</w:t>
+      </w:r>
+      <w:r>
+        <w:t xml:space="preserve"> under the SIF3Traing directory</w:t>
+      </w:r>
+      <w:r>
+        <w:t xml:space="preserve"> is as listed below. If not you may need to move the directories and file from the potential sub-directory of SIF3Training to that directory.</w:t>
+      </w:r>
+      <w:r>
+        <w:t xml:space="preserve"> Once this is done you can skip to section “</w:t>
+      </w:r>
+      <w:r>
+        <w:fldChar w:fldCharType="begin"/>
+      </w:r>
+      <w:r>
+        <w:instrText xml:space="preserve"> REF _Ref453657173 \r \h </w:instrText>
+      </w:r>
+      <w:r>
+        <w:fldChar w:fldCharType="separate"/>
+      </w:r>
+      <w:r>
+        <w:t>1.4</w:t>
+      </w:r>
+      <w:r>
+        <w:fldChar w:fldCharType="end"/>
+      </w:r>
+      <w:r>
+        <w:t xml:space="preserve"> </w:t>
+      </w:r>
+      <w:r>
+        <w:fldChar w:fldCharType="begin"/>
+      </w:r>
+      <w:r>
+        <w:instrText xml:space="preserve"> REF _Ref453657196 \h </w:instrText>
+      </w:r>
+      <w:r>
+        <w:fldChar w:fldCharType="separate"/>
+      </w:r>
+      <w:r>
+        <w:t>Verify Installation</w:t>
+      </w:r>
+      <w:r>
+        <w:fldChar w:fldCharType="end"/>
+      </w:r>
+      <w:r>
+        <w:t>”</w:t>
+      </w:r>
+    </w:p>
+    <w:p>
+      <w:pPr>
+        <w:jc w:val="center"/>
+      </w:pPr>
+      <w:r>
+        <w:rPr>
+          <w:noProof/>
+        </w:rPr>
+        <w:lastRenderedPageBreak/>
+        <w:drawing>
+          <wp:inline distT="0" distB="0" distL="0" distR="0" wp14:anchorId="3093EC4A" wp14:editId="35DC987E">
+            <wp:extent cx="1438275" cy="1714500"/>
+            <wp:effectExtent l="0" t="0" r="9525" b="0"/>
+            <wp:docPr id="8" name="Picture 8"/>
+            <wp:cNvGraphicFramePr>
+              <a:graphicFrameLocks xmlns:a="http://schemas.openxmlformats.org/drawingml/2006/main" noChangeAspect="1"/>
+            </wp:cNvGraphicFramePr>
+            <a:graphic xmlns:a="http://schemas.openxmlformats.org/drawingml/2006/main">
+              <a:graphicData uri="http://schemas.openxmlformats.org/drawingml/2006/picture">
+                <pic:pic xmlns:pic="http://schemas.openxmlformats.org/drawingml/2006/picture">
+                  <pic:nvPicPr>
+                    <pic:cNvPr id="0" name="ZIPDirStruct.jpg"/>
+                    <pic:cNvPicPr/>
+                  </pic:nvPicPr>
+                  <pic:blipFill rotWithShape="1">
+                    <a:blip r:embed="rId9">
+                      <a:extLst>
+                        <a:ext uri="{28A0092B-C50C-407E-A947-70E740481C1C}">
+                          <a14:useLocalDpi xmlns:a14="http://schemas.microsoft.com/office/drawing/2010/main" val="0"/>
+                        </a:ext>
+                      </a:extLst>
+                    </a:blip>
+                    <a:srcRect t="11765"/>
+                    <a:stretch/>
+                  </pic:blipFill>
+                  <pic:spPr bwMode="auto">
+                    <a:xfrm>
+                      <a:off x="0" y="0"/>
+                      <a:ext cx="1438275" cy="1714500"/>
+                    </a:xfrm>
+                    <a:prstGeom prst="rect">
+                      <a:avLst/>
+                    </a:prstGeom>
+                    <a:ln>
+                      <a:noFill/>
+                    </a:ln>
+                    <a:extLst>
+                      <a:ext uri="{53640926-AAD7-44D8-BBD7-CCE9431645EC}">
+                        <a14:shadowObscured xmlns:a14="http://schemas.microsoft.com/office/drawing/2010/main"/>
+                      </a:ext>
+                    </a:extLst>
+                  </pic:spPr>
+                </pic:pic>
+              </a:graphicData>
+            </a:graphic>
+          </wp:inline>
+        </w:drawing>
+      </w:r>
+    </w:p>
+    <w:p>
+      <w:pPr>
+        <w:pStyle w:val="Heading3"/>
+      </w:pPr>
+      <w:bookmarkStart w:id="4" w:name="_Toc453659448"/>
+      <w:r>
+        <w:t>Manual Install</w:t>
+      </w:r>
+      <w:bookmarkEnd w:id="4"/>
     </w:p>
     <w:p>
       <w:pPr>
@@ -3071,39 +3394,32 @@
         <w:ind w:left="0"/>
       </w:pPr>
       <w:r>
-        <w:t>If you are using the SIF3</w:t>
-      </w:r>
-      <w:r>
-        <w:t>Training</w:t>
-      </w:r>
-      <w:r>
-        <w:t xml:space="preserve"> project all you need to do is </w:t>
-      </w:r>
-      <w:r>
-        <w:t xml:space="preserve">configuring it for the Australian data model and exercises. </w:t>
-      </w:r>
-      <w:r>
-        <w:t>Libs, Config Files, Web con</w:t>
-      </w:r>
-      <w:r>
-        <w:t>figuration etc</w:t>
-      </w:r>
-      <w:r>
-        <w:t>. are</w:t>
-      </w:r>
-      <w:r>
-        <w:t xml:space="preserve"> already there, so there is no need to copy these files from the SIF3Framework to this project as highlighted in the presentation.</w:t>
+        <w:t xml:space="preserve">If you </w:t>
+      </w:r>
+      <w:r>
+        <w:t xml:space="preserve">have downloaded and installed all pre-requisites </w:t>
+      </w:r>
+      <w:proofErr w:type="gramStart"/>
+      <w:r>
+        <w:t>yourself</w:t>
+      </w:r>
+      <w:proofErr w:type="gramEnd"/>
+      <w:r>
+        <w:t xml:space="preserve"> </w:t>
+      </w:r>
+      <w:r>
+        <w:t>then you will need to ensure that a few things are setup correctly. This includes DB, Config Files, potentially class path etc. The points to consider are listed in the next few sections. It is assumed that you have already imported the SIF3 Training project downloaded from GitHub into your IDE.</w:t>
       </w:r>
     </w:p>
     <w:p>
       <w:pPr>
         <w:pStyle w:val="Heading3"/>
       </w:pPr>
-      <w:bookmarkStart w:id="3" w:name="_Toc453229371"/>
+      <w:bookmarkStart w:id="5" w:name="_Toc453659449"/>
       <w:r>
         <w:t>Setup Training Project for your Locale (Australia)</w:t>
       </w:r>
-      <w:bookmarkEnd w:id="3"/>
+      <w:bookmarkEnd w:id="5"/>
     </w:p>
     <w:p>
       <w:r>
@@ -3180,11 +3496,11 @@
       <w:pPr>
         <w:pStyle w:val="Heading3"/>
       </w:pPr>
-      <w:bookmarkStart w:id="4" w:name="_Toc453229372"/>
+      <w:bookmarkStart w:id="6" w:name="_Toc453659450"/>
       <w:r>
         <w:t>DB Config</w:t>
       </w:r>
-      <w:bookmarkEnd w:id="4"/>
+      <w:bookmarkEnd w:id="6"/>
     </w:p>
     <w:p>
       <w:pPr>
@@ -3201,7 +3517,13 @@
         <w:t xml:space="preserve">is used as the database for the SIF3 Framework. This is already installed and configured to be used as is. </w:t>
       </w:r>
       <w:r>
-        <w:t xml:space="preserve">Please not that you </w:t>
+        <w:t>Please not</w:t>
+      </w:r>
+      <w:r>
+        <w:t>e</w:t>
+      </w:r>
+      <w:r>
+        <w:t xml:space="preserve"> that you </w:t>
       </w:r>
       <w:r>
         <w:rPr>
@@ -3224,7 +3546,6 @@
         <w:ind w:left="426" w:hanging="426"/>
       </w:pPr>
       <w:r>
-        <w:lastRenderedPageBreak/>
         <w:t xml:space="preserve">Start your DB Explorer </w:t>
       </w:r>
       <w:r>
@@ -3279,7 +3600,13 @@
         <w:t>SIF3Infra.sqliteDB</w:t>
       </w:r>
       <w:r>
-        <w:t>. No username and password required to open it with your DB explorer. A JDBC driver can be found in the &lt;</w:t>
+        <w:t>. No username and password</w:t>
+      </w:r>
+      <w:r>
+        <w:t xml:space="preserve"> is</w:t>
+      </w:r>
+      <w:r>
+        <w:t xml:space="preserve"> required to open it with your DB explorer. A JDBC driver can be found in the &lt;</w:t>
       </w:r>
       <w:proofErr w:type="spellStart"/>
       <w:r>
@@ -3345,21 +3672,22 @@
       <w:pPr>
         <w:pStyle w:val="Heading2"/>
       </w:pPr>
-      <w:bookmarkStart w:id="5" w:name="_Toc453229373"/>
-      <w:r>
+      <w:bookmarkStart w:id="7" w:name="_Toc453659451"/>
+      <w:r>
+        <w:lastRenderedPageBreak/>
         <w:t>Modify Configurations</w:t>
       </w:r>
-      <w:bookmarkEnd w:id="5"/>
+      <w:bookmarkEnd w:id="7"/>
     </w:p>
     <w:p>
       <w:pPr>
         <w:pStyle w:val="Heading3"/>
       </w:pPr>
-      <w:bookmarkStart w:id="6" w:name="_Toc453229374"/>
+      <w:bookmarkStart w:id="8" w:name="_Toc453659452"/>
       <w:r>
         <w:t>JDBC Setup</w:t>
       </w:r>
-      <w:bookmarkEnd w:id="6"/>
+      <w:bookmarkEnd w:id="8"/>
     </w:p>
     <w:p>
       <w:pPr>
@@ -3435,11 +3763,11 @@
       <w:pPr>
         <w:pStyle w:val="Heading3"/>
       </w:pPr>
-      <w:bookmarkStart w:id="7" w:name="_Toc453229375"/>
+      <w:bookmarkStart w:id="9" w:name="_Toc453659453"/>
       <w:r>
         <w:t>Configuration Files</w:t>
       </w:r>
-      <w:bookmarkEnd w:id="7"/>
+      <w:bookmarkEnd w:id="9"/>
     </w:p>
     <w:p>
       <w:r>
@@ -3526,15 +3854,21 @@
       </w:r>
       <w:proofErr w:type="spellEnd"/>
       <w:r>
-        <w:t xml:space="preserve">” points to the directory where you intend to store all </w:t>
+        <w:t>” points to the directory wher</w:t>
+      </w:r>
+      <w:r>
+        <w:t xml:space="preserve">e you intend to store </w:t>
       </w:r>
       <w:proofErr w:type="gramStart"/>
       <w:r>
-        <w:t>your  environment</w:t>
+        <w:t>all your</w:t>
       </w:r>
       <w:proofErr w:type="gramEnd"/>
       <w:r>
-        <w:t xml:space="preserve"> template XMLs. If you use the SIF3</w:t>
+        <w:t xml:space="preserve"> </w:t>
+      </w:r>
+      <w:r>
+        <w:t>environment template XMLs. If you use the SIF3</w:t>
       </w:r>
       <w:r>
         <w:t>Training</w:t>
@@ -3761,9 +4095,8 @@
       <w:pPr>
         <w:pStyle w:val="Heading2"/>
       </w:pPr>
-      <w:bookmarkStart w:id="8" w:name="_Toc453229376"/>
-      <w:r>
-        <w:lastRenderedPageBreak/>
+      <w:bookmarkStart w:id="10" w:name="_Toc453659454"/>
+      <w:r>
         <w:t>Classpath,</w:t>
       </w:r>
       <w:r>
@@ -3778,9 +4111,10 @@
       <w:r>
         <w:t>, Deployment</w:t>
       </w:r>
-      <w:bookmarkEnd w:id="8"/>
-    </w:p>
-    <w:p>
+      <w:bookmarkEnd w:id="10"/>
+    </w:p>
+    <w:p>
+      <w:bookmarkStart w:id="11" w:name="_GoBack"/>
       <w:r>
         <w:t xml:space="preserve">If you use Eclipse with Tomcat and have imported the SIF3Training Project as a Web-Project then you should not need to do any classpath configuration at this point. If you decided to use another IDE and/or web-server then you may need to configure your classpath. </w:t>
       </w:r>
@@ -3798,11 +4132,20 @@
       <w:pPr>
         <w:pStyle w:val="Heading2"/>
       </w:pPr>
-      <w:bookmarkStart w:id="9" w:name="_Toc453229377"/>
+      <w:bookmarkStart w:id="12" w:name="_Ref453657173"/>
+      <w:bookmarkStart w:id="13" w:name="_Ref453657185"/>
+      <w:bookmarkStart w:id="14" w:name="_Ref453657189"/>
+      <w:bookmarkStart w:id="15" w:name="_Ref453657196"/>
+      <w:bookmarkStart w:id="16" w:name="_Toc453659455"/>
+      <w:bookmarkEnd w:id="11"/>
       <w:r>
         <w:t>Verify Installation</w:t>
       </w:r>
-      <w:bookmarkEnd w:id="9"/>
+      <w:bookmarkEnd w:id="12"/>
+      <w:bookmarkEnd w:id="13"/>
+      <w:bookmarkEnd w:id="14"/>
+      <w:bookmarkEnd w:id="15"/>
+      <w:bookmarkEnd w:id="16"/>
     </w:p>
     <w:p/>
     <w:p>
@@ -3822,6 +4165,7 @@
     </w:p>
     <w:p>
       <w:r>
+        <w:lastRenderedPageBreak/>
         <w:t xml:space="preserve">Assuming all of the steps in the previous sections are complete, you can now deploy your provider to your web- or application container. Most likely your IDE has a plugin for your web-/application container, so you can run the provider, which is a </w:t>
       </w:r>
       <w:proofErr w:type="spellStart"/>
@@ -3853,6 +4197,9 @@
       </w:r>
       <w:proofErr w:type="spellEnd"/>
       <w:r>
+        <w:t xml:space="preserve"> of your web-server</w:t>
+      </w:r>
+      <w:r>
         <w:t>. It should not show any errors if all is configured properly.</w:t>
       </w:r>
     </w:p>
@@ -3863,7 +4210,7 @@
       </w:r>
     </w:p>
     <w:p>
-      <w:hyperlink r:id="rId9" w:history="1">
+      <w:hyperlink r:id="rId10" w:history="1">
         <w:r>
           <w:rPr>
             <w:rStyle w:val="Hyperlink"/>
@@ -4006,19 +4353,34 @@
       <w:pPr>
         <w:pStyle w:val="ListParagraph"/>
         <w:ind w:left="426"/>
-      </w:pPr>
-      <w:r>
+        <w:rPr>
+          <w:b/>
+        </w:rPr>
+      </w:pPr>
+      <w:r>
+        <w:rPr>
+          <w:b/>
+        </w:rPr>
         <w:t xml:space="preserve">=&gt; </w:t>
       </w:r>
       <w:proofErr w:type="gramStart"/>
       <w:r>
+        <w:rPr>
+          <w:b/>
+        </w:rPr>
         <w:t>delete</w:t>
       </w:r>
       <w:proofErr w:type="gramEnd"/>
       <w:r>
+        <w:rPr>
+          <w:b/>
+        </w:rPr>
         <w:t xml:space="preserve"> from SIF3_SESSION</w:t>
       </w:r>
       <w:r>
+        <w:rPr>
+          <w:b/>
+        </w:rPr>
         <w:t xml:space="preserve"> </w:t>
       </w:r>
     </w:p>
@@ -4026,7 +4388,7 @@
       <w:pPr>
         <w:pStyle w:val="Heading1"/>
       </w:pPr>
-      <w:bookmarkStart w:id="10" w:name="_Toc453229378"/>
+      <w:bookmarkStart w:id="17" w:name="_Toc453659456"/>
       <w:r>
         <w:t>Exercise</w:t>
       </w:r>
@@ -4039,7 +4401,7 @@
       <w:r>
         <w:t>First Consumer</w:t>
       </w:r>
-      <w:bookmarkEnd w:id="10"/>
+      <w:bookmarkEnd w:id="17"/>
     </w:p>
     <w:p>
       <w:pPr>
@@ -4063,7 +4425,7 @@
       <w:pPr>
         <w:pStyle w:val="Heading2"/>
       </w:pPr>
-      <w:bookmarkStart w:id="11" w:name="_Toc453229379"/>
+      <w:bookmarkStart w:id="18" w:name="_Toc453659457"/>
       <w:r>
         <w:t xml:space="preserve">Write </w:t>
       </w:r>
@@ -4071,7 +4433,7 @@
       <w:r>
         <w:t>StudentPersonalConsumer</w:t>
       </w:r>
-      <w:bookmarkEnd w:id="11"/>
+      <w:bookmarkEnd w:id="18"/>
       <w:proofErr w:type="spellEnd"/>
     </w:p>
     <w:p>
@@ -4354,16 +4716,15 @@
       <w:pPr>
         <w:pStyle w:val="Heading2"/>
       </w:pPr>
-      <w:bookmarkStart w:id="12" w:name="_Toc453229380"/>
-      <w:r>
-        <w:lastRenderedPageBreak/>
+      <w:bookmarkStart w:id="19" w:name="_Toc453659458"/>
+      <w:r>
         <w:t xml:space="preserve">Write </w:t>
       </w:r>
       <w:proofErr w:type="spellStart"/>
       <w:r>
         <w:t>DemoConsumer</w:t>
       </w:r>
-      <w:bookmarkEnd w:id="12"/>
+      <w:bookmarkEnd w:id="19"/>
       <w:proofErr w:type="spellEnd"/>
     </w:p>
     <w:p>
@@ -4611,15 +4972,16 @@
       <w:pPr>
         <w:pStyle w:val="Heading2"/>
       </w:pPr>
-      <w:bookmarkStart w:id="13" w:name="_Toc453229381"/>
-      <w:r>
+      <w:bookmarkStart w:id="20" w:name="_Toc453659459"/>
+      <w:r>
+        <w:lastRenderedPageBreak/>
         <w:t xml:space="preserve">Run </w:t>
       </w:r>
       <w:proofErr w:type="spellStart"/>
       <w:r>
         <w:t>DemoConsumer</w:t>
       </w:r>
-      <w:bookmarkEnd w:id="13"/>
+      <w:bookmarkEnd w:id="20"/>
       <w:proofErr w:type="spellEnd"/>
     </w:p>
     <w:p>
@@ -4818,11 +5180,11 @@
       <w:pPr>
         <w:pStyle w:val="Heading2"/>
       </w:pPr>
-      <w:bookmarkStart w:id="14" w:name="_Toc453229382"/>
+      <w:bookmarkStart w:id="21" w:name="_Toc453659460"/>
       <w:r>
         <w:t>Advanced Exercise</w:t>
       </w:r>
-      <w:bookmarkEnd w:id="14"/>
+      <w:bookmarkEnd w:id="21"/>
     </w:p>
     <w:p>
       <w:pPr>
@@ -4837,7 +5199,7 @@
       <w:pPr>
         <w:pStyle w:val="Heading1"/>
       </w:pPr>
-      <w:bookmarkStart w:id="15" w:name="_Toc453229383"/>
+      <w:bookmarkStart w:id="22" w:name="_Toc453659461"/>
       <w:r>
         <w:t>Exercise 3</w:t>
       </w:r>
@@ -4848,7 +5210,7 @@
       <w:r>
         <w:t>SchoolInfo</w:t>
       </w:r>
-      <w:bookmarkEnd w:id="15"/>
+      <w:bookmarkEnd w:id="22"/>
       <w:proofErr w:type="spellEnd"/>
     </w:p>
     <w:p>
@@ -4925,7 +5287,7 @@
       <w:pPr>
         <w:pStyle w:val="Heading2"/>
       </w:pPr>
-      <w:bookmarkStart w:id="16" w:name="_Toc453229384"/>
+      <w:bookmarkStart w:id="23" w:name="_Toc453659462"/>
       <w:r>
         <w:t xml:space="preserve">Write </w:t>
       </w:r>
@@ -4933,7 +5295,7 @@
       <w:r>
         <w:t>SchoolInfoProvider</w:t>
       </w:r>
-      <w:bookmarkEnd w:id="16"/>
+      <w:bookmarkEnd w:id="23"/>
       <w:proofErr w:type="spellEnd"/>
     </w:p>
     <w:p>
@@ -5125,7 +5487,6 @@
         <w:ind w:left="426" w:hanging="426"/>
       </w:pPr>
       <w:r>
-        <w:lastRenderedPageBreak/>
         <w:t xml:space="preserve">For </w:t>
       </w:r>
       <w:proofErr w:type="spellStart"/>
@@ -5301,15 +5662,16 @@
       <w:pPr>
         <w:pStyle w:val="Heading2"/>
       </w:pPr>
-      <w:bookmarkStart w:id="17" w:name="_Toc453229385"/>
-      <w:r>
+      <w:bookmarkStart w:id="24" w:name="_Toc453659463"/>
+      <w:r>
+        <w:lastRenderedPageBreak/>
         <w:t xml:space="preserve">Deploy </w:t>
       </w:r>
       <w:proofErr w:type="spellStart"/>
       <w:r>
         <w:t>SchoolInfoProvider</w:t>
       </w:r>
-      <w:bookmarkEnd w:id="17"/>
+      <w:bookmarkEnd w:id="24"/>
       <w:proofErr w:type="spellEnd"/>
     </w:p>
     <w:p>
@@ -5581,7 +5943,7 @@
       <w:pPr>
         <w:pStyle w:val="Heading2"/>
       </w:pPr>
-      <w:bookmarkStart w:id="18" w:name="_Toc453229386"/>
+      <w:bookmarkStart w:id="25" w:name="_Toc453659464"/>
       <w:r>
         <w:t xml:space="preserve">Test your </w:t>
       </w:r>
@@ -5593,23 +5955,23 @@
       <w:r>
         <w:t xml:space="preserve"> Provider</w:t>
       </w:r>
-      <w:bookmarkEnd w:id="18"/>
+      <w:bookmarkEnd w:id="25"/>
     </w:p>
     <w:p>
       <w:pPr>
         <w:pStyle w:val="Heading3"/>
       </w:pPr>
-      <w:bookmarkStart w:id="19" w:name="_Toc453229387"/>
+      <w:bookmarkStart w:id="26" w:name="_Toc453659465"/>
       <w:r>
         <w:t>Postman (Chrome Plugin) – Easy Test</w:t>
       </w:r>
-      <w:bookmarkEnd w:id="19"/>
+      <w:bookmarkEnd w:id="26"/>
     </w:p>
     <w:p>
       <w:r>
         <w:t>Postman is a plugin for Chrome (</w:t>
       </w:r>
-      <w:hyperlink r:id="rId10" w:tgtFrame="_blank" w:history="1">
+      <w:hyperlink r:id="rId11" w:tgtFrame="_blank" w:history="1">
         <w:r>
           <w:rPr>
             <w:rStyle w:val="Hyperlink"/>
@@ -5680,7 +6042,7 @@
       <w:r>
         <w:t xml:space="preserve">Use the following Base URL to test your new provider: </w:t>
       </w:r>
-      <w:hyperlink r:id="rId11" w:history="1">
+      <w:hyperlink r:id="rId12" w:history="1">
         <w:r>
           <w:rPr>
             <w:rStyle w:val="Hyperlink"/>
@@ -5734,7 +6096,7 @@
       <w:r>
         <w:t xml:space="preserve"> you must use the URL </w:t>
       </w:r>
-      <w:hyperlink r:id="rId12" w:history="1">
+      <w:hyperlink r:id="rId13" w:history="1">
         <w:r>
           <w:rPr>
             <w:rStyle w:val="Hyperlink"/>
@@ -5789,7 +6151,7 @@
       <w:r>
         <w:t xml:space="preserve"> you must use the URL </w:t>
       </w:r>
-      <w:hyperlink r:id="rId13" w:history="1">
+      <w:hyperlink r:id="rId14" w:history="1">
         <w:r>
           <w:rPr>
             <w:rStyle w:val="Hyperlink"/>
@@ -5819,9 +6181,8 @@
       <w:pPr>
         <w:pStyle w:val="Heading3"/>
       </w:pPr>
-      <w:bookmarkStart w:id="20" w:name="_Toc453229388"/>
-      <w:r>
-        <w:lastRenderedPageBreak/>
+      <w:bookmarkStart w:id="27" w:name="_Toc453659466"/>
+      <w:r>
         <w:t xml:space="preserve">Write </w:t>
       </w:r>
       <w:proofErr w:type="spellStart"/>
@@ -5832,7 +6193,7 @@
       <w:r>
         <w:t xml:space="preserve"> Consumer – More Work</w:t>
       </w:r>
-      <w:bookmarkEnd w:id="20"/>
+      <w:bookmarkEnd w:id="27"/>
     </w:p>
     <w:p>
       <w:r>
@@ -5912,6 +6273,7 @@
         </w:numPr>
       </w:pPr>
       <w:r>
+        <w:lastRenderedPageBreak/>
         <w:t xml:space="preserve">Add new consumer to </w:t>
       </w:r>
       <w:proofErr w:type="spellStart"/>
@@ -5947,11 +6309,11 @@
       <w:pPr>
         <w:pStyle w:val="Heading2"/>
       </w:pPr>
-      <w:bookmarkStart w:id="21" w:name="_Toc453229389"/>
+      <w:bookmarkStart w:id="28" w:name="_Toc453659467"/>
       <w:r>
         <w:t>Advanced Exercise</w:t>
       </w:r>
-      <w:bookmarkEnd w:id="21"/>
+      <w:bookmarkEnd w:id="28"/>
     </w:p>
     <w:p>
       <w:pPr>
@@ -5974,7 +6336,7 @@
       <w:pPr>
         <w:pStyle w:val="Heading1"/>
       </w:pPr>
-      <w:bookmarkStart w:id="22" w:name="_Toc453229390"/>
+      <w:bookmarkStart w:id="29" w:name="_Toc453659468"/>
       <w:r>
         <w:t xml:space="preserve">Exercise </w:t>
       </w:r>
@@ -5987,7 +6349,7 @@
       <w:r>
         <w:t>Environment Template Management</w:t>
       </w:r>
-      <w:bookmarkEnd w:id="22"/>
+      <w:bookmarkEnd w:id="29"/>
     </w:p>
     <w:p>
       <w:pPr>
@@ -6002,13 +6364,13 @@
       <w:pPr>
         <w:pStyle w:val="Heading2"/>
       </w:pPr>
-      <w:bookmarkStart w:id="23" w:name="_Ref395786981"/>
-      <w:bookmarkStart w:id="24" w:name="_Toc453229391"/>
+      <w:bookmarkStart w:id="30" w:name="_Ref395786981"/>
+      <w:bookmarkStart w:id="31" w:name="_Toc453659469"/>
       <w:r>
         <w:t>Manage Consumer Environment Templates</w:t>
       </w:r>
-      <w:bookmarkEnd w:id="23"/>
-      <w:bookmarkEnd w:id="24"/>
+      <w:bookmarkEnd w:id="30"/>
+      <w:bookmarkEnd w:id="31"/>
     </w:p>
     <w:p>
       <w:pPr>
@@ -6340,13 +6702,13 @@
       <w:pPr>
         <w:pStyle w:val="Heading2"/>
       </w:pPr>
-      <w:bookmarkStart w:id="25" w:name="_Ref395779626"/>
-      <w:bookmarkStart w:id="26" w:name="_Toc453229392"/>
+      <w:bookmarkStart w:id="32" w:name="_Ref395779626"/>
+      <w:bookmarkStart w:id="33" w:name="_Toc453659470"/>
       <w:r>
         <w:t>Manage DIRECT Provider Environment Templates</w:t>
       </w:r>
-      <w:bookmarkEnd w:id="25"/>
-      <w:bookmarkEnd w:id="26"/>
+      <w:bookmarkEnd w:id="32"/>
+      <w:bookmarkEnd w:id="33"/>
     </w:p>
     <w:p>
       <w:pPr>
@@ -6373,7 +6735,6 @@
         <w:spacing w:before="0"/>
       </w:pPr>
       <w:r>
-        <w:lastRenderedPageBreak/>
         <w:t>Investigate a Provider Environment Template the Database Configuration.</w:t>
       </w:r>
     </w:p>
@@ -6456,6 +6817,7 @@
         <w:ind w:left="426"/>
       </w:pPr>
       <w:r>
+        <w:lastRenderedPageBreak/>
         <w:t xml:space="preserve">Create new environment template XML file based on the demo.xml and store it in </w:t>
       </w:r>
       <w:r>
@@ -6673,7 +7035,7 @@
       <w:pPr>
         <w:pStyle w:val="Heading1"/>
       </w:pPr>
-      <w:bookmarkStart w:id="27" w:name="_Toc453229393"/>
+      <w:bookmarkStart w:id="34" w:name="_Toc453659471"/>
       <w:r>
         <w:t>Ex</w:t>
       </w:r>
@@ -6683,7 +7045,7 @@
       <w:r>
         <w:t>: Consumer Multi-Object CRUD</w:t>
       </w:r>
-      <w:bookmarkEnd w:id="27"/>
+      <w:bookmarkEnd w:id="34"/>
     </w:p>
     <w:p>
       <w:pPr>
@@ -7357,7 +7719,6 @@
         <w:ind w:left="426" w:hanging="426"/>
       </w:pPr>
       <w:r>
-        <w:lastRenderedPageBreak/>
         <w:t xml:space="preserve">Start </w:t>
       </w:r>
       <w:r>
@@ -7409,17 +7770,18 @@
       <w:pPr>
         <w:pStyle w:val="Heading1"/>
       </w:pPr>
-      <w:bookmarkStart w:id="28" w:name="_Toc415142692"/>
-      <w:bookmarkStart w:id="29" w:name="_Toc453229394"/>
-      <w:r>
+      <w:bookmarkStart w:id="35" w:name="_Toc415142692"/>
+      <w:bookmarkStart w:id="36" w:name="_Toc453659472"/>
+      <w:r>
+        <w:lastRenderedPageBreak/>
         <w:t xml:space="preserve">Exercise 7: </w:t>
       </w:r>
       <w:proofErr w:type="spellStart"/>
       <w:r>
         <w:t>ServicePath</w:t>
       </w:r>
-      <w:bookmarkEnd w:id="28"/>
-      <w:bookmarkEnd w:id="29"/>
+      <w:bookmarkEnd w:id="35"/>
+      <w:bookmarkEnd w:id="36"/>
       <w:proofErr w:type="spellEnd"/>
     </w:p>
     <w:p>
@@ -7436,15 +7798,15 @@
       <w:pPr>
         <w:pStyle w:val="Heading2"/>
       </w:pPr>
-      <w:bookmarkStart w:id="30" w:name="_Ref415141583"/>
-      <w:bookmarkStart w:id="31" w:name="_Toc415142693"/>
-      <w:bookmarkStart w:id="32" w:name="_Toc453229395"/>
+      <w:bookmarkStart w:id="37" w:name="_Ref415141583"/>
+      <w:bookmarkStart w:id="38" w:name="_Toc415142693"/>
+      <w:bookmarkStart w:id="39" w:name="_Toc453659473"/>
       <w:r>
         <w:t>Provider Implementation</w:t>
       </w:r>
-      <w:bookmarkEnd w:id="30"/>
-      <w:bookmarkEnd w:id="31"/>
-      <w:bookmarkEnd w:id="32"/>
+      <w:bookmarkEnd w:id="37"/>
+      <w:bookmarkEnd w:id="38"/>
+      <w:bookmarkEnd w:id="39"/>
     </w:p>
     <w:p>
       <w:r>
@@ -7744,13 +8106,13 @@
       <w:pPr>
         <w:pStyle w:val="Heading2"/>
       </w:pPr>
-      <w:bookmarkStart w:id="33" w:name="_Toc415142694"/>
-      <w:bookmarkStart w:id="34" w:name="_Toc453229396"/>
+      <w:bookmarkStart w:id="40" w:name="_Toc415142694"/>
+      <w:bookmarkStart w:id="41" w:name="_Toc453659474"/>
       <w:r>
         <w:t>Consumer Implementation</w:t>
       </w:r>
-      <w:bookmarkEnd w:id="33"/>
-      <w:bookmarkEnd w:id="34"/>
+      <w:bookmarkEnd w:id="40"/>
+      <w:bookmarkEnd w:id="41"/>
     </w:p>
     <w:p>
       <w:r>
@@ -7962,7 +8324,6 @@
         <w:jc w:val="both"/>
       </w:pPr>
       <w:r>
-        <w:lastRenderedPageBreak/>
         <w:t xml:space="preserve">To test it uncomment the appropriate line in the </w:t>
       </w:r>
       <w:proofErr w:type="gramStart"/>
@@ -8001,8 +8362,9 @@
       <w:pPr>
         <w:pStyle w:val="Heading1"/>
       </w:pPr>
-      <w:bookmarkStart w:id="35" w:name="_Toc453229397"/>
-      <w:r>
+      <w:bookmarkStart w:id="42" w:name="_Toc453659475"/>
+      <w:r>
+        <w:lastRenderedPageBreak/>
         <w:t xml:space="preserve">Exercise </w:t>
       </w:r>
       <w:r>
@@ -8011,7 +8373,7 @@
       <w:r>
         <w:t>: Connect-A-Thon</w:t>
       </w:r>
-      <w:bookmarkEnd w:id="35"/>
+      <w:bookmarkEnd w:id="42"/>
     </w:p>
     <w:p>
       <w:pPr>
@@ -8074,11 +8436,11 @@
       <w:pPr>
         <w:pStyle w:val="Heading2"/>
       </w:pPr>
-      <w:bookmarkStart w:id="36" w:name="_Toc453229398"/>
+      <w:bookmarkStart w:id="43" w:name="_Toc453659476"/>
       <w:r>
         <w:t>General Preparation</w:t>
       </w:r>
-      <w:bookmarkEnd w:id="36"/>
+      <w:bookmarkEnd w:id="43"/>
     </w:p>
     <w:p>
       <w:r>
@@ -8102,11 +8464,11 @@
       <w:pPr>
         <w:pStyle w:val="Heading2"/>
       </w:pPr>
-      <w:bookmarkStart w:id="37" w:name="_Toc453229399"/>
+      <w:bookmarkStart w:id="44" w:name="_Toc453659477"/>
       <w:r>
         <w:t>Prepare your Provider to participate in the local network</w:t>
       </w:r>
-      <w:bookmarkEnd w:id="37"/>
+      <w:bookmarkEnd w:id="44"/>
     </w:p>
     <w:p>
       <w:pPr>
@@ -8290,14 +8652,14 @@
       <w:pPr>
         <w:pStyle w:val="Heading2"/>
       </w:pPr>
-      <w:bookmarkStart w:id="38" w:name="_Toc453229400"/>
+      <w:bookmarkStart w:id="45" w:name="_Toc453659478"/>
       <w:r>
         <w:t>Prepare you Consumer to connect to another Provider</w:t>
       </w:r>
       <w:r>
         <w:t xml:space="preserve"> on the local network</w:t>
       </w:r>
-      <w:bookmarkEnd w:id="38"/>
+      <w:bookmarkEnd w:id="45"/>
     </w:p>
     <w:p>
       <w:pPr>
@@ -8406,11 +8768,11 @@
       <w:pPr>
         <w:pStyle w:val="Heading2"/>
       </w:pPr>
-      <w:bookmarkStart w:id="39" w:name="_Toc453229401"/>
+      <w:bookmarkStart w:id="46" w:name="_Toc453659479"/>
       <w:r>
         <w:t>Confirm that it is really working…</w:t>
       </w:r>
-      <w:bookmarkEnd w:id="39"/>
+      <w:bookmarkEnd w:id="46"/>
     </w:p>
     <w:p>
       <w:pPr>
@@ -8445,20 +8807,19 @@
         </w:numPr>
       </w:pPr>
       <w:r>
+        <w:t>Communicate with your buddy if he/she can see your calls and if they are processed.</w:t>
+      </w:r>
+    </w:p>
+    <w:p>
+      <w:pPr>
+        <w:pStyle w:val="Heading2"/>
+      </w:pPr>
+      <w:bookmarkStart w:id="47" w:name="_Toc453659480"/>
+      <w:r>
         <w:lastRenderedPageBreak/>
-        <w:t>Communicate with your buddy if he/she can see your calls and if they are processed.</w:t>
-      </w:r>
-    </w:p>
-    <w:p>
-      <w:pPr>
-        <w:pStyle w:val="Heading2"/>
-      </w:pPr>
-      <w:bookmarkStart w:id="40" w:name="_Toc453229402"/>
-      <w:bookmarkStart w:id="41" w:name="_GoBack"/>
-      <w:r>
         <w:t>Connect your Consumer to HITS</w:t>
       </w:r>
-      <w:bookmarkEnd w:id="40"/>
+      <w:bookmarkEnd w:id="47"/>
     </w:p>
     <w:p>
       <w:r>
@@ -8562,7 +8923,6 @@
         <w:t>You can use Postman to verify your consumer code.</w:t>
       </w:r>
     </w:p>
-    <w:bookmarkEnd w:id="41"/>
     <w:p>
       <w:pPr>
         <w:pStyle w:val="ListParagraph"/>
@@ -8580,12 +8940,12 @@
       <w:pPr>
         <w:pStyle w:val="Title"/>
       </w:pPr>
-      <w:bookmarkStart w:id="42" w:name="_Toc453229403"/>
+      <w:bookmarkStart w:id="48" w:name="_Toc453659481"/>
       <w:r>
         <w:lastRenderedPageBreak/>
         <w:t>Appendix A: Classpath &amp; Deployment</w:t>
       </w:r>
-      <w:bookmarkEnd w:id="42"/>
+      <w:bookmarkEnd w:id="48"/>
     </w:p>
     <w:p>
       <w:pPr>
@@ -8595,7 +8955,7 @@
           <w:numId w:val="0"/>
         </w:numPr>
       </w:pPr>
-      <w:bookmarkStart w:id="43" w:name="_Toc453229404"/>
+      <w:bookmarkStart w:id="49" w:name="_Toc453659482"/>
       <w:r>
         <w:t xml:space="preserve">Ant </w:t>
       </w:r>
@@ -8608,7 +8968,7 @@
       <w:r>
         <w:t>s</w:t>
       </w:r>
-      <w:bookmarkEnd w:id="43"/>
+      <w:bookmarkEnd w:id="49"/>
     </w:p>
     <w:p>
       <w:r>
@@ -8629,11 +8989,11 @@
           <w:numId w:val="0"/>
         </w:numPr>
       </w:pPr>
-      <w:bookmarkStart w:id="44" w:name="_Toc453229405"/>
+      <w:bookmarkStart w:id="50" w:name="_Toc453659483"/>
       <w:r>
         <w:t>Provider</w:t>
       </w:r>
-      <w:bookmarkEnd w:id="44"/>
+      <w:bookmarkEnd w:id="50"/>
     </w:p>
     <w:p>
       <w:pPr>
@@ -9193,11 +9553,11 @@
           <w:numId w:val="0"/>
         </w:numPr>
       </w:pPr>
-      <w:bookmarkStart w:id="45" w:name="_Toc453229406"/>
+      <w:bookmarkStart w:id="51" w:name="_Toc453659484"/>
       <w:r>
         <w:t>Consumer</w:t>
       </w:r>
-      <w:bookmarkEnd w:id="45"/>
+      <w:bookmarkEnd w:id="51"/>
     </w:p>
     <w:p>
       <w:r>
@@ -9434,8 +9794,8 @@
       <w:pPr>
         <w:keepLines w:val="0"/>
       </w:pPr>
-      <w:bookmarkStart w:id="46" w:name="_Toc400781497"/>
-      <w:bookmarkStart w:id="47" w:name="_Toc415142704"/>
+      <w:bookmarkStart w:id="52" w:name="_Toc400781497"/>
+      <w:bookmarkStart w:id="53" w:name="_Toc415142704"/>
       <w:r>
         <w:rPr>
           <w:b/>
@@ -9448,14 +9808,14 @@
       <w:pPr>
         <w:pStyle w:val="Title"/>
       </w:pPr>
-      <w:bookmarkStart w:id="48" w:name="_Toc453229407"/>
+      <w:bookmarkStart w:id="54" w:name="_Toc453659485"/>
       <w:r>
         <w:lastRenderedPageBreak/>
         <w:t>Appendix B: REST Client – Chrome Postman</w:t>
       </w:r>
-      <w:bookmarkEnd w:id="46"/>
-      <w:bookmarkEnd w:id="47"/>
-      <w:bookmarkEnd w:id="48"/>
+      <w:bookmarkEnd w:id="52"/>
+      <w:bookmarkEnd w:id="53"/>
+      <w:bookmarkEnd w:id="54"/>
     </w:p>
     <w:p>
       <w:pPr>
@@ -9481,7 +9841,7 @@
       <w:r>
         <w:t xml:space="preserve">It can be downloaded from here: </w:t>
       </w:r>
-      <w:hyperlink r:id="rId14" w:tgtFrame="_blank" w:history="1">
+      <w:hyperlink r:id="rId15" w:tgtFrame="_blank" w:history="1">
         <w:r>
           <w:rPr>
             <w:rStyle w:val="Hyperlink"/>
@@ -9546,7 +9906,7 @@
         </w:rPr>
         <w:t xml:space="preserve"> location is </w:t>
       </w:r>
-      <w:hyperlink r:id="rId15" w:history="1">
+      <w:hyperlink r:id="rId16" w:history="1">
         <w:r>
           <w:rPr>
             <w:rStyle w:val="Hyperlink"/>
@@ -9570,11 +9930,11 @@
     <w:p/>
     <w:p/>
     <w:sectPr>
-      <w:headerReference w:type="even" r:id="rId16"/>
-      <w:headerReference w:type="default" r:id="rId17"/>
-      <w:footerReference w:type="even" r:id="rId18"/>
-      <w:footerReference w:type="default" r:id="rId19"/>
-      <w:headerReference w:type="first" r:id="rId20"/>
+      <w:headerReference w:type="even" r:id="rId17"/>
+      <w:headerReference w:type="default" r:id="rId18"/>
+      <w:footerReference w:type="even" r:id="rId19"/>
+      <w:footerReference w:type="default" r:id="rId20"/>
+      <w:headerReference w:type="first" r:id="rId21"/>
       <w:pgSz w:w="11906" w:h="16838" w:code="9"/>
       <w:pgMar w:top="1701" w:right="1134" w:bottom="1304" w:left="1134" w:header="454" w:footer="340" w:gutter="284"/>
       <w:cols w:space="708"/>
@@ -9817,7 +10177,7 @@
       <w:rPr>
         <w:noProof/>
       </w:rPr>
-      <w:t>2</w:t>
+      <w:t>6</w:t>
     </w:r>
     <w:r>
       <w:fldChar w:fldCharType="end"/>
@@ -9830,7 +10190,7 @@
         <w:rPr>
           <w:noProof/>
         </w:rPr>
-        <w:t>16</w:t>
+        <w:t>17</w:t>
       </w:r>
     </w:fldSimple>
     <w:r>
@@ -10112,7 +10472,7 @@
       <w:rPr>
         <w:noProof/>
       </w:rPr>
-      <w:t>3</w:t>
+      <w:t>7</w:t>
     </w:r>
     <w:r>
       <w:fldChar w:fldCharType="end"/>
@@ -10125,7 +10485,7 @@
         <w:rPr>
           <w:noProof/>
         </w:rPr>
-        <w:t>16</w:t>
+        <w:t>17</w:t>
       </w:r>
     </w:fldSimple>
     <w:r>
@@ -11894,7 +12254,7 @@
       <w:lvlText w:val="%1.%2.%3."/>
       <w:lvlJc w:val="left"/>
       <w:pPr>
-        <w:ind w:left="0" w:firstLine="0"/>
+        <w:ind w:left="4679" w:firstLine="0"/>
       </w:pPr>
       <w:rPr>
         <w:rFonts w:cs="Times New Roman" w:hint="default"/>
@@ -14748,6 +15108,92 @@
     </w:lvl>
   </w:abstractNum>
   <w:abstractNum w:abstractNumId="37">
+    <w:nsid w:val="73FC5E97"/>
+    <w:multiLevelType w:val="hybridMultilevel"/>
+    <w:tmpl w:val="2258E3BC"/>
+    <w:lvl w:ilvl="0" w:tplc="0C09000F">
+      <w:start w:val="1"/>
+      <w:numFmt w:val="decimal"/>
+      <w:lvlText w:val="%1."/>
+      <w:lvlJc w:val="left"/>
+      <w:pPr>
+        <w:ind w:left="720" w:hanging="360"/>
+      </w:pPr>
+    </w:lvl>
+    <w:lvl w:ilvl="1" w:tplc="0C090019" w:tentative="1">
+      <w:start w:val="1"/>
+      <w:numFmt w:val="lowerLetter"/>
+      <w:lvlText w:val="%2."/>
+      <w:lvlJc w:val="left"/>
+      <w:pPr>
+        <w:ind w:left="1440" w:hanging="360"/>
+      </w:pPr>
+    </w:lvl>
+    <w:lvl w:ilvl="2" w:tplc="0C09001B" w:tentative="1">
+      <w:start w:val="1"/>
+      <w:numFmt w:val="lowerRoman"/>
+      <w:lvlText w:val="%3."/>
+      <w:lvlJc w:val="right"/>
+      <w:pPr>
+        <w:ind w:left="2160" w:hanging="180"/>
+      </w:pPr>
+    </w:lvl>
+    <w:lvl w:ilvl="3" w:tplc="0C09000F" w:tentative="1">
+      <w:start w:val="1"/>
+      <w:numFmt w:val="decimal"/>
+      <w:lvlText w:val="%4."/>
+      <w:lvlJc w:val="left"/>
+      <w:pPr>
+        <w:ind w:left="2880" w:hanging="360"/>
+      </w:pPr>
+    </w:lvl>
+    <w:lvl w:ilvl="4" w:tplc="0C090019" w:tentative="1">
+      <w:start w:val="1"/>
+      <w:numFmt w:val="lowerLetter"/>
+      <w:lvlText w:val="%5."/>
+      <w:lvlJc w:val="left"/>
+      <w:pPr>
+        <w:ind w:left="3600" w:hanging="360"/>
+      </w:pPr>
+    </w:lvl>
+    <w:lvl w:ilvl="5" w:tplc="0C09001B" w:tentative="1">
+      <w:start w:val="1"/>
+      <w:numFmt w:val="lowerRoman"/>
+      <w:lvlText w:val="%6."/>
+      <w:lvlJc w:val="right"/>
+      <w:pPr>
+        <w:ind w:left="4320" w:hanging="180"/>
+      </w:pPr>
+    </w:lvl>
+    <w:lvl w:ilvl="6" w:tplc="0C09000F" w:tentative="1">
+      <w:start w:val="1"/>
+      <w:numFmt w:val="decimal"/>
+      <w:lvlText w:val="%7."/>
+      <w:lvlJc w:val="left"/>
+      <w:pPr>
+        <w:ind w:left="5040" w:hanging="360"/>
+      </w:pPr>
+    </w:lvl>
+    <w:lvl w:ilvl="7" w:tplc="0C090019" w:tentative="1">
+      <w:start w:val="1"/>
+      <w:numFmt w:val="lowerLetter"/>
+      <w:lvlText w:val="%8."/>
+      <w:lvlJc w:val="left"/>
+      <w:pPr>
+        <w:ind w:left="5760" w:hanging="360"/>
+      </w:pPr>
+    </w:lvl>
+    <w:lvl w:ilvl="8" w:tplc="0C09001B" w:tentative="1">
+      <w:start w:val="1"/>
+      <w:numFmt w:val="lowerRoman"/>
+      <w:lvlText w:val="%9."/>
+      <w:lvlJc w:val="right"/>
+      <w:pPr>
+        <w:ind w:left="6480" w:hanging="180"/>
+      </w:pPr>
+    </w:lvl>
+  </w:abstractNum>
+  <w:abstractNum w:abstractNumId="38">
     <w:nsid w:val="74164BA4"/>
     <w:multiLevelType w:val="multilevel"/>
     <w:tmpl w:val="0D40B8F8"/>
@@ -14899,7 +15345,7 @@
       </w:rPr>
     </w:lvl>
   </w:abstractNum>
-  <w:abstractNum w:abstractNumId="38">
+  <w:abstractNum w:abstractNumId="39">
     <w:nsid w:val="7606184A"/>
     <w:multiLevelType w:val="hybridMultilevel"/>
     <w:tmpl w:val="0A1A0C86"/>
@@ -15012,7 +15458,7 @@
       </w:rPr>
     </w:lvl>
   </w:abstractNum>
-  <w:abstractNum w:abstractNumId="39">
+  <w:abstractNum w:abstractNumId="40">
     <w:nsid w:val="761731F9"/>
     <w:multiLevelType w:val="hybridMultilevel"/>
     <w:tmpl w:val="D7B01690"/>
@@ -15125,7 +15571,7 @@
       </w:rPr>
     </w:lvl>
   </w:abstractNum>
-  <w:abstractNum w:abstractNumId="40">
+  <w:abstractNum w:abstractNumId="41">
     <w:nsid w:val="7AD75A61"/>
     <w:multiLevelType w:val="hybridMultilevel"/>
     <w:tmpl w:val="21C03F26"/>
@@ -15238,7 +15684,7 @@
       </w:rPr>
     </w:lvl>
   </w:abstractNum>
-  <w:abstractNum w:abstractNumId="41">
+  <w:abstractNum w:abstractNumId="42">
     <w:nsid w:val="7D417750"/>
     <w:multiLevelType w:val="hybridMultilevel"/>
     <w:tmpl w:val="F8DE0A66"/>
@@ -15355,7 +15801,7 @@
     <w:abstractNumId w:val="20"/>
   </w:num>
   <w:num w:numId="2">
-    <w:abstractNumId w:val="37"/>
+    <w:abstractNumId w:val="38"/>
   </w:num>
   <w:num w:numId="3">
     <w:abstractNumId w:val="25"/>
@@ -15436,7 +15882,7 @@
     <w:abstractNumId w:val="2"/>
   </w:num>
   <w:num w:numId="29">
-    <w:abstractNumId w:val="38"/>
+    <w:abstractNumId w:val="39"/>
   </w:num>
   <w:num w:numId="30">
     <w:abstractNumId w:val="17"/>
@@ -15460,16 +15906,16 @@
     <w:abstractNumId w:val="21"/>
   </w:num>
   <w:num w:numId="37">
-    <w:abstractNumId w:val="40"/>
+    <w:abstractNumId w:val="41"/>
   </w:num>
   <w:num w:numId="38">
     <w:abstractNumId w:val="9"/>
   </w:num>
   <w:num w:numId="39">
-    <w:abstractNumId w:val="41"/>
+    <w:abstractNumId w:val="42"/>
   </w:num>
   <w:num w:numId="40">
-    <w:abstractNumId w:val="39"/>
+    <w:abstractNumId w:val="40"/>
   </w:num>
   <w:num w:numId="41">
     <w:abstractNumId w:val="26"/>
@@ -15482,6 +15928,9 @@
   </w:num>
   <w:num w:numId="44">
     <w:abstractNumId w:val="24"/>
+  </w:num>
+  <w:num w:numId="45">
+    <w:abstractNumId w:val="37"/>
   </w:num>
   <w:numIdMacAtCleanup w:val="7"/>
 </w:numbering>
@@ -15697,6 +16146,7 @@
         <w:ilvl w:val="2"/>
       </w:numPr>
       <w:spacing w:before="280"/>
+      <w:ind w:left="0"/>
       <w:outlineLvl w:val="2"/>
     </w:pPr>
     <w:rPr>
@@ -17278,6 +17728,7 @@
         <w:ilvl w:val="2"/>
       </w:numPr>
       <w:spacing w:before="280"/>
+      <w:ind w:left="0"/>
       <w:outlineLvl w:val="2"/>
     </w:pPr>
     <w:rPr>
@@ -18939,7 +19390,7 @@
 </file>
 
 <file path=customXml/itemProps1.xml><?xml version="1.0" encoding="utf-8"?>
-<ds:datastoreItem xmlns:ds="http://schemas.openxmlformats.org/officeDocument/2006/customXml" ds:itemID="{86CAC98C-E176-4506-B96B-CFC47C077081}">
+<ds:datastoreItem xmlns:ds="http://schemas.openxmlformats.org/officeDocument/2006/customXml" ds:itemID="{441A7857-41D5-4A55-BA97-B8AF65EA67A2}">
   <ds:schemaRefs>
     <ds:schemaRef ds:uri="http://schemas.openxmlformats.org/officeDocument/2006/bibliography"/>
   </ds:schemaRefs>

</xml_diff>

<commit_message>
Added details for HITS environments.
</commit_message>
<xml_diff>
--- a/SIF3Training/localeSetup/AU/Exercises/SIF3 Training Exercises (2 Day) - Java.docx
+++ b/SIF3Training/localeSetup/AU/Exercises/SIF3 Training Exercises (2 Day) - Java.docx
@@ -33,21 +33,41 @@
       <w:r>
         <w:t xml:space="preserve">ersion </w:t>
       </w:r>
-      <w:fldSimple w:instr=" DOCPROPERTY &quot;SystemVersion&quot; ">
-        <w:r>
-          <w:t>1.3</w:t>
-        </w:r>
-      </w:fldSimple>
+      <w:r>
+        <w:fldChar w:fldCharType="begin"/>
+      </w:r>
+      <w:r>
+        <w:instrText xml:space="preserve"> DOCPROPERTY "SystemVersion" </w:instrText>
+      </w:r>
+      <w:r>
+        <w:fldChar w:fldCharType="separate"/>
+      </w:r>
+      <w:r>
+        <w:t>1.3</w:t>
+      </w:r>
+      <w:r>
+        <w:fldChar w:fldCharType="end"/>
+      </w:r>
     </w:p>
     <w:p>
       <w:pPr>
         <w:pStyle w:val="DocumentTitleBlock"/>
       </w:pPr>
-      <w:fldSimple w:instr=" DOCPROPERTY &quot;Title&quot; ">
-        <w:r>
-          <w:t>SIF3 Training Exercises - Java</w:t>
-        </w:r>
-      </w:fldSimple>
+      <w:r>
+        <w:fldChar w:fldCharType="begin"/>
+      </w:r>
+      <w:r>
+        <w:instrText xml:space="preserve"> DOCPROPERTY "Title" </w:instrText>
+      </w:r>
+      <w:r>
+        <w:fldChar w:fldCharType="separate"/>
+      </w:r>
+      <w:r>
+        <w:t>SIF3 Training Exercises - Java</w:t>
+      </w:r>
+      <w:r>
+        <w:fldChar w:fldCharType="end"/>
+      </w:r>
     </w:p>
     <w:p>
       <w:pPr>
@@ -71,11 +91,21 @@
       <w:r>
         <w:t xml:space="preserve"> </w:t>
       </w:r>
-      <w:fldSimple w:instr=" DOCPROPERTY &quot;Author&quot; ">
-        <w:r>
-          <w:t>Joerg Huber</w:t>
-        </w:r>
-      </w:fldSimple>
+      <w:r>
+        <w:fldChar w:fldCharType="begin"/>
+      </w:r>
+      <w:r>
+        <w:instrText xml:space="preserve"> DOCPROPERTY "Author" </w:instrText>
+      </w:r>
+      <w:r>
+        <w:fldChar w:fldCharType="separate"/>
+      </w:r>
+      <w:r>
+        <w:t>Joerg Huber</w:t>
+      </w:r>
+      <w:r>
+        <w:fldChar w:fldCharType="end"/>
+      </w:r>
       <w:r>
         <w:t xml:space="preserve">, </w:t>
       </w:r>
@@ -148,11 +178,21 @@
       <w:r>
         <w:instrText xml:space="preserve">F </w:instrText>
       </w:r>
-      <w:fldSimple w:instr=" DOCPROPERTY &quot;Status&quot; ">
-        <w:r>
-          <w:instrText>draft</w:instrText>
-        </w:r>
-      </w:fldSimple>
+      <w:r>
+        <w:fldChar w:fldCharType="begin"/>
+      </w:r>
+      <w:r>
+        <w:instrText xml:space="preserve"> DOCPROPERTY "Status" </w:instrText>
+      </w:r>
+      <w:r>
+        <w:fldChar w:fldCharType="separate"/>
+      </w:r>
+      <w:r>
+        <w:instrText>draft</w:instrText>
+      </w:r>
+      <w:r>
+        <w:fldChar w:fldCharType="end"/>
+      </w:r>
       <w:r>
         <w:instrText xml:space="preserve"> = "draft" " (</w:instrText>
       </w:r>
@@ -288,11 +328,21 @@
       <w:r>
         <w:t xml:space="preserve">, </w:t>
       </w:r>
-      <w:fldSimple w:instr=" DOCPROPERTY &quot;Company&quot; ">
-        <w:r>
-          <w:t>Systemic Pty Ltd</w:t>
-        </w:r>
-      </w:fldSimple>
+      <w:r>
+        <w:fldChar w:fldCharType="begin"/>
+      </w:r>
+      <w:r>
+        <w:instrText xml:space="preserve"> DOCPROPERTY "Company" </w:instrText>
+      </w:r>
+      <w:r>
+        <w:fldChar w:fldCharType="separate"/>
+      </w:r>
+      <w:r>
+        <w:t>Systemic Pty Ltd</w:t>
+      </w:r>
+      <w:r>
+        <w:fldChar w:fldCharType="end"/>
+      </w:r>
     </w:p>
     <w:p>
       <w:pPr>
@@ -4114,7 +4164,6 @@
       <w:bookmarkEnd w:id="10"/>
     </w:p>
     <w:p>
-      <w:bookmarkStart w:id="11" w:name="_GoBack"/>
       <w:r>
         <w:t xml:space="preserve">If you use Eclipse with Tomcat and have imported the SIF3Training Project as a Web-Project then you should not need to do any classpath configuration at this point. If you decided to use another IDE and/or web-server then you may need to configure your classpath. </w:t>
       </w:r>
@@ -4132,20 +4181,19 @@
       <w:pPr>
         <w:pStyle w:val="Heading2"/>
       </w:pPr>
-      <w:bookmarkStart w:id="12" w:name="_Ref453657173"/>
-      <w:bookmarkStart w:id="13" w:name="_Ref453657185"/>
-      <w:bookmarkStart w:id="14" w:name="_Ref453657189"/>
-      <w:bookmarkStart w:id="15" w:name="_Ref453657196"/>
-      <w:bookmarkStart w:id="16" w:name="_Toc453659455"/>
+      <w:bookmarkStart w:id="11" w:name="_Ref453657173"/>
+      <w:bookmarkStart w:id="12" w:name="_Ref453657185"/>
+      <w:bookmarkStart w:id="13" w:name="_Ref453657189"/>
+      <w:bookmarkStart w:id="14" w:name="_Ref453657196"/>
+      <w:bookmarkStart w:id="15" w:name="_Toc453659455"/>
+      <w:r>
+        <w:t>Verify Installation</w:t>
+      </w:r>
       <w:bookmarkEnd w:id="11"/>
-      <w:r>
-        <w:t>Verify Installation</w:t>
-      </w:r>
       <w:bookmarkEnd w:id="12"/>
       <w:bookmarkEnd w:id="13"/>
       <w:bookmarkEnd w:id="14"/>
       <w:bookmarkEnd w:id="15"/>
-      <w:bookmarkEnd w:id="16"/>
     </w:p>
     <w:p/>
     <w:p>
@@ -4388,7 +4436,7 @@
       <w:pPr>
         <w:pStyle w:val="Heading1"/>
       </w:pPr>
-      <w:bookmarkStart w:id="17" w:name="_Toc453659456"/>
+      <w:bookmarkStart w:id="16" w:name="_Toc453659456"/>
       <w:r>
         <w:t>Exercise</w:t>
       </w:r>
@@ -4401,7 +4449,7 @@
       <w:r>
         <w:t>First Consumer</w:t>
       </w:r>
-      <w:bookmarkEnd w:id="17"/>
+      <w:bookmarkEnd w:id="16"/>
     </w:p>
     <w:p>
       <w:pPr>
@@ -4425,7 +4473,7 @@
       <w:pPr>
         <w:pStyle w:val="Heading2"/>
       </w:pPr>
-      <w:bookmarkStart w:id="18" w:name="_Toc453659457"/>
+      <w:bookmarkStart w:id="17" w:name="_Toc453659457"/>
       <w:r>
         <w:t xml:space="preserve">Write </w:t>
       </w:r>
@@ -4433,7 +4481,7 @@
       <w:r>
         <w:t>StudentPersonalConsumer</w:t>
       </w:r>
-      <w:bookmarkEnd w:id="18"/>
+      <w:bookmarkEnd w:id="17"/>
       <w:proofErr w:type="spellEnd"/>
     </w:p>
     <w:p>
@@ -4716,7 +4764,7 @@
       <w:pPr>
         <w:pStyle w:val="Heading2"/>
       </w:pPr>
-      <w:bookmarkStart w:id="19" w:name="_Toc453659458"/>
+      <w:bookmarkStart w:id="18" w:name="_Toc453659458"/>
       <w:r>
         <w:t xml:space="preserve">Write </w:t>
       </w:r>
@@ -4724,7 +4772,7 @@
       <w:r>
         <w:t>DemoConsumer</w:t>
       </w:r>
-      <w:bookmarkEnd w:id="19"/>
+      <w:bookmarkEnd w:id="18"/>
       <w:proofErr w:type="spellEnd"/>
     </w:p>
     <w:p>
@@ -4972,7 +5020,7 @@
       <w:pPr>
         <w:pStyle w:val="Heading2"/>
       </w:pPr>
-      <w:bookmarkStart w:id="20" w:name="_Toc453659459"/>
+      <w:bookmarkStart w:id="19" w:name="_Toc453659459"/>
       <w:r>
         <w:lastRenderedPageBreak/>
         <w:t xml:space="preserve">Run </w:t>
@@ -4981,7 +5029,7 @@
       <w:r>
         <w:t>DemoConsumer</w:t>
       </w:r>
-      <w:bookmarkEnd w:id="20"/>
+      <w:bookmarkEnd w:id="19"/>
       <w:proofErr w:type="spellEnd"/>
     </w:p>
     <w:p>
@@ -5180,11 +5228,11 @@
       <w:pPr>
         <w:pStyle w:val="Heading2"/>
       </w:pPr>
-      <w:bookmarkStart w:id="21" w:name="_Toc453659460"/>
+      <w:bookmarkStart w:id="20" w:name="_Toc453659460"/>
       <w:r>
         <w:t>Advanced Exercise</w:t>
       </w:r>
-      <w:bookmarkEnd w:id="21"/>
+      <w:bookmarkEnd w:id="20"/>
     </w:p>
     <w:p>
       <w:pPr>
@@ -5199,7 +5247,7 @@
       <w:pPr>
         <w:pStyle w:val="Heading1"/>
       </w:pPr>
-      <w:bookmarkStart w:id="22" w:name="_Toc453659461"/>
+      <w:bookmarkStart w:id="21" w:name="_Toc453659461"/>
       <w:r>
         <w:t>Exercise 3</w:t>
       </w:r>
@@ -5210,7 +5258,7 @@
       <w:r>
         <w:t>SchoolInfo</w:t>
       </w:r>
-      <w:bookmarkEnd w:id="22"/>
+      <w:bookmarkEnd w:id="21"/>
       <w:proofErr w:type="spellEnd"/>
     </w:p>
     <w:p>
@@ -5287,7 +5335,7 @@
       <w:pPr>
         <w:pStyle w:val="Heading2"/>
       </w:pPr>
-      <w:bookmarkStart w:id="23" w:name="_Toc453659462"/>
+      <w:bookmarkStart w:id="22" w:name="_Toc453659462"/>
       <w:r>
         <w:t xml:space="preserve">Write </w:t>
       </w:r>
@@ -5295,7 +5343,7 @@
       <w:r>
         <w:t>SchoolInfoProvider</w:t>
       </w:r>
-      <w:bookmarkEnd w:id="23"/>
+      <w:bookmarkEnd w:id="22"/>
       <w:proofErr w:type="spellEnd"/>
     </w:p>
     <w:p>
@@ -5662,7 +5710,7 @@
       <w:pPr>
         <w:pStyle w:val="Heading2"/>
       </w:pPr>
-      <w:bookmarkStart w:id="24" w:name="_Toc453659463"/>
+      <w:bookmarkStart w:id="23" w:name="_Toc453659463"/>
       <w:r>
         <w:lastRenderedPageBreak/>
         <w:t xml:space="preserve">Deploy </w:t>
@@ -5671,7 +5719,7 @@
       <w:r>
         <w:t>SchoolInfoProvider</w:t>
       </w:r>
-      <w:bookmarkEnd w:id="24"/>
+      <w:bookmarkEnd w:id="23"/>
       <w:proofErr w:type="spellEnd"/>
     </w:p>
     <w:p>
@@ -5943,7 +5991,7 @@
       <w:pPr>
         <w:pStyle w:val="Heading2"/>
       </w:pPr>
-      <w:bookmarkStart w:id="25" w:name="_Toc453659464"/>
+      <w:bookmarkStart w:id="24" w:name="_Toc453659464"/>
       <w:r>
         <w:t xml:space="preserve">Test your </w:t>
       </w:r>
@@ -5955,17 +6003,17 @@
       <w:r>
         <w:t xml:space="preserve"> Provider</w:t>
       </w:r>
+      <w:bookmarkEnd w:id="24"/>
+    </w:p>
+    <w:p>
+      <w:pPr>
+        <w:pStyle w:val="Heading3"/>
+      </w:pPr>
+      <w:bookmarkStart w:id="25" w:name="_Toc453659465"/>
+      <w:r>
+        <w:t>Postman (Chrome Plugin) – Easy Test</w:t>
+      </w:r>
       <w:bookmarkEnd w:id="25"/>
-    </w:p>
-    <w:p>
-      <w:pPr>
-        <w:pStyle w:val="Heading3"/>
-      </w:pPr>
-      <w:bookmarkStart w:id="26" w:name="_Toc453659465"/>
-      <w:r>
-        <w:t>Postman (Chrome Plugin) – Easy Test</w:t>
-      </w:r>
-      <w:bookmarkEnd w:id="26"/>
     </w:p>
     <w:p>
       <w:r>
@@ -6181,7 +6229,7 @@
       <w:pPr>
         <w:pStyle w:val="Heading3"/>
       </w:pPr>
-      <w:bookmarkStart w:id="27" w:name="_Toc453659466"/>
+      <w:bookmarkStart w:id="26" w:name="_Toc453659466"/>
       <w:r>
         <w:t xml:space="preserve">Write </w:t>
       </w:r>
@@ -6193,7 +6241,7 @@
       <w:r>
         <w:t xml:space="preserve"> Consumer – More Work</w:t>
       </w:r>
-      <w:bookmarkEnd w:id="27"/>
+      <w:bookmarkEnd w:id="26"/>
     </w:p>
     <w:p>
       <w:r>
@@ -6309,11 +6357,11 @@
       <w:pPr>
         <w:pStyle w:val="Heading2"/>
       </w:pPr>
-      <w:bookmarkStart w:id="28" w:name="_Toc453659467"/>
+      <w:bookmarkStart w:id="27" w:name="_Toc453659467"/>
       <w:r>
         <w:t>Advanced Exercise</w:t>
       </w:r>
-      <w:bookmarkEnd w:id="28"/>
+      <w:bookmarkEnd w:id="27"/>
     </w:p>
     <w:p>
       <w:pPr>
@@ -6336,7 +6384,7 @@
       <w:pPr>
         <w:pStyle w:val="Heading1"/>
       </w:pPr>
-      <w:bookmarkStart w:id="29" w:name="_Toc453659468"/>
+      <w:bookmarkStart w:id="28" w:name="_Toc453659468"/>
       <w:r>
         <w:t xml:space="preserve">Exercise </w:t>
       </w:r>
@@ -6349,7 +6397,7 @@
       <w:r>
         <w:t>Environment Template Management</w:t>
       </w:r>
-      <w:bookmarkEnd w:id="29"/>
+      <w:bookmarkEnd w:id="28"/>
     </w:p>
     <w:p>
       <w:pPr>
@@ -6364,13 +6412,13 @@
       <w:pPr>
         <w:pStyle w:val="Heading2"/>
       </w:pPr>
-      <w:bookmarkStart w:id="30" w:name="_Ref395786981"/>
-      <w:bookmarkStart w:id="31" w:name="_Toc453659469"/>
+      <w:bookmarkStart w:id="29" w:name="_Ref395786981"/>
+      <w:bookmarkStart w:id="30" w:name="_Toc453659469"/>
       <w:r>
         <w:t>Manage Consumer Environment Templates</w:t>
       </w:r>
+      <w:bookmarkEnd w:id="29"/>
       <w:bookmarkEnd w:id="30"/>
-      <w:bookmarkEnd w:id="31"/>
     </w:p>
     <w:p>
       <w:pPr>
@@ -6702,13 +6750,13 @@
       <w:pPr>
         <w:pStyle w:val="Heading2"/>
       </w:pPr>
-      <w:bookmarkStart w:id="32" w:name="_Ref395779626"/>
-      <w:bookmarkStart w:id="33" w:name="_Toc453659470"/>
+      <w:bookmarkStart w:id="31" w:name="_Ref395779626"/>
+      <w:bookmarkStart w:id="32" w:name="_Toc453659470"/>
       <w:r>
         <w:t>Manage DIRECT Provider Environment Templates</w:t>
       </w:r>
+      <w:bookmarkEnd w:id="31"/>
       <w:bookmarkEnd w:id="32"/>
-      <w:bookmarkEnd w:id="33"/>
     </w:p>
     <w:p>
       <w:pPr>
@@ -7035,7 +7083,7 @@
       <w:pPr>
         <w:pStyle w:val="Heading1"/>
       </w:pPr>
-      <w:bookmarkStart w:id="34" w:name="_Toc453659471"/>
+      <w:bookmarkStart w:id="33" w:name="_Toc453659471"/>
       <w:r>
         <w:t>Ex</w:t>
       </w:r>
@@ -7045,7 +7093,7 @@
       <w:r>
         <w:t>: Consumer Multi-Object CRUD</w:t>
       </w:r>
-      <w:bookmarkEnd w:id="34"/>
+      <w:bookmarkEnd w:id="33"/>
     </w:p>
     <w:p>
       <w:pPr>
@@ -7770,8 +7818,8 @@
       <w:pPr>
         <w:pStyle w:val="Heading1"/>
       </w:pPr>
-      <w:bookmarkStart w:id="35" w:name="_Toc415142692"/>
-      <w:bookmarkStart w:id="36" w:name="_Toc453659472"/>
+      <w:bookmarkStart w:id="34" w:name="_Toc415142692"/>
+      <w:bookmarkStart w:id="35" w:name="_Toc453659472"/>
       <w:r>
         <w:lastRenderedPageBreak/>
         <w:t xml:space="preserve">Exercise 7: </w:t>
@@ -7780,8 +7828,8 @@
       <w:r>
         <w:t>ServicePath</w:t>
       </w:r>
+      <w:bookmarkEnd w:id="34"/>
       <w:bookmarkEnd w:id="35"/>
-      <w:bookmarkEnd w:id="36"/>
       <w:proofErr w:type="spellEnd"/>
     </w:p>
     <w:p>
@@ -7798,15 +7846,15 @@
       <w:pPr>
         <w:pStyle w:val="Heading2"/>
       </w:pPr>
-      <w:bookmarkStart w:id="37" w:name="_Ref415141583"/>
-      <w:bookmarkStart w:id="38" w:name="_Toc415142693"/>
-      <w:bookmarkStart w:id="39" w:name="_Toc453659473"/>
+      <w:bookmarkStart w:id="36" w:name="_Ref415141583"/>
+      <w:bookmarkStart w:id="37" w:name="_Toc415142693"/>
+      <w:bookmarkStart w:id="38" w:name="_Toc453659473"/>
       <w:r>
         <w:t>Provider Implementation</w:t>
       </w:r>
+      <w:bookmarkEnd w:id="36"/>
       <w:bookmarkEnd w:id="37"/>
       <w:bookmarkEnd w:id="38"/>
-      <w:bookmarkEnd w:id="39"/>
     </w:p>
     <w:p>
       <w:r>
@@ -8106,13 +8154,13 @@
       <w:pPr>
         <w:pStyle w:val="Heading2"/>
       </w:pPr>
-      <w:bookmarkStart w:id="40" w:name="_Toc415142694"/>
-      <w:bookmarkStart w:id="41" w:name="_Toc453659474"/>
+      <w:bookmarkStart w:id="39" w:name="_Toc415142694"/>
+      <w:bookmarkStart w:id="40" w:name="_Toc453659474"/>
       <w:r>
         <w:t>Consumer Implementation</w:t>
       </w:r>
+      <w:bookmarkEnd w:id="39"/>
       <w:bookmarkEnd w:id="40"/>
-      <w:bookmarkEnd w:id="41"/>
     </w:p>
     <w:p>
       <w:r>
@@ -8362,7 +8410,7 @@
       <w:pPr>
         <w:pStyle w:val="Heading1"/>
       </w:pPr>
-      <w:bookmarkStart w:id="42" w:name="_Toc453659475"/>
+      <w:bookmarkStart w:id="41" w:name="_Toc453659475"/>
       <w:r>
         <w:lastRenderedPageBreak/>
         <w:t xml:space="preserve">Exercise </w:t>
@@ -8373,7 +8421,7 @@
       <w:r>
         <w:t>: Connect-A-Thon</w:t>
       </w:r>
-      <w:bookmarkEnd w:id="42"/>
+      <w:bookmarkEnd w:id="41"/>
     </w:p>
     <w:p>
       <w:pPr>
@@ -8429,46 +8477,88 @@
         <w:spacing w:before="0"/>
       </w:pPr>
       <w:r>
-        <w:t>Use HITS as provider and connect your consumer to it.</w:t>
+        <w:t>Use HITS as provider and connect your consumer to it</w:t>
+      </w:r>
+      <w:r>
+        <w:t xml:space="preserve"> (Go to section “</w:t>
+      </w:r>
+      <w:r>
+        <w:fldChar w:fldCharType="begin"/>
+      </w:r>
+      <w:r>
+        <w:instrText xml:space="preserve"> REF _Ref453831836 \r \h </w:instrText>
+      </w:r>
+      <w:r>
+        <w:fldChar w:fldCharType="separate"/>
+      </w:r>
+      <w:r>
+        <w:t>7.5</w:t>
+      </w:r>
+      <w:r>
+        <w:fldChar w:fldCharType="end"/>
+      </w:r>
+      <w:r>
+        <w:t xml:space="preserve"> </w:t>
+      </w:r>
+      <w:r>
+        <w:fldChar w:fldCharType="begin"/>
+      </w:r>
+      <w:r>
+        <w:instrText xml:space="preserve"> REF _Ref453831844 \h </w:instrText>
+      </w:r>
+      <w:r>
+        <w:fldChar w:fldCharType="separate"/>
+      </w:r>
+      <w:r>
+        <w:t>Connect your Consumer to HITS</w:t>
+      </w:r>
+      <w:r>
+        <w:fldChar w:fldCharType="end"/>
+      </w:r>
+      <w:r>
+        <w:t>”)</w:t>
+      </w:r>
+      <w:r>
+        <w:t>.</w:t>
       </w:r>
     </w:p>
     <w:p>
       <w:pPr>
         <w:pStyle w:val="Heading2"/>
       </w:pPr>
-      <w:bookmarkStart w:id="43" w:name="_Toc453659476"/>
+      <w:bookmarkStart w:id="42" w:name="_Toc453659476"/>
       <w:r>
         <w:t>General Preparation</w:t>
       </w:r>
+      <w:bookmarkEnd w:id="42"/>
+    </w:p>
+    <w:p>
+      <w:r>
+        <w:t>A local network is required for this exercise. Connect to it and find out what your machine’s IP address in that local network is. Make a note of that IP address.</w:t>
+      </w:r>
+    </w:p>
+    <w:p>
+      <w:r>
+        <w:tab/>
+      </w:r>
+      <w:r>
+        <w:tab/>
+      </w:r>
+    </w:p>
+    <w:p>
+      <w:r>
+        <w:t>Note: The name and password for the local network will be provided to you during the training course.</w:t>
+      </w:r>
+    </w:p>
+    <w:p>
+      <w:pPr>
+        <w:pStyle w:val="Heading2"/>
+      </w:pPr>
+      <w:bookmarkStart w:id="43" w:name="_Toc453659477"/>
+      <w:r>
+        <w:t>Prepare your Provider to participate in the local network</w:t>
+      </w:r>
       <w:bookmarkEnd w:id="43"/>
-    </w:p>
-    <w:p>
-      <w:r>
-        <w:t>A local network is required for this exercise. Connect to it and find out what your machine’s IP address in that local network is. Make a note of that IP address.</w:t>
-      </w:r>
-    </w:p>
-    <w:p>
-      <w:r>
-        <w:tab/>
-      </w:r>
-      <w:r>
-        <w:tab/>
-      </w:r>
-    </w:p>
-    <w:p>
-      <w:r>
-        <w:t>Note: The name and password for the local network will be provided to you during the training course.</w:t>
-      </w:r>
-    </w:p>
-    <w:p>
-      <w:pPr>
-        <w:pStyle w:val="Heading2"/>
-      </w:pPr>
-      <w:bookmarkStart w:id="44" w:name="_Toc453659477"/>
-      <w:r>
-        <w:t>Prepare your Provider to participate in the local network</w:t>
-      </w:r>
-      <w:bookmarkEnd w:id="44"/>
     </w:p>
     <w:p>
       <w:pPr>
@@ -8652,14 +8742,14 @@
       <w:pPr>
         <w:pStyle w:val="Heading2"/>
       </w:pPr>
-      <w:bookmarkStart w:id="45" w:name="_Toc453659478"/>
+      <w:bookmarkStart w:id="44" w:name="_Toc453659478"/>
       <w:r>
         <w:t>Prepare you Consumer to connect to another Provider</w:t>
       </w:r>
       <w:r>
         <w:t xml:space="preserve"> on the local network</w:t>
       </w:r>
-      <w:bookmarkEnd w:id="45"/>
+      <w:bookmarkEnd w:id="44"/>
     </w:p>
     <w:p>
       <w:pPr>
@@ -8768,11 +8858,11 @@
       <w:pPr>
         <w:pStyle w:val="Heading2"/>
       </w:pPr>
-      <w:bookmarkStart w:id="46" w:name="_Toc453659479"/>
+      <w:bookmarkStart w:id="45" w:name="_Toc453659479"/>
       <w:r>
         <w:t>Confirm that it is really working…</w:t>
       </w:r>
-      <w:bookmarkEnd w:id="46"/>
+      <w:bookmarkEnd w:id="45"/>
     </w:p>
     <w:p>
       <w:pPr>
@@ -8814,16 +8904,26 @@
       <w:pPr>
         <w:pStyle w:val="Heading2"/>
       </w:pPr>
-      <w:bookmarkStart w:id="47" w:name="_Toc453659480"/>
+      <w:bookmarkStart w:id="46" w:name="_Toc453659480"/>
+      <w:bookmarkStart w:id="47" w:name="_Ref453831836"/>
+      <w:bookmarkStart w:id="48" w:name="_Ref453831844"/>
       <w:r>
         <w:lastRenderedPageBreak/>
         <w:t>Connect your Consumer to HITS</w:t>
       </w:r>
+      <w:bookmarkEnd w:id="46"/>
       <w:bookmarkEnd w:id="47"/>
-    </w:p>
-    <w:p>
-      <w:r>
-        <w:t>As part of this training course you will be given a setup on HITS. Please use the information given to you during the training. A detailed description on how to configure your consumer to connect to HITS can be found in the &lt;</w:t>
+      <w:bookmarkEnd w:id="48"/>
+    </w:p>
+    <w:p>
+      <w:r>
+        <w:t xml:space="preserve">As part of this training </w:t>
+      </w:r>
+      <w:r>
+        <w:t xml:space="preserve">there are 4 HITS environments configured. A detailed </w:t>
+      </w:r>
+      <w:r>
+        <w:t>description on how to configure your consumer to connect to HITS can be found in the &lt;</w:t>
       </w:r>
       <w:proofErr w:type="spellStart"/>
       <w:r>
@@ -8847,17 +8947,198 @@
       <w:r>
         <w:t>.</w:t>
       </w:r>
+      <w:r>
+        <w:t xml:space="preserve"> Use this document and the details from one of the environments listed below to connect to HITS.</w:t>
+      </w:r>
     </w:p>
     <w:p/>
     <w:p>
-      <w:r>
-        <w:t>Once you are successfully connected to HITS try the following</w:t>
+      <w:pPr>
+        <w:pStyle w:val="ListParagraph"/>
+        <w:numPr>
+          <w:ilvl w:val="0"/>
+          <w:numId w:val="47"/>
+        </w:numPr>
+        <w:ind w:left="284" w:hanging="284"/>
+        <w:rPr>
+          <w:rFonts w:asciiTheme="minorHAnsi" w:hAnsiTheme="minorHAnsi" w:cs="Arial"/>
+          <w:color w:val="222222"/>
+          <w:szCs w:val="22"/>
+        </w:rPr>
+      </w:pPr>
+      <w:r>
+        <w:rPr>
+          <w:rFonts w:asciiTheme="minorHAnsi" w:hAnsiTheme="minorHAnsi" w:cs="Arial"/>
+          <w:color w:val="222222"/>
+          <w:szCs w:val="22"/>
+        </w:rPr>
+        <w:t>siftraining1: http://hits.dev.nsip.edu.au/devdash/index.html?token=6dd11373-95fd-44d0-84b5-f6a238d78a6a</w:t>
+      </w:r>
+    </w:p>
+    <w:p>
+      <w:pPr>
+        <w:pStyle w:val="ListParagraph"/>
+        <w:numPr>
+          <w:ilvl w:val="0"/>
+          <w:numId w:val="47"/>
+        </w:numPr>
+        <w:ind w:left="284" w:hanging="284"/>
+        <w:rPr>
+          <w:rFonts w:asciiTheme="minorHAnsi" w:hAnsiTheme="minorHAnsi" w:cs="Arial"/>
+          <w:color w:val="222222"/>
+          <w:szCs w:val="22"/>
+        </w:rPr>
+      </w:pPr>
+      <w:r>
+        <w:rPr>
+          <w:rFonts w:asciiTheme="minorHAnsi" w:hAnsiTheme="minorHAnsi" w:cs="Arial"/>
+          <w:color w:val="222222"/>
+          <w:szCs w:val="22"/>
+        </w:rPr>
+        <w:t>siftraining2: http://hits.dev.nsip.edu.au/devdash/index.html?token=3b47cb93-ddcc-4c5f-a416-6793fe7b4309</w:t>
+      </w:r>
+      <w:bookmarkStart w:id="49" w:name="_GoBack"/>
+      <w:bookmarkEnd w:id="49"/>
+    </w:p>
+    <w:p>
+      <w:pPr>
+        <w:pStyle w:val="ListParagraph"/>
+        <w:numPr>
+          <w:ilvl w:val="0"/>
+          <w:numId w:val="47"/>
+        </w:numPr>
+        <w:ind w:left="284" w:hanging="284"/>
+        <w:rPr>
+          <w:rFonts w:asciiTheme="minorHAnsi" w:hAnsiTheme="minorHAnsi" w:cs="Arial"/>
+          <w:color w:val="222222"/>
+          <w:szCs w:val="22"/>
+        </w:rPr>
+      </w:pPr>
+      <w:r>
+        <w:rPr>
+          <w:rFonts w:asciiTheme="minorHAnsi" w:hAnsiTheme="minorHAnsi" w:cs="Arial"/>
+          <w:color w:val="222222"/>
+          <w:szCs w:val="22"/>
+        </w:rPr>
+        <w:t>siftraining3: http://hits.dev.nsip.edu.au/devdash/index.html?token=27fd00c4-fe03-42f2-b4f6-b86d6927639f</w:t>
+      </w:r>
+    </w:p>
+    <w:p>
+      <w:pPr>
+        <w:pStyle w:val="ListParagraph"/>
+        <w:numPr>
+          <w:ilvl w:val="0"/>
+          <w:numId w:val="47"/>
+        </w:numPr>
+        <w:ind w:left="284" w:hanging="284"/>
+        <w:rPr>
+          <w:rFonts w:asciiTheme="minorHAnsi" w:hAnsiTheme="minorHAnsi" w:cs="Arial"/>
+          <w:color w:val="222222"/>
+          <w:szCs w:val="22"/>
+        </w:rPr>
+      </w:pPr>
+      <w:r>
+        <w:rPr>
+          <w:rFonts w:asciiTheme="minorHAnsi" w:hAnsiTheme="minorHAnsi" w:cs="Arial"/>
+          <w:color w:val="222222"/>
+          <w:szCs w:val="22"/>
+        </w:rPr>
+        <w:t>siftraining4: http://hits.dev.nsip.edu.au/devdash/index.html?token=744311a2-2526-49ea-9339-7c2199d86518</w:t>
+      </w:r>
+    </w:p>
+    <w:p/>
+    <w:p>
+      <w:r>
+        <w:t xml:space="preserve">Once you </w:t>
+      </w:r>
+      <w:r>
+        <w:t>have configured your consumer properties file to connect to HITS</w:t>
+      </w:r>
+      <w:r>
+        <w:t xml:space="preserve"> try the following</w:t>
       </w:r>
       <w:r>
         <w:t xml:space="preserve"> with your Student Consumer (DemoConsumer.java)</w:t>
       </w:r>
       <w:r>
         <w:t>:</w:t>
+      </w:r>
+    </w:p>
+    <w:p>
+      <w:pPr>
+        <w:pStyle w:val="ListParagraph"/>
+        <w:numPr>
+          <w:ilvl w:val="0"/>
+          <w:numId w:val="44"/>
+        </w:numPr>
+        <w:ind w:left="284" w:hanging="284"/>
+      </w:pPr>
+      <w:r>
+        <w:t>Get a list of students</w:t>
+      </w:r>
+    </w:p>
+    <w:p>
+      <w:pPr>
+        <w:pStyle w:val="ListParagraph"/>
+        <w:numPr>
+          <w:ilvl w:val="0"/>
+          <w:numId w:val="44"/>
+        </w:numPr>
+        <w:ind w:left="284" w:hanging="284"/>
+      </w:pPr>
+      <w:r>
+        <w:t>Get a specific student</w:t>
+      </w:r>
+    </w:p>
+    <w:p>
+      <w:pPr>
+        <w:pStyle w:val="ListParagraph"/>
+        <w:numPr>
+          <w:ilvl w:val="0"/>
+          <w:numId w:val="44"/>
+        </w:numPr>
+        <w:ind w:left="284" w:hanging="284"/>
+      </w:pPr>
+      <w:r>
+        <w:t>Get all students at a School (refer to Service Path exercise)</w:t>
+      </w:r>
+    </w:p>
+    <w:p>
+      <w:pPr>
+        <w:pStyle w:val="ListParagraph"/>
+        <w:numPr>
+          <w:ilvl w:val="0"/>
+          <w:numId w:val="44"/>
+        </w:numPr>
+        <w:ind w:left="284" w:hanging="284"/>
+      </w:pPr>
+      <w:proofErr w:type="spellStart"/>
+      <w:r>
+        <w:t>Etc</w:t>
+      </w:r>
+      <w:proofErr w:type="spellEnd"/>
+      <w:r>
+        <w:t>…</w:t>
+      </w:r>
+    </w:p>
+    <w:p/>
+    <w:p>
+      <w:r>
+        <w:t>You can use Postman</w:t>
+      </w:r>
+      <w:r>
+        <w:t xml:space="preserve"> or the </w:t>
+      </w:r>
+      <w:proofErr w:type="spellStart"/>
+      <w:r>
+        <w:t>Javascript</w:t>
+      </w:r>
+      <w:proofErr w:type="spellEnd"/>
+      <w:r>
+        <w:t xml:space="preserve"> Client on HITS</w:t>
+      </w:r>
+      <w:r>
+        <w:t xml:space="preserve"> to verify your consumer code.</w:t>
       </w:r>
     </w:p>
     <w:p>
@@ -8870,69 +9151,6 @@
         <w:ind w:left="426"/>
       </w:pPr>
       <w:r>
-        <w:t>Get a list of students</w:t>
-      </w:r>
-    </w:p>
-    <w:p>
-      <w:pPr>
-        <w:pStyle w:val="ListParagraph"/>
-        <w:numPr>
-          <w:ilvl w:val="0"/>
-          <w:numId w:val="44"/>
-        </w:numPr>
-        <w:ind w:left="426"/>
-      </w:pPr>
-      <w:r>
-        <w:t>Get a specific student</w:t>
-      </w:r>
-    </w:p>
-    <w:p>
-      <w:pPr>
-        <w:pStyle w:val="ListParagraph"/>
-        <w:numPr>
-          <w:ilvl w:val="0"/>
-          <w:numId w:val="44"/>
-        </w:numPr>
-        <w:ind w:left="426"/>
-      </w:pPr>
-      <w:r>
-        <w:t>Get all students at a School (refer to Service Path exercise)</w:t>
-      </w:r>
-    </w:p>
-    <w:p>
-      <w:pPr>
-        <w:pStyle w:val="ListParagraph"/>
-        <w:numPr>
-          <w:ilvl w:val="0"/>
-          <w:numId w:val="44"/>
-        </w:numPr>
-        <w:ind w:left="426"/>
-      </w:pPr>
-      <w:proofErr w:type="spellStart"/>
-      <w:r>
-        <w:t>Etc</w:t>
-      </w:r>
-      <w:proofErr w:type="spellEnd"/>
-      <w:r>
-        <w:t>…</w:t>
-      </w:r>
-    </w:p>
-    <w:p/>
-    <w:p>
-      <w:r>
-        <w:t>You can use Postman to verify your consumer code.</w:t>
-      </w:r>
-    </w:p>
-    <w:p>
-      <w:pPr>
-        <w:pStyle w:val="ListParagraph"/>
-        <w:numPr>
-          <w:ilvl w:val="0"/>
-          <w:numId w:val="44"/>
-        </w:numPr>
-        <w:ind w:left="426"/>
-      </w:pPr>
-      <w:r>
         <w:br w:type="page"/>
       </w:r>
     </w:p>
@@ -8940,12 +9158,12 @@
       <w:pPr>
         <w:pStyle w:val="Title"/>
       </w:pPr>
-      <w:bookmarkStart w:id="48" w:name="_Toc453659481"/>
+      <w:bookmarkStart w:id="50" w:name="_Toc453659481"/>
       <w:r>
         <w:lastRenderedPageBreak/>
         <w:t>Appendix A: Classpath &amp; Deployment</w:t>
       </w:r>
-      <w:bookmarkEnd w:id="48"/>
+      <w:bookmarkEnd w:id="50"/>
     </w:p>
     <w:p>
       <w:pPr>
@@ -8955,7 +9173,7 @@
           <w:numId w:val="0"/>
         </w:numPr>
       </w:pPr>
-      <w:bookmarkStart w:id="49" w:name="_Toc453659482"/>
+      <w:bookmarkStart w:id="51" w:name="_Toc453659482"/>
       <w:r>
         <w:t xml:space="preserve">Ant </w:t>
       </w:r>
@@ -8968,7 +9186,7 @@
       <w:r>
         <w:t>s</w:t>
       </w:r>
-      <w:bookmarkEnd w:id="49"/>
+      <w:bookmarkEnd w:id="51"/>
     </w:p>
     <w:p>
       <w:r>
@@ -8989,11 +9207,11 @@
           <w:numId w:val="0"/>
         </w:numPr>
       </w:pPr>
-      <w:bookmarkStart w:id="50" w:name="_Toc453659483"/>
+      <w:bookmarkStart w:id="52" w:name="_Toc453659483"/>
       <w:r>
         <w:t>Provider</w:t>
       </w:r>
-      <w:bookmarkEnd w:id="50"/>
+      <w:bookmarkEnd w:id="52"/>
     </w:p>
     <w:p>
       <w:pPr>
@@ -9553,11 +9771,11 @@
           <w:numId w:val="0"/>
         </w:numPr>
       </w:pPr>
-      <w:bookmarkStart w:id="51" w:name="_Toc453659484"/>
+      <w:bookmarkStart w:id="53" w:name="_Toc453659484"/>
       <w:r>
         <w:t>Consumer</w:t>
       </w:r>
-      <w:bookmarkEnd w:id="51"/>
+      <w:bookmarkEnd w:id="53"/>
     </w:p>
     <w:p>
       <w:r>
@@ -9794,8 +10012,8 @@
       <w:pPr>
         <w:keepLines w:val="0"/>
       </w:pPr>
-      <w:bookmarkStart w:id="52" w:name="_Toc400781497"/>
-      <w:bookmarkStart w:id="53" w:name="_Toc415142704"/>
+      <w:bookmarkStart w:id="54" w:name="_Toc400781497"/>
+      <w:bookmarkStart w:id="55" w:name="_Toc415142704"/>
       <w:r>
         <w:rPr>
           <w:b/>
@@ -9808,14 +10026,14 @@
       <w:pPr>
         <w:pStyle w:val="Title"/>
       </w:pPr>
-      <w:bookmarkStart w:id="54" w:name="_Toc453659485"/>
+      <w:bookmarkStart w:id="56" w:name="_Toc453659485"/>
       <w:r>
         <w:lastRenderedPageBreak/>
         <w:t>Appendix B: REST Client – Chrome Postman</w:t>
       </w:r>
-      <w:bookmarkEnd w:id="52"/>
-      <w:bookmarkEnd w:id="53"/>
       <w:bookmarkEnd w:id="54"/>
+      <w:bookmarkEnd w:id="55"/>
+      <w:bookmarkEnd w:id="56"/>
     </w:p>
     <w:p>
       <w:pPr>
@@ -9976,11 +10194,21 @@
     <w:r>
       <w:instrText xml:space="preserve"> QUOTE "Revision: " </w:instrText>
     </w:r>
-    <w:fldSimple w:instr=" DOCPROPERTY &quot;Revision&quot; ">
-      <w:r>
-        <w:instrText>1.3</w:instrText>
-      </w:r>
-    </w:fldSimple>
+    <w:r>
+      <w:fldChar w:fldCharType="begin"/>
+    </w:r>
+    <w:r>
+      <w:instrText xml:space="preserve"> DOCPROPERTY "Revision" </w:instrText>
+    </w:r>
+    <w:r>
+      <w:fldChar w:fldCharType="separate"/>
+    </w:r>
+    <w:r>
+      <w:instrText>1.3</w:instrText>
+    </w:r>
+    <w:r>
+      <w:fldChar w:fldCharType="end"/>
+    </w:r>
     <w:r>
       <w:fldChar w:fldCharType="begin"/>
     </w:r>
@@ -9993,11 +10221,21 @@
     <w:r>
       <w:instrText xml:space="preserve">F </w:instrText>
     </w:r>
-    <w:fldSimple w:instr=" DOCPROPERTY &quot;Status&quot; ">
-      <w:r>
-        <w:instrText>draft</w:instrText>
-      </w:r>
-    </w:fldSimple>
+    <w:r>
+      <w:fldChar w:fldCharType="begin"/>
+    </w:r>
+    <w:r>
+      <w:instrText xml:space="preserve"> DOCPROPERTY "Status" </w:instrText>
+    </w:r>
+    <w:r>
+      <w:fldChar w:fldCharType="separate"/>
+    </w:r>
+    <w:r>
+      <w:instrText>draft</w:instrText>
+    </w:r>
+    <w:r>
+      <w:fldChar w:fldCharType="end"/>
+    </w:r>
     <w:r>
       <w:instrText xml:space="preserve"> = "draft" " (</w:instrText>
     </w:r>
@@ -10097,19 +10335,39 @@
     <w:r>
       <w:tab/>
     </w:r>
-    <w:fldSimple w:instr=" DOCPROPERTY &quot;Title&quot; ">
-      <w:r>
-        <w:t>SIF3 Training Exercises - Java</w:t>
-      </w:r>
-    </w:fldSimple>
+    <w:r>
+      <w:fldChar w:fldCharType="begin"/>
+    </w:r>
+    <w:r>
+      <w:instrText xml:space="preserve"> DOCPROPERTY "Title" </w:instrText>
+    </w:r>
+    <w:r>
+      <w:fldChar w:fldCharType="separate"/>
+    </w:r>
+    <w:r>
+      <w:t>SIF3 Training Exercises - Java</w:t>
+    </w:r>
+    <w:r>
+      <w:fldChar w:fldCharType="end"/>
+    </w:r>
     <w:r>
       <w:t xml:space="preserve"> (</w:t>
     </w:r>
-    <w:fldSimple w:instr=" DOCPROPERTY &quot;SystemAbbreviation&quot; ">
-      <w:r>
-        <w:t>BC_EX_JAVA</w:t>
-      </w:r>
-    </w:fldSimple>
+    <w:r>
+      <w:fldChar w:fldCharType="begin"/>
+    </w:r>
+    <w:r>
+      <w:instrText xml:space="preserve"> DOCPROPERTY "SystemAbbreviation" </w:instrText>
+    </w:r>
+    <w:r>
+      <w:fldChar w:fldCharType="separate"/>
+    </w:r>
+    <w:r>
+      <w:t>BC_EX_JAVA</w:t>
+    </w:r>
+    <w:r>
+      <w:fldChar w:fldCharType="end"/>
+    </w:r>
     <w:r>
       <w:t>)</w:t>
     </w:r>
@@ -10177,7 +10435,7 @@
       <w:rPr>
         <w:noProof/>
       </w:rPr>
-      <w:t>6</w:t>
+      <w:t>14</w:t>
     </w:r>
     <w:r>
       <w:fldChar w:fldCharType="end"/>
@@ -10185,14 +10443,27 @@
     <w:r>
       <w:t xml:space="preserve"> of </w:t>
     </w:r>
-    <w:fldSimple w:instr=" NUMPAGES ">
-      <w:r>
-        <w:rPr>
-          <w:noProof/>
-        </w:rPr>
-        <w:t>17</w:t>
-      </w:r>
-    </w:fldSimple>
+    <w:r>
+      <w:fldChar w:fldCharType="begin"/>
+    </w:r>
+    <w:r>
+      <w:instrText xml:space="preserve"> NUMPAGES </w:instrText>
+    </w:r>
+    <w:r>
+      <w:fldChar w:fldCharType="separate"/>
+    </w:r>
+    <w:r>
+      <w:rPr>
+        <w:noProof/>
+      </w:rPr>
+      <w:t>17</w:t>
+    </w:r>
+    <w:r>
+      <w:rPr>
+        <w:noProof/>
+      </w:rPr>
+      <w:fldChar w:fldCharType="end"/>
+    </w:r>
     <w:r>
       <w:rPr>
         <w:noProof/>
@@ -10279,19 +10550,39 @@
     <w:pPr>
       <w:pStyle w:val="Footer"/>
     </w:pPr>
-    <w:fldSimple w:instr=" DOCPROPERTY &quot;SystemAbbreviation&quot; ">
-      <w:r>
-        <w:t>BC_EX_JAVA</w:t>
-      </w:r>
-    </w:fldSimple>
+    <w:r>
+      <w:fldChar w:fldCharType="begin"/>
+    </w:r>
+    <w:r>
+      <w:instrText xml:space="preserve"> DOCPROPERTY "SystemAbbreviation" </w:instrText>
+    </w:r>
+    <w:r>
+      <w:fldChar w:fldCharType="separate"/>
+    </w:r>
+    <w:r>
+      <w:t>BC_EX_JAVA</w:t>
+    </w:r>
+    <w:r>
+      <w:fldChar w:fldCharType="end"/>
+    </w:r>
     <w:r>
       <w:t xml:space="preserve"> Version </w:t>
     </w:r>
-    <w:fldSimple w:instr=" DOCPROPERTY &quot;SystemVersion&quot; ">
-      <w:r>
-        <w:t>1.3</w:t>
-      </w:r>
-    </w:fldSimple>
+    <w:r>
+      <w:fldChar w:fldCharType="begin"/>
+    </w:r>
+    <w:r>
+      <w:instrText xml:space="preserve"> DOCPROPERTY "SystemVersion" </w:instrText>
+    </w:r>
+    <w:r>
+      <w:fldChar w:fldCharType="separate"/>
+    </w:r>
+    <w:r>
+      <w:t>1.3</w:t>
+    </w:r>
+    <w:r>
+      <w:fldChar w:fldCharType="end"/>
+    </w:r>
     <w:r>
       <w:tab/>
     </w:r>
@@ -10304,11 +10595,21 @@
     <w:r>
       <w:instrText xml:space="preserve"> QUOTE "Revision: " </w:instrText>
     </w:r>
-    <w:fldSimple w:instr=" DOCPROPERTY &quot;Revision&quot; ">
-      <w:r>
-        <w:instrText>1.3</w:instrText>
-      </w:r>
-    </w:fldSimple>
+    <w:r>
+      <w:fldChar w:fldCharType="begin"/>
+    </w:r>
+    <w:r>
+      <w:instrText xml:space="preserve"> DOCPROPERTY "Revision" </w:instrText>
+    </w:r>
+    <w:r>
+      <w:fldChar w:fldCharType="separate"/>
+    </w:r>
+    <w:r>
+      <w:instrText>1.3</w:instrText>
+    </w:r>
+    <w:r>
+      <w:fldChar w:fldCharType="end"/>
+    </w:r>
     <w:r>
       <w:fldChar w:fldCharType="begin"/>
     </w:r>
@@ -10321,11 +10622,21 @@
     <w:r>
       <w:instrText xml:space="preserve">F </w:instrText>
     </w:r>
-    <w:fldSimple w:instr=" DOCPROPERTY &quot;Status&quot; ">
-      <w:r>
-        <w:instrText>draft</w:instrText>
-      </w:r>
-    </w:fldSimple>
+    <w:r>
+      <w:fldChar w:fldCharType="begin"/>
+    </w:r>
+    <w:r>
+      <w:instrText xml:space="preserve"> DOCPROPERTY "Status" </w:instrText>
+    </w:r>
+    <w:r>
+      <w:fldChar w:fldCharType="separate"/>
+    </w:r>
+    <w:r>
+      <w:instrText>draft</w:instrText>
+    </w:r>
+    <w:r>
+      <w:fldChar w:fldCharType="end"/>
+    </w:r>
     <w:r>
       <w:instrText xml:space="preserve"> = "draft" " (</w:instrText>
     </w:r>
@@ -10424,11 +10735,21 @@
     <w:pPr>
       <w:pStyle w:val="Footer"/>
     </w:pPr>
-    <w:fldSimple w:instr=" DOCPROPERTY &quot;Title&quot; ">
-      <w:r>
-        <w:t>SIF3 Training Exercises - Java</w:t>
-      </w:r>
-    </w:fldSimple>
+    <w:r>
+      <w:fldChar w:fldCharType="begin"/>
+    </w:r>
+    <w:r>
+      <w:instrText xml:space="preserve"> DOCPROPERTY "Title" </w:instrText>
+    </w:r>
+    <w:r>
+      <w:fldChar w:fldCharType="separate"/>
+    </w:r>
+    <w:r>
+      <w:t>SIF3 Training Exercises - Java</w:t>
+    </w:r>
+    <w:r>
+      <w:fldChar w:fldCharType="end"/>
+    </w:r>
     <w:r>
       <w:tab/>
     </w:r>
@@ -10472,7 +10793,7 @@
       <w:rPr>
         <w:noProof/>
       </w:rPr>
-      <w:t>7</w:t>
+      <w:t>13</w:t>
     </w:r>
     <w:r>
       <w:fldChar w:fldCharType="end"/>
@@ -10480,14 +10801,27 @@
     <w:r>
       <w:t xml:space="preserve"> of </w:t>
     </w:r>
-    <w:fldSimple w:instr=" NUMPAGES ">
-      <w:r>
-        <w:rPr>
-          <w:noProof/>
-        </w:rPr>
-        <w:t>17</w:t>
-      </w:r>
-    </w:fldSimple>
+    <w:r>
+      <w:fldChar w:fldCharType="begin"/>
+    </w:r>
+    <w:r>
+      <w:instrText xml:space="preserve"> NUMPAGES </w:instrText>
+    </w:r>
+    <w:r>
+      <w:fldChar w:fldCharType="separate"/>
+    </w:r>
+    <w:r>
+      <w:rPr>
+        <w:noProof/>
+      </w:rPr>
+      <w:t>17</w:t>
+    </w:r>
+    <w:r>
+      <w:rPr>
+        <w:noProof/>
+      </w:rPr>
+      <w:fldChar w:fldCharType="end"/>
+    </w:r>
     <w:r>
       <w:rPr>
         <w:noProof/>
@@ -10669,11 +11003,24 @@
         </mc:Fallback>
       </mc:AlternateContent>
     </w:r>
-    <w:fldSimple w:instr=" DOCPROPERTY &quot;SystemTitle&quot; ">
-      <w:r>
-        <w:t>SIF3 Training Exercises</w:t>
-      </w:r>
-    </w:fldSimple>
+    <w:r>
+      <w:fldChar w:fldCharType="begin"/>
+    </w:r>
+    <w:r>
+      <w:instrText xml:space="preserve"> DOCPR</w:instrText>
+    </w:r>
+    <w:r>
+      <w:instrText xml:space="preserve">OPERTY "SystemTitle" </w:instrText>
+    </w:r>
+    <w:r>
+      <w:fldChar w:fldCharType="separate"/>
+    </w:r>
+    <w:r>
+      <w:t>SIF3 Training Exercises</w:t>
+    </w:r>
+    <w:r>
+      <w:fldChar w:fldCharType="end"/>
+    </w:r>
     <w:r>
       <w:tab/>
     </w:r>
@@ -10878,11 +11225,21 @@
     <w:r>
       <w:tab/>
     </w:r>
-    <w:fldSimple w:instr=" DOCPROPERTY &quot;SystemTitle&quot; ">
-      <w:r>
-        <w:t>SIF3 Training Exercises</w:t>
-      </w:r>
-    </w:fldSimple>
+    <w:r>
+      <w:fldChar w:fldCharType="begin"/>
+    </w:r>
+    <w:r>
+      <w:instrText xml:space="preserve"> DOCPROPERTY "SystemTitle" </w:instrText>
+    </w:r>
+    <w:r>
+      <w:fldChar w:fldCharType="separate"/>
+    </w:r>
+    <w:r>
+      <w:t>SIF3 Training Exercises</w:t>
+    </w:r>
+    <w:r>
+      <w:fldChar w:fldCharType="end"/>
+    </w:r>
   </w:p>
 </w:hdr>
 </file>
@@ -11382,6 +11739,155 @@
     </w:lvl>
   </w:abstractNum>
   <w:abstractNum w:abstractNumId="4">
+    <w:nsid w:val="0F2A7A13"/>
+    <w:multiLevelType w:val="multilevel"/>
+    <w:tmpl w:val="1DF0EA60"/>
+    <w:lvl w:ilvl="0">
+      <w:start w:val="1"/>
+      <w:numFmt w:val="bullet"/>
+      <w:lvlText w:val=""/>
+      <w:lvlJc w:val="left"/>
+      <w:pPr>
+        <w:tabs>
+          <w:tab w:val="num" w:pos="720"/>
+        </w:tabs>
+        <w:ind w:left="720" w:hanging="360"/>
+      </w:pPr>
+      <w:rPr>
+        <w:rFonts w:ascii="Symbol" w:hAnsi="Symbol" w:hint="default"/>
+        <w:sz w:val="20"/>
+      </w:rPr>
+    </w:lvl>
+    <w:lvl w:ilvl="1" w:tentative="1">
+      <w:start w:val="1"/>
+      <w:numFmt w:val="bullet"/>
+      <w:lvlText w:val="o"/>
+      <w:lvlJc w:val="left"/>
+      <w:pPr>
+        <w:tabs>
+          <w:tab w:val="num" w:pos="1440"/>
+        </w:tabs>
+        <w:ind w:left="1440" w:hanging="360"/>
+      </w:pPr>
+      <w:rPr>
+        <w:rFonts w:ascii="Courier New" w:hAnsi="Courier New" w:hint="default"/>
+        <w:sz w:val="20"/>
+      </w:rPr>
+    </w:lvl>
+    <w:lvl w:ilvl="2" w:tentative="1">
+      <w:start w:val="1"/>
+      <w:numFmt w:val="bullet"/>
+      <w:lvlText w:val=""/>
+      <w:lvlJc w:val="left"/>
+      <w:pPr>
+        <w:tabs>
+          <w:tab w:val="num" w:pos="2160"/>
+        </w:tabs>
+        <w:ind w:left="2160" w:hanging="360"/>
+      </w:pPr>
+      <w:rPr>
+        <w:rFonts w:ascii="Wingdings" w:hAnsi="Wingdings" w:hint="default"/>
+        <w:sz w:val="20"/>
+      </w:rPr>
+    </w:lvl>
+    <w:lvl w:ilvl="3" w:tentative="1">
+      <w:start w:val="1"/>
+      <w:numFmt w:val="bullet"/>
+      <w:lvlText w:val=""/>
+      <w:lvlJc w:val="left"/>
+      <w:pPr>
+        <w:tabs>
+          <w:tab w:val="num" w:pos="2880"/>
+        </w:tabs>
+        <w:ind w:left="2880" w:hanging="360"/>
+      </w:pPr>
+      <w:rPr>
+        <w:rFonts w:ascii="Wingdings" w:hAnsi="Wingdings" w:hint="default"/>
+        <w:sz w:val="20"/>
+      </w:rPr>
+    </w:lvl>
+    <w:lvl w:ilvl="4" w:tentative="1">
+      <w:start w:val="1"/>
+      <w:numFmt w:val="bullet"/>
+      <w:lvlText w:val=""/>
+      <w:lvlJc w:val="left"/>
+      <w:pPr>
+        <w:tabs>
+          <w:tab w:val="num" w:pos="3600"/>
+        </w:tabs>
+        <w:ind w:left="3600" w:hanging="360"/>
+      </w:pPr>
+      <w:rPr>
+        <w:rFonts w:ascii="Wingdings" w:hAnsi="Wingdings" w:hint="default"/>
+        <w:sz w:val="20"/>
+      </w:rPr>
+    </w:lvl>
+    <w:lvl w:ilvl="5" w:tentative="1">
+      <w:start w:val="1"/>
+      <w:numFmt w:val="bullet"/>
+      <w:lvlText w:val=""/>
+      <w:lvlJc w:val="left"/>
+      <w:pPr>
+        <w:tabs>
+          <w:tab w:val="num" w:pos="4320"/>
+        </w:tabs>
+        <w:ind w:left="4320" w:hanging="360"/>
+      </w:pPr>
+      <w:rPr>
+        <w:rFonts w:ascii="Wingdings" w:hAnsi="Wingdings" w:hint="default"/>
+        <w:sz w:val="20"/>
+      </w:rPr>
+    </w:lvl>
+    <w:lvl w:ilvl="6" w:tentative="1">
+      <w:start w:val="1"/>
+      <w:numFmt w:val="bullet"/>
+      <w:lvlText w:val=""/>
+      <w:lvlJc w:val="left"/>
+      <w:pPr>
+        <w:tabs>
+          <w:tab w:val="num" w:pos="5040"/>
+        </w:tabs>
+        <w:ind w:left="5040" w:hanging="360"/>
+      </w:pPr>
+      <w:rPr>
+        <w:rFonts w:ascii="Wingdings" w:hAnsi="Wingdings" w:hint="default"/>
+        <w:sz w:val="20"/>
+      </w:rPr>
+    </w:lvl>
+    <w:lvl w:ilvl="7" w:tentative="1">
+      <w:start w:val="1"/>
+      <w:numFmt w:val="bullet"/>
+      <w:lvlText w:val=""/>
+      <w:lvlJc w:val="left"/>
+      <w:pPr>
+        <w:tabs>
+          <w:tab w:val="num" w:pos="5760"/>
+        </w:tabs>
+        <w:ind w:left="5760" w:hanging="360"/>
+      </w:pPr>
+      <w:rPr>
+        <w:rFonts w:ascii="Wingdings" w:hAnsi="Wingdings" w:hint="default"/>
+        <w:sz w:val="20"/>
+      </w:rPr>
+    </w:lvl>
+    <w:lvl w:ilvl="8" w:tentative="1">
+      <w:start w:val="1"/>
+      <w:numFmt w:val="bullet"/>
+      <w:lvlText w:val=""/>
+      <w:lvlJc w:val="left"/>
+      <w:pPr>
+        <w:tabs>
+          <w:tab w:val="num" w:pos="6480"/>
+        </w:tabs>
+        <w:ind w:left="6480" w:hanging="360"/>
+      </w:pPr>
+      <w:rPr>
+        <w:rFonts w:ascii="Wingdings" w:hAnsi="Wingdings" w:hint="default"/>
+        <w:sz w:val="20"/>
+      </w:rPr>
+    </w:lvl>
+  </w:abstractNum>
+  <w:abstractNum w:abstractNumId="5">
     <w:nsid w:val="0F654D5E"/>
     <w:multiLevelType w:val="hybridMultilevel"/>
     <w:tmpl w:val="C01A2610"/>
@@ -11467,7 +11973,7 @@
       </w:pPr>
     </w:lvl>
   </w:abstractNum>
-  <w:abstractNum w:abstractNumId="5">
+  <w:abstractNum w:abstractNumId="6">
     <w:nsid w:val="10913070"/>
     <w:multiLevelType w:val="hybridMultilevel"/>
     <w:tmpl w:val="DE4C9236"/>
@@ -11553,7 +12059,7 @@
       </w:pPr>
     </w:lvl>
   </w:abstractNum>
-  <w:abstractNum w:abstractNumId="6">
+  <w:abstractNum w:abstractNumId="7">
     <w:nsid w:val="14E3734F"/>
     <w:multiLevelType w:val="hybridMultilevel"/>
     <w:tmpl w:val="D996FE34"/>
@@ -11639,7 +12145,7 @@
       </w:pPr>
     </w:lvl>
   </w:abstractNum>
-  <w:abstractNum w:abstractNumId="7">
+  <w:abstractNum w:abstractNumId="8">
     <w:nsid w:val="15867A59"/>
     <w:multiLevelType w:val="hybridMultilevel"/>
     <w:tmpl w:val="F2900F3A"/>
@@ -11779,7 +12285,7 @@
       </w:rPr>
     </w:lvl>
   </w:abstractNum>
-  <w:abstractNum w:abstractNumId="8">
+  <w:abstractNum w:abstractNumId="9">
     <w:nsid w:val="17456F37"/>
     <w:multiLevelType w:val="hybridMultilevel"/>
     <w:tmpl w:val="87288414"/>
@@ -11895,7 +12401,7 @@
       </w:pPr>
     </w:lvl>
   </w:abstractNum>
-  <w:abstractNum w:abstractNumId="9">
+  <w:abstractNum w:abstractNumId="10">
     <w:nsid w:val="19E6439B"/>
     <w:multiLevelType w:val="hybridMultilevel"/>
     <w:tmpl w:val="CB005D3E"/>
@@ -12008,7 +12514,7 @@
       </w:rPr>
     </w:lvl>
   </w:abstractNum>
-  <w:abstractNum w:abstractNumId="10">
+  <w:abstractNum w:abstractNumId="11">
     <w:nsid w:val="1C8A1332"/>
     <w:multiLevelType w:val="hybridMultilevel"/>
     <w:tmpl w:val="293C3F18"/>
@@ -12094,7 +12600,7 @@
       </w:pPr>
     </w:lvl>
   </w:abstractNum>
-  <w:abstractNum w:abstractNumId="11">
+  <w:abstractNum w:abstractNumId="12">
     <w:nsid w:val="25B3072C"/>
     <w:multiLevelType w:val="hybridMultilevel"/>
     <w:tmpl w:val="B010FB52"/>
@@ -12213,7 +12719,7 @@
       </w:pPr>
     </w:lvl>
   </w:abstractNum>
-  <w:abstractNum w:abstractNumId="12">
+  <w:abstractNum w:abstractNumId="13">
     <w:nsid w:val="27720D08"/>
     <w:multiLevelType w:val="multilevel"/>
     <w:tmpl w:val="41BC5DF0"/>
@@ -12353,7 +12859,7 @@
       </w:rPr>
     </w:lvl>
   </w:abstractNum>
-  <w:abstractNum w:abstractNumId="13">
+  <w:abstractNum w:abstractNumId="14">
     <w:nsid w:val="2CA74CDA"/>
     <w:multiLevelType w:val="hybridMultilevel"/>
     <w:tmpl w:val="007850B2"/>
@@ -12493,7 +12999,7 @@
       </w:rPr>
     </w:lvl>
   </w:abstractNum>
-  <w:abstractNum w:abstractNumId="14">
+  <w:abstractNum w:abstractNumId="15">
     <w:nsid w:val="31041E95"/>
     <w:multiLevelType w:val="hybridMultilevel"/>
     <w:tmpl w:val="F1C21E44"/>
@@ -12606,7 +13112,7 @@
       </w:rPr>
     </w:lvl>
   </w:abstractNum>
-  <w:abstractNum w:abstractNumId="15">
+  <w:abstractNum w:abstractNumId="16">
     <w:nsid w:val="332F5562"/>
     <w:multiLevelType w:val="hybridMultilevel"/>
     <w:tmpl w:val="9716A59C"/>
@@ -12692,7 +13198,7 @@
       </w:pPr>
     </w:lvl>
   </w:abstractNum>
-  <w:abstractNum w:abstractNumId="16">
+  <w:abstractNum w:abstractNumId="17">
     <w:nsid w:val="33EF17FC"/>
     <w:multiLevelType w:val="hybridMultilevel"/>
     <w:tmpl w:val="AB682F60"/>
@@ -12805,7 +13311,7 @@
       </w:rPr>
     </w:lvl>
   </w:abstractNum>
-  <w:abstractNum w:abstractNumId="17">
+  <w:abstractNum w:abstractNumId="18">
     <w:nsid w:val="34F73017"/>
     <w:multiLevelType w:val="hybridMultilevel"/>
     <w:tmpl w:val="398E7FEA"/>
@@ -12891,7 +13397,7 @@
       </w:pPr>
     </w:lvl>
   </w:abstractNum>
-  <w:abstractNum w:abstractNumId="18">
+  <w:abstractNum w:abstractNumId="19">
     <w:nsid w:val="3FEC0810"/>
     <w:multiLevelType w:val="hybridMultilevel"/>
     <w:tmpl w:val="D72442E2"/>
@@ -12977,7 +13483,7 @@
       </w:pPr>
     </w:lvl>
   </w:abstractNum>
-  <w:abstractNum w:abstractNumId="19">
+  <w:abstractNum w:abstractNumId="20">
     <w:nsid w:val="42E93988"/>
     <w:multiLevelType w:val="hybridMultilevel"/>
     <w:tmpl w:val="ABAA2648"/>
@@ -13090,7 +13596,7 @@
       </w:rPr>
     </w:lvl>
   </w:abstractNum>
-  <w:abstractNum w:abstractNumId="20">
+  <w:abstractNum w:abstractNumId="21">
     <w:nsid w:val="440E11A3"/>
     <w:multiLevelType w:val="multilevel"/>
     <w:tmpl w:val="3358FF80"/>
@@ -13266,7 +13772,120 @@
       </w:rPr>
     </w:lvl>
   </w:abstractNum>
-  <w:abstractNum w:abstractNumId="21">
+  <w:abstractNum w:abstractNumId="22">
+    <w:nsid w:val="44B77438"/>
+    <w:multiLevelType w:val="hybridMultilevel"/>
+    <w:tmpl w:val="93D24DD8"/>
+    <w:lvl w:ilvl="0" w:tplc="0C090001">
+      <w:start w:val="1"/>
+      <w:numFmt w:val="bullet"/>
+      <w:lvlText w:val=""/>
+      <w:lvlJc w:val="left"/>
+      <w:pPr>
+        <w:ind w:left="720" w:hanging="360"/>
+      </w:pPr>
+      <w:rPr>
+        <w:rFonts w:ascii="Symbol" w:hAnsi="Symbol" w:hint="default"/>
+      </w:rPr>
+    </w:lvl>
+    <w:lvl w:ilvl="1" w:tplc="0C090003" w:tentative="1">
+      <w:start w:val="1"/>
+      <w:numFmt w:val="bullet"/>
+      <w:lvlText w:val="o"/>
+      <w:lvlJc w:val="left"/>
+      <w:pPr>
+        <w:ind w:left="1440" w:hanging="360"/>
+      </w:pPr>
+      <w:rPr>
+        <w:rFonts w:ascii="Courier New" w:hAnsi="Courier New" w:cs="Courier New" w:hint="default"/>
+      </w:rPr>
+    </w:lvl>
+    <w:lvl w:ilvl="2" w:tplc="0C090005" w:tentative="1">
+      <w:start w:val="1"/>
+      <w:numFmt w:val="bullet"/>
+      <w:lvlText w:val=""/>
+      <w:lvlJc w:val="left"/>
+      <w:pPr>
+        <w:ind w:left="2160" w:hanging="360"/>
+      </w:pPr>
+      <w:rPr>
+        <w:rFonts w:ascii="Wingdings" w:hAnsi="Wingdings" w:hint="default"/>
+      </w:rPr>
+    </w:lvl>
+    <w:lvl w:ilvl="3" w:tplc="0C090001" w:tentative="1">
+      <w:start w:val="1"/>
+      <w:numFmt w:val="bullet"/>
+      <w:lvlText w:val=""/>
+      <w:lvlJc w:val="left"/>
+      <w:pPr>
+        <w:ind w:left="2880" w:hanging="360"/>
+      </w:pPr>
+      <w:rPr>
+        <w:rFonts w:ascii="Symbol" w:hAnsi="Symbol" w:hint="default"/>
+      </w:rPr>
+    </w:lvl>
+    <w:lvl w:ilvl="4" w:tplc="0C090003" w:tentative="1">
+      <w:start w:val="1"/>
+      <w:numFmt w:val="bullet"/>
+      <w:lvlText w:val="o"/>
+      <w:lvlJc w:val="left"/>
+      <w:pPr>
+        <w:ind w:left="3600" w:hanging="360"/>
+      </w:pPr>
+      <w:rPr>
+        <w:rFonts w:ascii="Courier New" w:hAnsi="Courier New" w:cs="Courier New" w:hint="default"/>
+      </w:rPr>
+    </w:lvl>
+    <w:lvl w:ilvl="5" w:tplc="0C090005" w:tentative="1">
+      <w:start w:val="1"/>
+      <w:numFmt w:val="bullet"/>
+      <w:lvlText w:val=""/>
+      <w:lvlJc w:val="left"/>
+      <w:pPr>
+        <w:ind w:left="4320" w:hanging="360"/>
+      </w:pPr>
+      <w:rPr>
+        <w:rFonts w:ascii="Wingdings" w:hAnsi="Wingdings" w:hint="default"/>
+      </w:rPr>
+    </w:lvl>
+    <w:lvl w:ilvl="6" w:tplc="0C090001" w:tentative="1">
+      <w:start w:val="1"/>
+      <w:numFmt w:val="bullet"/>
+      <w:lvlText w:val=""/>
+      <w:lvlJc w:val="left"/>
+      <w:pPr>
+        <w:ind w:left="5040" w:hanging="360"/>
+      </w:pPr>
+      <w:rPr>
+        <w:rFonts w:ascii="Symbol" w:hAnsi="Symbol" w:hint="default"/>
+      </w:rPr>
+    </w:lvl>
+    <w:lvl w:ilvl="7" w:tplc="0C090003" w:tentative="1">
+      <w:start w:val="1"/>
+      <w:numFmt w:val="bullet"/>
+      <w:lvlText w:val="o"/>
+      <w:lvlJc w:val="left"/>
+      <w:pPr>
+        <w:ind w:left="5760" w:hanging="360"/>
+      </w:pPr>
+      <w:rPr>
+        <w:rFonts w:ascii="Courier New" w:hAnsi="Courier New" w:cs="Courier New" w:hint="default"/>
+      </w:rPr>
+    </w:lvl>
+    <w:lvl w:ilvl="8" w:tplc="0C090005" w:tentative="1">
+      <w:start w:val="1"/>
+      <w:numFmt w:val="bullet"/>
+      <w:lvlText w:val=""/>
+      <w:lvlJc w:val="left"/>
+      <w:pPr>
+        <w:ind w:left="6480" w:hanging="360"/>
+      </w:pPr>
+      <w:rPr>
+        <w:rFonts w:ascii="Wingdings" w:hAnsi="Wingdings" w:hint="default"/>
+      </w:rPr>
+    </w:lvl>
+  </w:abstractNum>
+  <w:abstractNum w:abstractNumId="23">
     <w:nsid w:val="4C6B6786"/>
     <w:multiLevelType w:val="hybridMultilevel"/>
     <w:tmpl w:val="B144054C"/>
@@ -13379,7 +13998,7 @@
       </w:rPr>
     </w:lvl>
   </w:abstractNum>
-  <w:abstractNum w:abstractNumId="22">
+  <w:abstractNum w:abstractNumId="24">
     <w:nsid w:val="55197A4F"/>
     <w:multiLevelType w:val="hybridMultilevel"/>
     <w:tmpl w:val="DF86D2E8"/>
@@ -13492,7 +14111,7 @@
       </w:rPr>
     </w:lvl>
   </w:abstractNum>
-  <w:abstractNum w:abstractNumId="23">
+  <w:abstractNum w:abstractNumId="25">
     <w:nsid w:val="55987623"/>
     <w:multiLevelType w:val="hybridMultilevel"/>
     <w:tmpl w:val="D5745228"/>
@@ -13632,7 +14251,7 @@
       </w:rPr>
     </w:lvl>
   </w:abstractNum>
-  <w:abstractNum w:abstractNumId="24">
+  <w:abstractNum w:abstractNumId="26">
     <w:nsid w:val="5960758C"/>
     <w:multiLevelType w:val="hybridMultilevel"/>
     <w:tmpl w:val="7A4C3072"/>
@@ -13745,7 +14364,7 @@
       </w:rPr>
     </w:lvl>
   </w:abstractNum>
-  <w:abstractNum w:abstractNumId="25">
+  <w:abstractNum w:abstractNumId="27">
     <w:nsid w:val="5A8905DF"/>
     <w:multiLevelType w:val="multilevel"/>
     <w:tmpl w:val="86443F36"/>
@@ -13891,7 +14510,7 @@
       </w:rPr>
     </w:lvl>
   </w:abstractNum>
-  <w:abstractNum w:abstractNumId="26">
+  <w:abstractNum w:abstractNumId="28">
     <w:nsid w:val="5ECF6536"/>
     <w:multiLevelType w:val="hybridMultilevel"/>
     <w:tmpl w:val="40846FC2"/>
@@ -14004,7 +14623,7 @@
       </w:rPr>
     </w:lvl>
   </w:abstractNum>
-  <w:abstractNum w:abstractNumId="27">
+  <w:abstractNum w:abstractNumId="29">
     <w:nsid w:val="600C6EE5"/>
     <w:multiLevelType w:val="hybridMultilevel"/>
     <w:tmpl w:val="49746136"/>
@@ -14144,7 +14763,7 @@
       </w:rPr>
     </w:lvl>
   </w:abstractNum>
-  <w:abstractNum w:abstractNumId="28">
+  <w:abstractNum w:abstractNumId="30">
     <w:nsid w:val="605A34C8"/>
     <w:multiLevelType w:val="hybridMultilevel"/>
     <w:tmpl w:val="22C66E54"/>
@@ -14257,7 +14876,7 @@
       </w:rPr>
     </w:lvl>
   </w:abstractNum>
-  <w:abstractNum w:abstractNumId="29">
+  <w:abstractNum w:abstractNumId="31">
     <w:nsid w:val="64C22CD8"/>
     <w:multiLevelType w:val="hybridMultilevel"/>
     <w:tmpl w:val="27A6952E"/>
@@ -14370,7 +14989,7 @@
       </w:rPr>
     </w:lvl>
   </w:abstractNum>
-  <w:abstractNum w:abstractNumId="30">
+  <w:abstractNum w:abstractNumId="32">
     <w:nsid w:val="659F46D5"/>
     <w:multiLevelType w:val="hybridMultilevel"/>
     <w:tmpl w:val="3DDC9290"/>
@@ -14483,7 +15102,7 @@
       </w:rPr>
     </w:lvl>
   </w:abstractNum>
-  <w:abstractNum w:abstractNumId="31">
+  <w:abstractNum w:abstractNumId="33">
     <w:nsid w:val="682D4B3D"/>
     <w:multiLevelType w:val="hybridMultilevel"/>
     <w:tmpl w:val="687CE364"/>
@@ -14596,7 +15215,7 @@
       </w:rPr>
     </w:lvl>
   </w:abstractNum>
-  <w:abstractNum w:abstractNumId="32">
+  <w:abstractNum w:abstractNumId="34">
     <w:nsid w:val="685314FC"/>
     <w:multiLevelType w:val="hybridMultilevel"/>
     <w:tmpl w:val="64CEA3AC"/>
@@ -14682,7 +15301,7 @@
       </w:pPr>
     </w:lvl>
   </w:abstractNum>
-  <w:abstractNum w:abstractNumId="33">
+  <w:abstractNum w:abstractNumId="35">
     <w:nsid w:val="6B457A16"/>
     <w:multiLevelType w:val="hybridMultilevel"/>
     <w:tmpl w:val="D72442E2"/>
@@ -14768,7 +15387,7 @@
       </w:pPr>
     </w:lvl>
   </w:abstractNum>
-  <w:abstractNum w:abstractNumId="34">
+  <w:abstractNum w:abstractNumId="36">
     <w:nsid w:val="6CC76AC5"/>
     <w:multiLevelType w:val="hybridMultilevel"/>
     <w:tmpl w:val="A8ECF5F8"/>
@@ -14881,7 +15500,7 @@
       </w:rPr>
     </w:lvl>
   </w:abstractNum>
-  <w:abstractNum w:abstractNumId="35">
+  <w:abstractNum w:abstractNumId="37">
     <w:nsid w:val="6E2A2201"/>
     <w:multiLevelType w:val="hybridMultilevel"/>
     <w:tmpl w:val="350EC6B0"/>
@@ -14994,7 +15613,7 @@
       </w:rPr>
     </w:lvl>
   </w:abstractNum>
-  <w:abstractNum w:abstractNumId="36">
+  <w:abstractNum w:abstractNumId="38">
     <w:nsid w:val="73F72079"/>
     <w:multiLevelType w:val="hybridMultilevel"/>
     <w:tmpl w:val="D44ABFA2"/>
@@ -15107,7 +15726,7 @@
       </w:rPr>
     </w:lvl>
   </w:abstractNum>
-  <w:abstractNum w:abstractNumId="37">
+  <w:abstractNum w:abstractNumId="39">
     <w:nsid w:val="73FC5E97"/>
     <w:multiLevelType w:val="hybridMultilevel"/>
     <w:tmpl w:val="2258E3BC"/>
@@ -15193,7 +15812,7 @@
       </w:pPr>
     </w:lvl>
   </w:abstractNum>
-  <w:abstractNum w:abstractNumId="38">
+  <w:abstractNum w:abstractNumId="40">
     <w:nsid w:val="74164BA4"/>
     <w:multiLevelType w:val="multilevel"/>
     <w:tmpl w:val="0D40B8F8"/>
@@ -15345,7 +15964,7 @@
       </w:rPr>
     </w:lvl>
   </w:abstractNum>
-  <w:abstractNum w:abstractNumId="39">
+  <w:abstractNum w:abstractNumId="41">
     <w:nsid w:val="7606184A"/>
     <w:multiLevelType w:val="hybridMultilevel"/>
     <w:tmpl w:val="0A1A0C86"/>
@@ -15458,7 +16077,7 @@
       </w:rPr>
     </w:lvl>
   </w:abstractNum>
-  <w:abstractNum w:abstractNumId="40">
+  <w:abstractNum w:abstractNumId="42">
     <w:nsid w:val="761731F9"/>
     <w:multiLevelType w:val="hybridMultilevel"/>
     <w:tmpl w:val="D7B01690"/>
@@ -15571,7 +16190,7 @@
       </w:rPr>
     </w:lvl>
   </w:abstractNum>
-  <w:abstractNum w:abstractNumId="41">
+  <w:abstractNum w:abstractNumId="43">
     <w:nsid w:val="7AD75A61"/>
     <w:multiLevelType w:val="hybridMultilevel"/>
     <w:tmpl w:val="21C03F26"/>
@@ -15684,7 +16303,7 @@
       </w:rPr>
     </w:lvl>
   </w:abstractNum>
-  <w:abstractNum w:abstractNumId="42">
+  <w:abstractNum w:abstractNumId="44">
     <w:nsid w:val="7D417750"/>
     <w:multiLevelType w:val="hybridMultilevel"/>
     <w:tmpl w:val="F8DE0A66"/>
@@ -15798,139 +16417,145 @@
     </w:lvl>
   </w:abstractNum>
   <w:num w:numId="1">
-    <w:abstractNumId w:val="20"/>
+    <w:abstractNumId w:val="21"/>
   </w:num>
   <w:num w:numId="2">
-    <w:abstractNumId w:val="38"/>
+    <w:abstractNumId w:val="40"/>
   </w:num>
   <w:num w:numId="3">
+    <w:abstractNumId w:val="27"/>
+  </w:num>
+  <w:num w:numId="4">
+    <w:abstractNumId w:val="13"/>
+  </w:num>
+  <w:num w:numId="5">
+    <w:abstractNumId w:val="27"/>
+  </w:num>
+  <w:num w:numId="6">
+    <w:abstractNumId w:val="21"/>
+  </w:num>
+  <w:num w:numId="7">
+    <w:abstractNumId w:val="12"/>
+  </w:num>
+  <w:num w:numId="8">
+    <w:abstractNumId w:val="8"/>
+  </w:num>
+  <w:num w:numId="9">
+    <w:abstractNumId w:val="9"/>
+  </w:num>
+  <w:num w:numId="10">
+    <w:abstractNumId w:val="14"/>
+  </w:num>
+  <w:num w:numId="11">
     <w:abstractNumId w:val="25"/>
   </w:num>
-  <w:num w:numId="4">
-    <w:abstractNumId w:val="12"/>
-  </w:num>
-  <w:num w:numId="5">
-    <w:abstractNumId w:val="25"/>
-  </w:num>
-  <w:num w:numId="6">
-    <w:abstractNumId w:val="20"/>
-  </w:num>
-  <w:num w:numId="7">
-    <w:abstractNumId w:val="11"/>
-  </w:num>
-  <w:num w:numId="8">
-    <w:abstractNumId w:val="7"/>
-  </w:num>
-  <w:num w:numId="9">
-    <w:abstractNumId w:val="8"/>
-  </w:num>
-  <w:num w:numId="10">
-    <w:abstractNumId w:val="13"/>
-  </w:num>
-  <w:num w:numId="11">
-    <w:abstractNumId w:val="23"/>
-  </w:num>
   <w:num w:numId="12">
-    <w:abstractNumId w:val="16"/>
+    <w:abstractNumId w:val="17"/>
   </w:num>
   <w:num w:numId="13">
-    <w:abstractNumId w:val="31"/>
+    <w:abstractNumId w:val="33"/>
   </w:num>
   <w:num w:numId="14">
-    <w:abstractNumId w:val="28"/>
+    <w:abstractNumId w:val="30"/>
   </w:num>
   <w:num w:numId="15">
-    <w:abstractNumId w:val="36"/>
+    <w:abstractNumId w:val="38"/>
   </w:num>
   <w:num w:numId="16">
     <w:abstractNumId w:val="3"/>
   </w:num>
   <w:num w:numId="17">
+    <w:abstractNumId w:val="34"/>
+  </w:num>
+  <w:num w:numId="18">
+    <w:abstractNumId w:val="11"/>
+  </w:num>
+  <w:num w:numId="19">
+    <w:abstractNumId w:val="19"/>
+  </w:num>
+  <w:num w:numId="20">
+    <w:abstractNumId w:val="35"/>
+  </w:num>
+  <w:num w:numId="21">
+    <w:abstractNumId w:val="36"/>
+  </w:num>
+  <w:num w:numId="22">
     <w:abstractNumId w:val="32"/>
   </w:num>
-  <w:num w:numId="18">
-    <w:abstractNumId w:val="10"/>
-  </w:num>
-  <w:num w:numId="19">
-    <w:abstractNumId w:val="18"/>
-  </w:num>
-  <w:num w:numId="20">
-    <w:abstractNumId w:val="33"/>
-  </w:num>
-  <w:num w:numId="21">
-    <w:abstractNumId w:val="34"/>
-  </w:num>
-  <w:num w:numId="22">
-    <w:abstractNumId w:val="30"/>
-  </w:num>
   <w:num w:numId="23">
-    <w:abstractNumId w:val="35"/>
+    <w:abstractNumId w:val="37"/>
   </w:num>
   <w:num w:numId="24">
-    <w:abstractNumId w:val="6"/>
+    <w:abstractNumId w:val="7"/>
   </w:num>
   <w:num w:numId="25">
-    <w:abstractNumId w:val="27"/>
+    <w:abstractNumId w:val="29"/>
   </w:num>
   <w:num w:numId="26">
     <w:abstractNumId w:val="1"/>
   </w:num>
   <w:num w:numId="27">
-    <w:abstractNumId w:val="19"/>
+    <w:abstractNumId w:val="20"/>
   </w:num>
   <w:num w:numId="28">
     <w:abstractNumId w:val="2"/>
   </w:num>
   <w:num w:numId="29">
-    <w:abstractNumId w:val="39"/>
+    <w:abstractNumId w:val="41"/>
   </w:num>
   <w:num w:numId="30">
-    <w:abstractNumId w:val="17"/>
+    <w:abstractNumId w:val="18"/>
   </w:num>
   <w:num w:numId="31">
-    <w:abstractNumId w:val="4"/>
+    <w:abstractNumId w:val="5"/>
   </w:num>
   <w:num w:numId="32">
-    <w:abstractNumId w:val="5"/>
+    <w:abstractNumId w:val="6"/>
   </w:num>
   <w:num w:numId="33">
-    <w:abstractNumId w:val="22"/>
+    <w:abstractNumId w:val="24"/>
   </w:num>
   <w:num w:numId="34">
-    <w:abstractNumId w:val="29"/>
+    <w:abstractNumId w:val="31"/>
   </w:num>
   <w:num w:numId="35">
     <w:abstractNumId w:val="0"/>
   </w:num>
   <w:num w:numId="36">
-    <w:abstractNumId w:val="21"/>
+    <w:abstractNumId w:val="23"/>
   </w:num>
   <w:num w:numId="37">
-    <w:abstractNumId w:val="41"/>
+    <w:abstractNumId w:val="43"/>
   </w:num>
   <w:num w:numId="38">
-    <w:abstractNumId w:val="9"/>
+    <w:abstractNumId w:val="10"/>
   </w:num>
   <w:num w:numId="39">
+    <w:abstractNumId w:val="44"/>
+  </w:num>
+  <w:num w:numId="40">
     <w:abstractNumId w:val="42"/>
   </w:num>
-  <w:num w:numId="40">
-    <w:abstractNumId w:val="40"/>
+  <w:num w:numId="41">
+    <w:abstractNumId w:val="28"/>
   </w:num>
-  <w:num w:numId="41">
+  <w:num w:numId="42">
+    <w:abstractNumId w:val="15"/>
+  </w:num>
+  <w:num w:numId="43">
+    <w:abstractNumId w:val="16"/>
+  </w:num>
+  <w:num w:numId="44">
     <w:abstractNumId w:val="26"/>
   </w:num>
-  <w:num w:numId="42">
-    <w:abstractNumId w:val="14"/>
+  <w:num w:numId="45">
+    <w:abstractNumId w:val="39"/>
   </w:num>
-  <w:num w:numId="43">
-    <w:abstractNumId w:val="15"/>
+  <w:num w:numId="46">
+    <w:abstractNumId w:val="4"/>
   </w:num>
-  <w:num w:numId="44">
-    <w:abstractNumId w:val="24"/>
-  </w:num>
-  <w:num w:numId="45">
-    <w:abstractNumId w:val="37"/>
+  <w:num w:numId="47">
+    <w:abstractNumId w:val="22"/>
   </w:num>
   <w:numIdMacAtCleanup w:val="7"/>
 </w:numbering>
@@ -19390,7 +20015,7 @@
 </file>
 
 <file path=customXml/itemProps1.xml><?xml version="1.0" encoding="utf-8"?>
-<ds:datastoreItem xmlns:ds="http://schemas.openxmlformats.org/officeDocument/2006/customXml" ds:itemID="{441A7857-41D5-4A55-BA97-B8AF65EA67A2}">
+<ds:datastoreItem xmlns:ds="http://schemas.openxmlformats.org/officeDocument/2006/customXml" ds:itemID="{2B7BA948-E4F7-4BC4-8A13-14FFB8BD3916}">
   <ds:schemaRefs>
     <ds:schemaRef ds:uri="http://schemas.openxmlformats.org/officeDocument/2006/bibliography"/>
   </ds:schemaRefs>

</xml_diff>